<commit_message>
I added comments to chapter 10
I want to talk through my comments and then go back and make changes.
</commit_message>
<xml_diff>
--- a/chapters/ch10/ch10.docx
+++ b/chapters/ch10/ch10.docx
@@ -28,20 +28,10 @@
       <w:pPr>
         <w:pStyle w:val="EpigraphSource"/>
       </w:pPr>
-      <w:bookmarkStart w:id="0" w:name="_GoBack"/>
-      <w:r>
-        <w:t>Antoine de Saint-</w:t>
-      </w:r>
-      <w:proofErr w:type="spellStart"/>
-      <w:r>
-        <w:t>Exupéry</w:t>
-      </w:r>
-      <w:proofErr w:type="spellEnd"/>
-      <w:r>
-        <w:t>, Airman's Odyssey</w:t>
+      <w:r>
+        <w:t>Antoine de Saint-Exupéry, Airman's Odyssey</w:t>
       </w:r>
     </w:p>
-    <w:bookmarkEnd w:id="0"/>
     <w:p>
       <w:pPr>
         <w:pStyle w:val="Para"/>
@@ -49,8 +39,13 @@
       <w:r>
         <w:t xml:space="preserve">Just when you thought it was safe to leave the comfort of your analytics lab to grab another caffeinated beverage you find yourself in a conversation with one of the security managers and are asked the </w:t>
       </w:r>
-      <w:r>
-        <w:t xml:space="preserve">nigh inevitable and </w:t>
+      <w:del w:id="0" w:author="Jay Jacobs" w:date="2013-09-02T09:25:00Z">
+        <w:r>
+          <w:delText xml:space="preserve">nigh </w:delText>
+        </w:r>
+      </w:del>
+      <w:r>
+        <w:t xml:space="preserve">inevitable and </w:t>
       </w:r>
       <w:r>
         <w:t>dreaded question</w:t>
@@ -222,15 +217,7 @@
       </w:pPr>
       <w:r>
         <w:lastRenderedPageBreak/>
-        <w:t xml:space="preserve">We can make </w:t>
-      </w:r>
-      <w:proofErr w:type="spellStart"/>
-      <w:r>
-        <w:t>Few’s</w:t>
-      </w:r>
-      <w:proofErr w:type="spellEnd"/>
-      <w:r>
-        <w:t xml:space="preserve"> definition a bit more </w:t>
+        <w:t xml:space="preserve">We can make Few’s definition a bit more </w:t>
       </w:r>
       <w:r>
         <w:t>real by phrasing it another way: a</w:t>
@@ -272,13 +259,36 @@
         <w:t xml:space="preserve">truly </w:t>
       </w:r>
       <w:r>
+        <w:rPr>
+          <w:highlight w:val="green"/>
+          <w:rPrChange w:id="1" w:author="Jay Jacobs" w:date="2013-09-02T09:33:00Z">
+            <w:rPr/>
+          </w:rPrChange>
+        </w:rPr>
         <w:t xml:space="preserve">is </w:t>
       </w:r>
       <w:r>
-        <w:t xml:space="preserve">a daunting endeavor. </w:t>
-      </w:r>
-      <w:r>
-        <w:t xml:space="preserve">Too fully grasp the nuances of what a dashboard </w:t>
+        <w:rPr>
+          <w:highlight w:val="green"/>
+          <w:rPrChange w:id="2" w:author="Jay Jacobs" w:date="2013-09-02T09:33:00Z">
+            <w:rPr/>
+          </w:rPrChange>
+        </w:rPr>
+        <w:t>a daunting endeavor</w:t>
+      </w:r>
+      <w:r>
+        <w:t xml:space="preserve">. </w:t>
+      </w:r>
+      <w:r>
+        <w:t>To</w:t>
+      </w:r>
+      <w:del w:id="3" w:author="Jay Jacobs" w:date="2013-09-02T09:26:00Z">
+        <w:r>
+          <w:delText>o</w:delText>
+        </w:r>
+      </w:del>
+      <w:r>
+        <w:t xml:space="preserve"> fully grasp the nuances of what a dashboard </w:t>
       </w:r>
       <w:r>
         <w:rPr>
@@ -360,13 +370,25 @@
         <w:t xml:space="preserve">set of </w:t>
       </w:r>
       <w:r>
-        <w:t xml:space="preserve">performance indicators available to a driver during a road trip. It was this familiarity (almost everyone knows what an automobile dashboard is) that caused the computer industry to associate the term to the summary displays in executive </w:t>
+        <w:t xml:space="preserve">performance indicators available to a driver during a road trip. </w:t>
+      </w:r>
+      <w:commentRangeStart w:id="4"/>
+      <w:r>
+        <w:t xml:space="preserve">It was this familiarity (almost everyone knows what an automobile dashboard is) that caused the computer industry to associate the term to the summary displays in executive </w:t>
       </w:r>
       <w:r>
         <w:t>information systems, but that’s—unfortunately—</w:t>
       </w:r>
       <w:r>
         <w:t>where the hacking stopped, leaving gaping vulnerabilities that have been exploited by the most insidious parts of the metaphor.</w:t>
+      </w:r>
+      <w:commentRangeEnd w:id="4"/>
+      <w:r>
+        <w:rPr>
+          <w:rStyle w:val="CommentReference"/>
+          <w:snapToGrid/>
+        </w:rPr>
+        <w:commentReference w:id="4"/>
       </w:r>
     </w:p>
     <w:p>
@@ -399,11 +421,9 @@
       <w:r>
         <w:t xml:space="preserve"> and other </w:t>
       </w:r>
-      <w:proofErr w:type="spellStart"/>
       <w:r>
         <w:t>skeuomorphic</w:t>
       </w:r>
-      <w:proofErr w:type="spellEnd"/>
       <w:r>
         <w:t xml:space="preserve"> </w:t>
       </w:r>
@@ -455,7 +475,15 @@
         <w:pStyle w:val="ListBulleted"/>
       </w:pPr>
       <w:r>
-        <w:t>Current value of some key measure</w:t>
+        <w:t xml:space="preserve">Current value of </w:t>
+      </w:r>
+      <w:del w:id="5" w:author="Jay Jacobs" w:date="2013-09-02T09:42:00Z">
+        <w:r>
+          <w:delText xml:space="preserve">some </w:delText>
+        </w:r>
+      </w:del>
+      <w:r>
+        <w:t>key measure</w:t>
       </w:r>
       <w:r>
         <w:t>(s)</w:t>
@@ -466,7 +494,15 @@
         <w:pStyle w:val="ListBulleted"/>
       </w:pPr>
       <w:r>
-        <w:t>Comparison to some target measure(s)</w:t>
+        <w:t xml:space="preserve">Comparison to </w:t>
+      </w:r>
+      <w:del w:id="6" w:author="Jay Jacobs" w:date="2013-09-02T09:42:00Z">
+        <w:r>
+          <w:delText xml:space="preserve">some </w:delText>
+        </w:r>
+      </w:del>
+      <w:r>
+        <w:t>target measure(s)</w:t>
       </w:r>
     </w:p>
     <w:p>
@@ -495,15 +531,7 @@
         <w:pStyle w:val="Para"/>
       </w:pPr>
       <w:r>
-        <w:t xml:space="preserve">Consider </w:t>
-      </w:r>
-      <w:proofErr w:type="spellStart"/>
-      <w:r>
-        <w:t>Splunk’s</w:t>
-      </w:r>
-      <w:proofErr w:type="spellEnd"/>
-      <w:r>
-        <w:t xml:space="preserve"> dashboard example for </w:t>
+        <w:t xml:space="preserve">Consider Splunk’s dashboard example for </w:t>
       </w:r>
       <w:r>
         <w:t xml:space="preserve">“Notable Events by Security Domain” gauges in Figure </w:t>
@@ -559,7 +587,22 @@
         <w:t xml:space="preserve"> knowledge </w:t>
       </w:r>
       <w:r>
-        <w:t xml:space="preserve">gained from Chapter 6, we can reimagine this set of gauges as a more compact set of bullet graphs (Figure </w:t>
+        <w:t xml:space="preserve">gained from Chapter 6, we can </w:t>
+      </w:r>
+      <w:commentRangeStart w:id="7"/>
+      <w:r>
+        <w:t xml:space="preserve">reimagine this set of gauges as a more compact set </w:t>
+      </w:r>
+      <w:commentRangeEnd w:id="7"/>
+      <w:r>
+        <w:rPr>
+          <w:rStyle w:val="CommentReference"/>
+          <w:snapToGrid/>
+        </w:rPr>
+        <w:commentReference w:id="7"/>
+      </w:r>
+      <w:r>
+        <w:t xml:space="preserve">of bullet graphs (Figure </w:t>
       </w:r>
       <w:r>
         <w:t>10.</w:t>
@@ -614,13 +657,8 @@
       <w:pPr>
         <w:pStyle w:val="FeatureType"/>
       </w:pPr>
-      <w:proofErr w:type="gramStart"/>
-      <w:r>
-        <w:t>type</w:t>
-      </w:r>
-      <w:proofErr w:type="gramEnd"/>
-      <w:r>
-        <w:t>="general"</w:t>
+      <w:r>
+        <w:t>type="general"</w:t>
       </w:r>
     </w:p>
     <w:p>
@@ -696,6 +734,7 @@
       <w:pPr>
         <w:pStyle w:val="FeatureListBulleted"/>
       </w:pPr>
+      <w:commentRangeStart w:id="8"/>
       <w:r>
         <w:t>A bar that encodes the actual item you are measuring and trying to communicate the value of</w:t>
       </w:r>
@@ -732,11 +771,19 @@
         <w:t>A label for the bullet graph</w:t>
       </w:r>
     </w:p>
+    <w:commentRangeEnd w:id="8"/>
     <w:p>
       <w:pPr>
         <w:pStyle w:val="FeaturePara"/>
       </w:pPr>
       <w:r>
+        <w:rPr>
+          <w:rStyle w:val="CommentReference"/>
+          <w:rFonts w:ascii="Times New Roman" w:hAnsi="Times New Roman"/>
+        </w:rPr>
+        <w:commentReference w:id="8"/>
+      </w:r>
+      <w:r>
         <w:t>The sixth component—t</w:t>
       </w:r>
       <w:r>
@@ -752,7 +799,19 @@
         <w:t>3—</w:t>
       </w:r>
       <w:r>
-        <w:t xml:space="preserve">is optional, but useful if your consumers </w:t>
+        <w:t xml:space="preserve">is optional, but useful if your </w:t>
+      </w:r>
+      <w:commentRangeStart w:id="9"/>
+      <w:r>
+        <w:t xml:space="preserve">consumers </w:t>
+      </w:r>
+      <w:commentRangeEnd w:id="9"/>
+      <w:r>
+        <w:rPr>
+          <w:rStyle w:val="CommentReference"/>
+          <w:rFonts w:ascii="Times New Roman" w:hAnsi="Times New Roman"/>
+        </w:rPr>
+        <w:commentReference w:id="9"/>
       </w:r>
       <w:r>
         <w:t>would benefit from the precision.</w:t>
@@ -787,18 +846,10 @@
         <w:t>an accurate</w:t>
       </w:r>
       <w:r>
-        <w:t xml:space="preserve"> story. We can augment the bullet graph with paired </w:t>
-      </w:r>
-      <w:proofErr w:type="spellStart"/>
-      <w:r>
-        <w:t>spa</w:t>
-      </w:r>
-      <w:r>
-        <w:t>rklines</w:t>
-      </w:r>
-      <w:proofErr w:type="spellEnd"/>
-      <w:r>
-        <w:t>—“</w:t>
+        <w:t xml:space="preserve"> story. We can augment the bullet graph with paired spa</w:t>
+      </w:r>
+      <w:r>
+        <w:t>rklines—“</w:t>
       </w:r>
       <w:r>
         <w:t>data-intense, des</w:t>
@@ -806,14 +857,12 @@
       <w:r>
         <w:t>ign-simple, word-sized graphics” (</w:t>
       </w:r>
-      <w:proofErr w:type="spellStart"/>
       <w:r>
         <w:rPr>
           <w:i/>
         </w:rPr>
         <w:t>Tufte</w:t>
       </w:r>
-      <w:proofErr w:type="spellEnd"/>
       <w:r>
         <w:t>)—</w:t>
       </w:r>
@@ -874,21 +923,8 @@
         <w:t xml:space="preserve">and with Google Charts </w:t>
       </w:r>
       <w:r>
-        <w:t xml:space="preserve">are provided on the book’s web site. Ironically, </w:t>
-      </w:r>
-      <w:proofErr w:type="spellStart"/>
-      <w:r>
-        <w:t>Splunk</w:t>
-      </w:r>
-      <w:proofErr w:type="spellEnd"/>
-      <w:r>
-        <w:t xml:space="preserve"> has a rich visualization library that includes bullet graphs and </w:t>
-      </w:r>
-      <w:proofErr w:type="spellStart"/>
-      <w:r>
-        <w:t>sparklines</w:t>
-      </w:r>
-      <w:proofErr w:type="spellEnd"/>
+        <w:t>are provided on the book’s web site. Ironically, Splunk has a rich visualization library that includes bullet graphs and sparklines</w:t>
+      </w:r>
       <w:r>
         <w:t>, so if you’re building your dashboards in that tool, ditch the gauges and switch to the more informative options.</w:t>
       </w:r>
@@ -945,13 +981,28 @@
         <w:t xml:space="preserve">solely </w:t>
       </w:r>
       <w:r>
-        <w:t>to give the consumer situational awareness for the desired task. Just because an automobile</w:t>
+        <w:t xml:space="preserve">to give the consumer situational awareness for the desired task. Just because </w:t>
+      </w:r>
+      <w:commentRangeStart w:id="10"/>
+      <w:r>
+        <w:t>an automobile</w:t>
       </w:r>
       <w:r>
         <w:t>’s</w:t>
       </w:r>
       <w:r>
-        <w:t xml:space="preserve"> OBD-II system </w:t>
+        <w:t xml:space="preserve"> OBD-II </w:t>
+      </w:r>
+      <w:commentRangeEnd w:id="10"/>
+      <w:r>
+        <w:rPr>
+          <w:rStyle w:val="CommentReference"/>
+          <w:snapToGrid/>
+        </w:rPr>
+        <w:commentReference w:id="10"/>
+      </w:r>
+      <w:r>
+        <w:t xml:space="preserve">system </w:t>
       </w:r>
       <w:r>
         <w:rPr>
@@ -978,10 +1029,22 @@
         <w:t>uge in our car that displays this</w:t>
       </w:r>
       <w:r>
-        <w:t xml:space="preserve"> value while we’re driving. The “check engine” light is enough for us to know that something requires more deliberate att</w:t>
+        <w:t xml:space="preserve"> value while we’re driving. </w:t>
+      </w:r>
+      <w:commentRangeStart w:id="11"/>
+      <w:r>
+        <w:t>The “check engine” light is enough for us to know that something requires more deliberate att</w:t>
       </w:r>
       <w:r>
         <w:t>ention and detailed examination.</w:t>
+      </w:r>
+      <w:commentRangeEnd w:id="11"/>
+      <w:r>
+        <w:rPr>
+          <w:rStyle w:val="CommentReference"/>
+          <w:snapToGrid/>
+        </w:rPr>
+        <w:commentReference w:id="11"/>
       </w:r>
     </w:p>
     <w:p>
@@ -992,15 +1055,7 @@
         <w:t>Do not take this caution to mean that</w:t>
       </w:r>
       <w:r>
-        <w:t xml:space="preserve"> </w:t>
-      </w:r>
-      <w:proofErr w:type="gramStart"/>
-      <w:r>
-        <w:t>text,</w:t>
-      </w:r>
-      <w:proofErr w:type="gramEnd"/>
-      <w:r>
-        <w:t xml:space="preserve"> lists and tables </w:t>
+        <w:t xml:space="preserve"> text, lists and tables </w:t>
       </w:r>
       <w:r>
         <w:t xml:space="preserve">should not be used in a dashboard. Those elements are valid to include where precision </w:t>
@@ -1024,10 +1079,22 @@
         <w:t>ere are multiple possibilities</w:t>
       </w:r>
       <w:r>
-        <w:t xml:space="preserve"> as shown in Figure </w:t>
+        <w:t xml:space="preserve"> as shown in </w:t>
+      </w:r>
+      <w:commentRangeStart w:id="12"/>
+      <w:r>
+        <w:t xml:space="preserve">Figure </w:t>
       </w:r>
       <w:r>
         <w:t>10.</w:t>
+      </w:r>
+      <w:commentRangeEnd w:id="12"/>
+      <w:r>
+        <w:rPr>
+          <w:rStyle w:val="CommentReference"/>
+          <w:snapToGrid/>
+        </w:rPr>
+        <w:commentReference w:id="12"/>
       </w:r>
       <w:r>
         <w:t>5</w:t>
@@ -1065,6 +1132,7 @@
       <w:pPr>
         <w:pStyle w:val="Para"/>
       </w:pPr>
+      <w:commentRangeStart w:id="13"/>
       <w:r>
         <w:t>In most cases, i</w:t>
       </w:r>
@@ -1075,7 +1143,18 @@
         <w:t>s large amounts of tabular data;</w:t>
       </w:r>
       <w:r>
-        <w:t xml:space="preserve"> just be ready to </w:t>
+        <w:t xml:space="preserve"> </w:t>
+      </w:r>
+      <w:commentRangeEnd w:id="13"/>
+      <w:r>
+        <w:rPr>
+          <w:rStyle w:val="CommentReference"/>
+          <w:snapToGrid/>
+        </w:rPr>
+        <w:commentReference w:id="13"/>
+      </w:r>
+      <w:r>
+        <w:t xml:space="preserve">just be ready to </w:t>
       </w:r>
       <w:r>
         <w:t>call up</w:t>
@@ -1121,21 +1200,26 @@
       <w:pPr>
         <w:pStyle w:val="FeatureType"/>
       </w:pPr>
-      <w:proofErr w:type="gramStart"/>
-      <w:r>
-        <w:t>type</w:t>
-      </w:r>
-      <w:proofErr w:type="gramEnd"/>
-      <w:r>
-        <w:t>="note"</w:t>
+      <w:r>
+        <w:t>type="note"</w:t>
       </w:r>
     </w:p>
     <w:p>
       <w:pPr>
         <w:pStyle w:val="FeatureTitle"/>
       </w:pPr>
+      <w:commentRangeStart w:id="14"/>
       <w:r>
         <w:t>A Dashboard As A “Trust Contract”</w:t>
+      </w:r>
+      <w:commentRangeEnd w:id="14"/>
+      <w:r>
+        <w:rPr>
+          <w:rStyle w:val="CommentReference"/>
+          <w:rFonts w:ascii="Times New Roman" w:hAnsi="Times New Roman"/>
+          <w:b w:val="0"/>
+        </w:rPr>
+        <w:commentReference w:id="14"/>
       </w:r>
     </w:p>
     <w:p>
@@ -1189,23 +1273,24 @@
         <w:pStyle w:val="FeaturePara"/>
       </w:pPr>
       <w:r>
-        <w:t xml:space="preserve">The other major sign of a broken trust contract lies at the heart of why most dashboards either miscommunicate or over-communicate information. It’s a far easier task to take </w:t>
-      </w:r>
-      <w:proofErr w:type="gramStart"/>
-      <w:r>
-        <w:t>a swag</w:t>
-      </w:r>
-      <w:proofErr w:type="gramEnd"/>
-      <w:r>
-        <w:t xml:space="preserve"> at something and put a green stoplight in a PowerPoint document than it is to admit you don’t have enough real data to back the analysis and quantification of an important measure. Similarly, constant requests by consumers to “show the work” for every measure on a dashboard have been a major contributing factor to most dashboards becoming multi-screen, glorified reports.</w:t>
+        <w:t>The other major sign of a broken trust contract lies at the heart of why most dashboards either miscommunicate or over-communicate information. It’s a far easier task to take a swag at something and put a green stoplight in a PowerPoint document than it is to admit you don’t have enough real data to back the analysis and quantification of an important measure. Similarly, constant requests by consumers to “show the work” for every measure on a dashboard have been a major contributing factor to most dashboards becoming multi-screen, glorified reports.</w:t>
       </w:r>
     </w:p>
     <w:p>
       <w:pPr>
         <w:pStyle w:val="FeaturePara"/>
       </w:pPr>
+      <w:commentRangeStart w:id="15"/>
       <w:r>
         <w:t>It’s vital to establish and maintain this trust contract if dashboards will become or continue to be an effective management tool at your organization.</w:t>
+      </w:r>
+      <w:commentRangeEnd w:id="15"/>
+      <w:r>
+        <w:rPr>
+          <w:rStyle w:val="CommentReference"/>
+          <w:rFonts w:ascii="Times New Roman" w:hAnsi="Times New Roman"/>
+        </w:rPr>
+        <w:commentReference w:id="15"/>
       </w:r>
     </w:p>
     <w:p>
@@ -1350,11 +1435,21 @@
       <w:r>
         <w:t xml:space="preserve">Figure </w:t>
       </w:r>
+      <w:commentRangeStart w:id="16"/>
       <w:r>
         <w:t>10.</w:t>
       </w:r>
       <w:r>
         <w:t>7</w:t>
+      </w:r>
+      <w:commentRangeEnd w:id="16"/>
+      <w:r>
+        <w:rPr>
+          <w:rStyle w:val="CommentReference"/>
+          <w:rFonts w:ascii="Times New Roman" w:hAnsi="Times New Roman"/>
+          <w:b w:val="0"/>
+        </w:rPr>
+        <w:commentReference w:id="16"/>
       </w:r>
       <w:r>
         <w:tab/>
@@ -1431,7 +1526,11 @@
         <w:pStyle w:val="Para"/>
       </w:pPr>
       <w:r>
-        <w:t xml:space="preserve">It’s important to note that the single-cell, fixed-grid is not your only option. Figure </w:t>
+        <w:t xml:space="preserve">It’s important to note that the single-cell, fixed-grid is not your only option. </w:t>
+      </w:r>
+      <w:commentRangeStart w:id="17"/>
+      <w:r>
+        <w:t xml:space="preserve">Figure </w:t>
       </w:r>
       <w:r>
         <w:t>10.</w:t>
@@ -1441,6 +1540,14 @@
       </w:r>
       <w:r>
         <w:t xml:space="preserve"> </w:t>
+      </w:r>
+      <w:commentRangeEnd w:id="17"/>
+      <w:r>
+        <w:rPr>
+          <w:rStyle w:val="CommentReference"/>
+          <w:snapToGrid/>
+        </w:rPr>
+        <w:commentReference w:id="17"/>
       </w:r>
       <w:r>
         <w:t xml:space="preserve">You must take your output medium into consideration when planning your dashboard elements and layout. Your dashboard may look wonderful on the 27-inch “retina” display where you designed it, but it may be unintelligible on a standard resolution, 15” laptop screen. There may also be times when </w:t>
@@ -1471,11 +1578,21 @@
       <w:r>
         <w:t xml:space="preserve">Figure </w:t>
       </w:r>
+      <w:commentRangeStart w:id="18"/>
       <w:r>
         <w:t>10.</w:t>
       </w:r>
       <w:r>
         <w:t>8</w:t>
+      </w:r>
+      <w:commentRangeEnd w:id="18"/>
+      <w:r>
+        <w:rPr>
+          <w:rStyle w:val="CommentReference"/>
+          <w:rFonts w:ascii="Times New Roman" w:hAnsi="Times New Roman"/>
+          <w:b w:val="0"/>
+        </w:rPr>
+        <w:commentReference w:id="18"/>
       </w:r>
       <w:r>
         <w:tab/>
@@ -1578,15 +1695,7 @@
         <w:t>management</w:t>
       </w:r>
       <w:r>
-        <w:t xml:space="preserve">-level dashboard in </w:t>
-      </w:r>
-      <w:proofErr w:type="spellStart"/>
-      <w:r>
-        <w:t>AlienVault’s</w:t>
-      </w:r>
-      <w:proofErr w:type="spellEnd"/>
-      <w:r>
-        <w:t xml:space="preserve"> OSSIM.</w:t>
+        <w:t>-level dashboard in AlienVault’s OSSIM.</w:t>
       </w:r>
       <w:r>
         <w:t xml:space="preserve"> It does a great job showcasing various esoteric chart types </w:t>
@@ -1704,15 +1813,7 @@
         <w:t>, s</w:t>
       </w:r>
       <w:r>
-        <w:t xml:space="preserve">uch as haiku or a </w:t>
-      </w:r>
-      <w:proofErr w:type="spellStart"/>
-      <w:r>
-        <w:t>Shakesperian</w:t>
-      </w:r>
-      <w:proofErr w:type="spellEnd"/>
-      <w:r>
-        <w:t xml:space="preserve"> sonnet where c</w:t>
+        <w:t>uch as haiku or a Shakesperian sonnet where c</w:t>
       </w:r>
       <w:r>
         <w:t>on</w:t>
@@ -1771,13 +1872,8 @@
         <w:pStyle w:val="ListBulleted"/>
       </w:pPr>
       <w:r>
-        <w:t>Line Graphs/</w:t>
-      </w:r>
-      <w:proofErr w:type="spellStart"/>
-      <w:r>
-        <w:t>Sparklines</w:t>
-      </w:r>
-      <w:proofErr w:type="spellEnd"/>
+        <w:t>Line Graphs/Sparklines</w:t>
+      </w:r>
     </w:p>
     <w:p>
       <w:pPr>
@@ -1897,13 +1993,25 @@
         <w:t xml:space="preserve"> elements together, even wh</w:t>
       </w:r>
       <w:r>
-        <w:t>en they are separated on screen. Y</w:t>
+        <w:t xml:space="preserve">en they are separated on screen. </w:t>
+      </w:r>
+      <w:commentRangeStart w:id="19"/>
+      <w:r>
+        <w:t>Y</w:t>
       </w:r>
       <w:r>
         <w:t>our consumers may draw erroneous correlations if yo</w:t>
       </w:r>
       <w:r>
         <w:t>ur dashboard lacks color consistency.</w:t>
+      </w:r>
+      <w:commentRangeEnd w:id="19"/>
+      <w:r>
+        <w:rPr>
+          <w:rStyle w:val="CommentReference"/>
+          <w:snapToGrid/>
+        </w:rPr>
+        <w:commentReference w:id="19"/>
       </w:r>
     </w:p>
     <w:p>
@@ -1911,7 +2019,11 @@
         <w:pStyle w:val="Para"/>
       </w:pPr>
       <w:r>
-        <w:t xml:space="preserve">Remember the lessons of Chapter 6 and also consider that your digital creations may find their way to a black and white laser printer </w:t>
+        <w:t xml:space="preserve">Remember the lessons of Chapter 6 and also consider that your digital creations may </w:t>
+      </w:r>
+      <w:commentRangeStart w:id="20"/>
+      <w:r>
+        <w:t xml:space="preserve">find their way to a black and white laser printer </w:t>
       </w:r>
       <w:r>
         <w:lastRenderedPageBreak/>
@@ -1919,6 +2031,14 @@
       </w:r>
       <w:r>
         <w:t>would like to admit</w:t>
+      </w:r>
+      <w:commentRangeEnd w:id="20"/>
+      <w:r>
+        <w:rPr>
+          <w:rStyle w:val="CommentReference"/>
+          <w:snapToGrid/>
+        </w:rPr>
+        <w:commentReference w:id="20"/>
       </w:r>
       <w:r>
         <w:t>. Make sure your creations can withstand such a transformation without completely losing their meaning.</w:t>
@@ -1952,15 +2072,7 @@
         <w:t>Palatino</w:t>
       </w:r>
       <w:r>
-        <w:t xml:space="preserve"> or Times New Roman) or </w:t>
-      </w:r>
-      <w:proofErr w:type="gramStart"/>
-      <w:r>
-        <w:t>sans-serif</w:t>
-      </w:r>
-      <w:proofErr w:type="gramEnd"/>
-      <w:r>
-        <w:t xml:space="preserve"> (e.g. </w:t>
+        <w:t xml:space="preserve"> or Times New Roman) or sans-serif (e.g. </w:t>
       </w:r>
       <w:r>
         <w:rPr>
@@ -2018,7 +2130,23 @@
         <w:t>color</w:t>
       </w:r>
       <w:r>
-        <w:t xml:space="preserve"> with fonts to highlight important qualitative elements.</w:t>
+        <w:t xml:space="preserve"> </w:t>
+      </w:r>
+      <w:ins w:id="21" w:author="Jay Jacobs" w:date="2013-09-02T10:57:00Z">
+        <w:r>
+          <w:t xml:space="preserve">sparingly </w:t>
+        </w:r>
+      </w:ins>
+      <w:r>
+        <w:t xml:space="preserve">with fonts to highlight </w:t>
+      </w:r>
+      <w:ins w:id="22" w:author="Jay Jacobs" w:date="2013-09-02T10:57:00Z">
+        <w:r>
+          <w:t xml:space="preserve">only the most </w:t>
+        </w:r>
+      </w:ins>
+      <w:r>
+        <w:t>important qualitative elements.</w:t>
       </w:r>
     </w:p>
     <w:p>
@@ -2033,8 +2161,20 @@
       <w:pPr>
         <w:pStyle w:val="Para"/>
       </w:pPr>
-      <w:r>
-        <w:t>From their first physical incarnations, dashboards have been living, evolving organisms. For example, the dashboard on the Ford Model T—produced back in 1908—contained a single element: an ammeter (an</w:t>
+      <w:commentRangeStart w:id="23"/>
+      <w:r>
+        <w:t xml:space="preserve">From </w:t>
+      </w:r>
+      <w:commentRangeEnd w:id="23"/>
+      <w:r>
+        <w:rPr>
+          <w:rStyle w:val="CommentReference"/>
+          <w:snapToGrid/>
+        </w:rPr>
+        <w:commentReference w:id="23"/>
+      </w:r>
+      <w:r>
+        <w:t>their first physical incarnations, dashboards have been living, evolving organisms. For example, the dashboard on the Ford Model T—produced back in 1908—contained a single element: an ammeter (an</w:t>
       </w:r>
       <w:r>
         <w:t xml:space="preserve"> instrument used </w:t>
@@ -2046,10 +2186,48 @@
         <w:t>o measure the electric current) that helped show</w:t>
       </w:r>
       <w:r>
-        <w:t xml:space="preserve"> the health of ignition magneto:</w:t>
-      </w:r>
-      <w:r>
-        <w:t xml:space="preserve"> one of the only components that could not be inspected by visually without a specialized instrument. To know the status of </w:t>
+        <w:t xml:space="preserve"> the health of </w:t>
+      </w:r>
+      <w:commentRangeStart w:id="24"/>
+      <w:r>
+        <w:t>ignition magneto</w:t>
+      </w:r>
+      <w:commentRangeEnd w:id="24"/>
+      <w:r>
+        <w:rPr>
+          <w:rStyle w:val="CommentReference"/>
+          <w:snapToGrid/>
+        </w:rPr>
+        <w:commentReference w:id="24"/>
+      </w:r>
+      <w:r>
+        <w:t>:</w:t>
+      </w:r>
+      <w:r>
+        <w:t xml:space="preserve"> one of the only components that could not be inspected </w:t>
+      </w:r>
+      <w:del w:id="25" w:author="Jay Jacobs" w:date="2013-09-02T10:59:00Z">
+        <w:r>
+          <w:delText xml:space="preserve">by </w:delText>
+        </w:r>
+      </w:del>
+      <w:r>
+        <w:t xml:space="preserve">visually without a </w:t>
+      </w:r>
+      <w:commentRangeStart w:id="26"/>
+      <w:r>
+        <w:t>specialized instrument</w:t>
+      </w:r>
+      <w:commentRangeEnd w:id="26"/>
+      <w:r>
+        <w:rPr>
+          <w:rStyle w:val="CommentReference"/>
+          <w:snapToGrid/>
+        </w:rPr>
+        <w:commentReference w:id="26"/>
+      </w:r>
+      <w:r>
+        <w:t xml:space="preserve">. To know the status of </w:t>
       </w:r>
       <w:r>
         <w:t>g</w:t>
@@ -2065,6 +2243,7 @@
       <w:pPr>
         <w:pStyle w:val="Para"/>
       </w:pPr>
+      <w:commentRangeStart w:id="27"/>
       <w:r>
         <w:t>Drivers who were concerned about violating the speed limit (8mph city/20mph highway</w:t>
       </w:r>
@@ -2099,7 +2278,15 @@
         <w:t>standard</w:t>
       </w:r>
       <w:r>
-        <w:t xml:space="preserve"> equipment eight years later</w:t>
+        <w:t xml:space="preserve"> equipment </w:t>
+      </w:r>
+      <w:del w:id="28" w:author="Jay Jacobs" w:date="2013-09-02T11:00:00Z">
+        <w:r>
+          <w:delText xml:space="preserve">eight </w:delText>
+        </w:r>
+      </w:del>
+      <w:r>
+        <w:t>years later</w:t>
       </w:r>
       <w:r>
         <w:t>. It was also possible to r</w:t>
@@ -2114,15 +2301,7 @@
         <w:t>c</w:t>
       </w:r>
       <w:r>
-        <w:t>ap with a “</w:t>
-      </w:r>
-      <w:proofErr w:type="spellStart"/>
-      <w:r>
-        <w:t>motometer</w:t>
-      </w:r>
-      <w:proofErr w:type="spellEnd"/>
-      <w:r>
-        <w:t xml:space="preserve">”, </w:t>
+        <w:t xml:space="preserve">ap with a “motometer”, </w:t>
       </w:r>
       <w:r>
         <w:t>a very fancy and expensive temperature</w:t>
@@ -2161,7 +2340,18 @@
         <w:t>tical information to the drivers</w:t>
       </w:r>
       <w:r>
-        <w:t xml:space="preserve"> without leaving the comfort of the driver’s seat</w:t>
+        <w:t xml:space="preserve"> without </w:t>
+      </w:r>
+      <w:commentRangeEnd w:id="27"/>
+      <w:r>
+        <w:rPr>
+          <w:rStyle w:val="CommentReference"/>
+          <w:snapToGrid/>
+        </w:rPr>
+        <w:commentReference w:id="27"/>
+      </w:r>
+      <w:r>
+        <w:t>leaving the comfort of the driver’s seat</w:t>
       </w:r>
       <w:r>
         <w:t>.</w:t>
@@ -2210,8 +2400,20 @@
       <w:pPr>
         <w:pStyle w:val="Para"/>
       </w:pPr>
-      <w:r>
-        <w:t xml:space="preserve">This same process of evolution and customization </w:t>
+      <w:commentRangeStart w:id="29"/>
+      <w:r>
+        <w:t xml:space="preserve">This same process </w:t>
+      </w:r>
+      <w:commentRangeEnd w:id="29"/>
+      <w:r>
+        <w:rPr>
+          <w:rStyle w:val="CommentReference"/>
+          <w:snapToGrid/>
+        </w:rPr>
+        <w:commentReference w:id="29"/>
+      </w:r>
+      <w:r>
+        <w:t xml:space="preserve">of evolution and customization </w:t>
       </w:r>
       <w:r>
         <w:t>should</w:t>
@@ -2228,11 +2430,9 @@
       <w:r>
         <w:t xml:space="preserve">h dashboard must be </w:t>
       </w:r>
-      <w:proofErr w:type="gramStart"/>
       <w:r>
         <w:t>tailored to:</w:t>
       </w:r>
-      <w:proofErr w:type="gramEnd"/>
     </w:p>
     <w:p>
       <w:pPr>
@@ -2244,18 +2444,8 @@
       <w:r>
         <w:t xml:space="preserve"> specific </w:t>
       </w:r>
-      <w:proofErr w:type="gramStart"/>
-      <w:r>
-        <w:t>process(</w:t>
-      </w:r>
-      <w:proofErr w:type="spellStart"/>
-      <w:proofErr w:type="gramEnd"/>
-      <w:r>
-        <w:t>es</w:t>
-      </w:r>
-      <w:proofErr w:type="spellEnd"/>
-      <w:r>
-        <w:t>) being monitored</w:t>
+      <w:r>
+        <w:t>process(es) being monitored</w:t>
       </w:r>
     </w:p>
     <w:p>
@@ -2303,8 +2493,20 @@
       <w:pPr>
         <w:pStyle w:val="Para"/>
       </w:pPr>
-      <w:r>
-        <w:t>For example, when creating a dashboard for the CISO, it is unlikely she will want to or needs to consume/evaluate/respond to the events per second metric of the enterprise SIEM. However, this is a performance measure that the Security Operations Man</w:t>
+      <w:commentRangeStart w:id="30"/>
+      <w:r>
+        <w:t xml:space="preserve">For example, when creating a dashboard for the CISO, it is unlikely she will want </w:t>
+      </w:r>
+      <w:commentRangeEnd w:id="30"/>
+      <w:r>
+        <w:rPr>
+          <w:rStyle w:val="CommentReference"/>
+          <w:snapToGrid/>
+        </w:rPr>
+        <w:commentReference w:id="30"/>
+      </w:r>
+      <w:r>
+        <w:t>to or needs to consume/evaluate/respond to the events per second metric of the enterprise SIEM. However, this is a performance measure that the Security Operations Man</w:t>
       </w:r>
       <w:r>
         <w:t>ager may be keenly interested in, especially if there are signs of issues with SIEM performance.</w:t>
@@ -2324,13 +2526,25 @@
         <w:t xml:space="preserve"> Thoughtful, regular updates to dashboard core content will help keep it fresh and—more importantly—reviewed and processed by your consumers.</w:t>
       </w:r>
       <w:r>
-        <w:t xml:space="preserve"> If a dashboard developed two years ago has never changed</w:t>
+        <w:t xml:space="preserve"> </w:t>
+      </w:r>
+      <w:commentRangeStart w:id="31"/>
+      <w:r>
+        <w:t>If a dashboard developed two years ago has never changed</w:t>
       </w:r>
       <w:r>
         <w:t xml:space="preserve"> a single element</w:t>
       </w:r>
       <w:r>
         <w:t>, chances are good that your organization is not using dashboards effectively.</w:t>
+      </w:r>
+      <w:commentRangeEnd w:id="31"/>
+      <w:r>
+        <w:rPr>
+          <w:rStyle w:val="CommentReference"/>
+          <w:snapToGrid/>
+        </w:rPr>
+        <w:commentReference w:id="31"/>
       </w:r>
     </w:p>
     <w:p>
@@ -2365,7 +2579,22 @@
         <w:rPr>
           <w:i/>
         </w:rPr>
-        <w:t>what data is available</w:t>
+        <w:t xml:space="preserve">what data is </w:t>
+      </w:r>
+      <w:commentRangeStart w:id="32"/>
+      <w:r>
+        <w:rPr>
+          <w:i/>
+        </w:rPr>
+        <w:t>available</w:t>
+      </w:r>
+      <w:commentRangeEnd w:id="32"/>
+      <w:r>
+        <w:rPr>
+          <w:rStyle w:val="CommentReference"/>
+          <w:snapToGrid/>
+        </w:rPr>
+        <w:commentReference w:id="32"/>
       </w:r>
       <w:r>
         <w:t>. This will help identify and resolve gaps in your ability to provide situational awareness for a given</w:t>
@@ -2388,7 +2617,28 @@
         <w:rPr>
           <w:b/>
         </w:rPr>
-        <w:t xml:space="preserve"> objectives define the dashb</w:t>
+        <w:t xml:space="preserve"> </w:t>
+      </w:r>
+      <w:commentRangeStart w:id="33"/>
+      <w:r>
+        <w:rPr>
+          <w:b/>
+        </w:rPr>
+        <w:t xml:space="preserve">objectives </w:t>
+      </w:r>
+      <w:commentRangeEnd w:id="33"/>
+      <w:r>
+        <w:rPr>
+          <w:rStyle w:val="CommentReference"/>
+          <w:snapToGrid/>
+        </w:rPr>
+        <w:commentReference w:id="33"/>
+      </w:r>
+      <w:r>
+        <w:rPr>
+          <w:b/>
+        </w:rPr>
+        <w:t>define the dashb</w:t>
       </w:r>
       <w:r>
         <w:rPr>
@@ -2439,7 +2689,20 @@
         <w:t xml:space="preserve"> nature to dashboards, with each element being </w:t>
       </w:r>
       <w:r>
-        <w:t xml:space="preserve">either quantitative (i.e. has a value) or non-quantitative (e.g. a list of items). </w:t>
+        <w:t xml:space="preserve">either quantitative (i.e. has a value) or </w:t>
+      </w:r>
+      <w:del w:id="34" w:author="Jay Jacobs" w:date="2013-09-02T11:06:00Z">
+        <w:r>
+          <w:delText>non-quantitative</w:delText>
+        </w:r>
+      </w:del>
+      <w:ins w:id="35" w:author="Jay Jacobs" w:date="2013-09-02T11:06:00Z">
+        <w:r>
+          <w:t>categorical</w:t>
+        </w:r>
+      </w:ins>
+      <w:r>
+        <w:t xml:space="preserve"> (e.g. a list of items). </w:t>
       </w:r>
       <w:r>
         <w:t>Most of us</w:t>
@@ -2478,10 +2741,25 @@
         <w:t>oard, these quantitative measures must be abl</w:t>
       </w:r>
       <w:r>
-        <w:t>e to answer two question</w:t>
-      </w:r>
-      <w:r>
-        <w:t>s:</w:t>
+        <w:t xml:space="preserve">e to answer </w:t>
+      </w:r>
+      <w:commentRangeStart w:id="36"/>
+      <w:r>
+        <w:t>two question</w:t>
+      </w:r>
+      <w:r>
+        <w:t>s</w:t>
+      </w:r>
+      <w:commentRangeEnd w:id="36"/>
+      <w:r>
+        <w:rPr>
+          <w:rStyle w:val="CommentReference"/>
+          <w:snapToGrid/>
+        </w:rPr>
+        <w:commentReference w:id="36"/>
+      </w:r>
+      <w:r>
+        <w:t>:</w:t>
       </w:r>
     </w:p>
     <w:p>
@@ -2517,7 +2795,32 @@
         <w:pStyle w:val="Para"/>
       </w:pPr>
       <w:r>
-        <w:t>For the non-quantitative measures, we are usually identifying a set of elements that provide useful information (e.g. which incident handlers are primary for the day), require the most attention (e.g. which PCI controls are slipping) or follow up (e.g. what are the top expedited firewall port open requests).</w:t>
+        <w:t xml:space="preserve">For the </w:t>
+      </w:r>
+      <w:del w:id="37" w:author="Jay Jacobs" w:date="2013-09-02T11:07:00Z">
+        <w:r>
+          <w:delText>non-quantitative</w:delText>
+        </w:r>
+      </w:del>
+      <w:ins w:id="38" w:author="Jay Jacobs" w:date="2013-09-02T11:07:00Z">
+        <w:r>
+          <w:t>categorical</w:t>
+        </w:r>
+      </w:ins>
+      <w:r>
+        <w:t xml:space="preserve"> measures, we are usually identifying a set of elements that provide useful information (e.g. which incident handlers are primary for the </w:t>
+      </w:r>
+      <w:commentRangeStart w:id="39"/>
+      <w:r>
+        <w:t>day), require the most attention (e.g. which PCI controls are slipping) or follow up (e.g. what are the top expedited firewall port open requests).</w:t>
+      </w:r>
+      <w:commentRangeEnd w:id="39"/>
+      <w:r>
+        <w:rPr>
+          <w:rStyle w:val="CommentReference"/>
+          <w:snapToGrid/>
+        </w:rPr>
+        <w:commentReference w:id="39"/>
       </w:r>
     </w:p>
     <w:p>
@@ -2624,7 +2927,11 @@
         <w:t xml:space="preserve"> “what’s going on” question for the incident response team </w:t>
       </w:r>
       <w:r>
-        <w:t xml:space="preserve">and definitely lacks an answer to the “so what?” question; so it’s back to the drawing board and </w:t>
+        <w:t xml:space="preserve">and definitely lacks an answer to the “so what?” question; so it’s back to the drawing </w:t>
+      </w:r>
+      <w:commentRangeStart w:id="40"/>
+      <w:r>
+        <w:t xml:space="preserve">board and </w:t>
       </w:r>
       <w:r>
         <w:t xml:space="preserve">back </w:t>
@@ -2635,6 +2942,14 @@
       <w:r>
         <w:lastRenderedPageBreak/>
         <w:t>response team to see if you can glean more about what they are looking for and if you have the data to support it.</w:t>
+      </w:r>
+      <w:commentRangeEnd w:id="40"/>
+      <w:r>
+        <w:rPr>
+          <w:rStyle w:val="CommentReference"/>
+          <w:snapToGrid/>
+        </w:rPr>
+        <w:commentReference w:id="40"/>
       </w:r>
     </w:p>
     <w:p>
@@ -2729,26 +3044,16 @@
       <w:r>
         <w:t xml:space="preserve">port activity do you compare the measure </w:t>
       </w:r>
-      <w:proofErr w:type="gramStart"/>
       <w:r>
         <w:t>against:</w:t>
       </w:r>
-      <w:proofErr w:type="gramEnd"/>
     </w:p>
     <w:p>
       <w:pPr>
         <w:pStyle w:val="ListBulleted"/>
       </w:pPr>
       <w:r>
-        <w:t>The same port’s position in SANS trending port list for that time period? (</w:t>
-      </w:r>
-      <w:proofErr w:type="gramStart"/>
-      <w:r>
-        <w:t>i</w:t>
-      </w:r>
-      <w:proofErr w:type="gramEnd"/>
-      <w:r>
-        <w:t>.e. same measure but from a different source)</w:t>
+        <w:t>The same port’s position in SANS trending port list for that time period? (i.e. same measure but from a different source)</w:t>
       </w:r>
     </w:p>
     <w:p>
@@ -2818,6 +3123,7 @@
       <w:r>
         <w:t xml:space="preserve">much </w:t>
       </w:r>
+      <w:commentRangeStart w:id="41"/>
       <w:r>
         <w:t>different view</w:t>
       </w:r>
@@ -2826,6 +3132,14 @@
       </w:r>
       <w:r>
         <w:t xml:space="preserve"> (Figure 10.12):</w:t>
+      </w:r>
+      <w:commentRangeEnd w:id="41"/>
+      <w:r>
+        <w:rPr>
+          <w:rStyle w:val="CommentReference"/>
+          <w:snapToGrid/>
+        </w:rPr>
+        <w:commentReference w:id="41"/>
       </w:r>
     </w:p>
     <w:p>
@@ -2848,10 +3162,22 @@
         <w:t xml:space="preserve">This new measure </w:t>
       </w:r>
       <w:r>
-        <w:t>is definitely more actionable</w:t>
+        <w:t xml:space="preserve">is </w:t>
+      </w:r>
+      <w:commentRangeStart w:id="42"/>
+      <w:r>
+        <w:t>definitely more actionable</w:t>
       </w:r>
       <w:r>
         <w:t xml:space="preserve"> </w:t>
+      </w:r>
+      <w:commentRangeEnd w:id="42"/>
+      <w:r>
+        <w:rPr>
+          <w:rStyle w:val="CommentReference"/>
+          <w:snapToGrid/>
+        </w:rPr>
+        <w:commentReference w:id="42"/>
       </w:r>
       <w:r>
         <w:t xml:space="preserve">and could work as a starting place for this new dashboard element. As the team uses this data and as you perform additional exploratory data </w:t>
@@ -2886,7 +3212,15 @@
         <w:t>CISO. She wants a new measure added to the CISO d</w:t>
       </w:r>
       <w:r>
-        <w:t xml:space="preserve">ashboard that shows how well the new security awareness initiatives are working. You can’t say “no” to the CISO, but this request lies far outside your comfort zone of byes, sessions and IP addresses. How are you going to measure the effectiveness of </w:t>
+        <w:t>ashboard that shows how well the new security awareness initiatives are working. You can’t say “no” to the CISO, but this request lies far outside your comfort zone of by</w:t>
+      </w:r>
+      <w:ins w:id="43" w:author="Jay Jacobs" w:date="2013-09-02T11:12:00Z">
+        <w:r>
+          <w:t>t</w:t>
+        </w:r>
+      </w:ins>
+      <w:r>
+        <w:t xml:space="preserve">es, sessions and IP addresses. How are you going to measure the effectiveness of </w:t>
       </w:r>
       <w:r>
         <w:t>an</w:t>
@@ -2958,13 +3292,8 @@
       <w:pPr>
         <w:pStyle w:val="ParaContinued"/>
       </w:pPr>
-      <w:proofErr w:type="gramStart"/>
-      <w:r>
-        <w:t>and</w:t>
-      </w:r>
-      <w:proofErr w:type="gramEnd"/>
-      <w:r>
-        <w:t xml:space="preserve"> choose to bring to the CISO to see which one(s) may meet her objective. After your discussion, she chooses to go the security awareness survey route. </w:t>
+      <w:r>
+        <w:t xml:space="preserve">and choose to bring to the CISO to see which one(s) may meet her objective. After your discussion, she chooses to go the security awareness survey route. </w:t>
       </w:r>
       <w:r>
         <w:t>For you, t</w:t>
@@ -2997,8 +3326,35 @@
       <w:pPr>
         <w:pStyle w:val="Para"/>
       </w:pPr>
-      <w:r>
-        <w:t xml:space="preserve">Deciding who will receive the survey and on what frequency changes the nature of the exercise and the measure. If you target the same departments twice a year, you will be able to track the ebbs and flows of personnel from those parts of the organization, but it will not provide a cross sectional overview of the company as a whole. Individuals will also become familiar with the survey and it will </w:t>
+      <w:commentRangeStart w:id="44"/>
+      <w:r>
+        <w:t xml:space="preserve">Deciding who will receive the survey </w:t>
+      </w:r>
+      <w:commentRangeEnd w:id="44"/>
+      <w:r>
+        <w:rPr>
+          <w:rStyle w:val="CommentReference"/>
+          <w:snapToGrid/>
+        </w:rPr>
+        <w:commentReference w:id="44"/>
+      </w:r>
+      <w:r>
+        <w:t xml:space="preserve">and on what frequency changes the nature of the exercise and the measure. If you target the </w:t>
+      </w:r>
+      <w:commentRangeStart w:id="45"/>
+      <w:r>
+        <w:t>same departments twice a year</w:t>
+      </w:r>
+      <w:commentRangeEnd w:id="45"/>
+      <w:r>
+        <w:rPr>
+          <w:rStyle w:val="CommentReference"/>
+          <w:snapToGrid/>
+        </w:rPr>
+        <w:commentReference w:id="45"/>
+      </w:r>
+      <w:r>
+        <w:t xml:space="preserve">, you will be able to track the ebbs and flows of personnel from those parts of the organization, but it will not provide a cross sectional overview of the company as a whole. Individuals will also become familiar with the survey and it will </w:t>
       </w:r>
       <w:r>
         <w:lastRenderedPageBreak/>
@@ -3013,7 +3369,22 @@
         <w:pStyle w:val="Para"/>
       </w:pPr>
       <w:r>
-        <w:t>After significant collaboration, you decide to use the monthly new hires as the survey recipients. Most of these individuals are completely unfamiliar with the security awareness program and elements of the security program and there is a full multi-month training program that interleaves security awareness messages throughout this introduction period. By waiting three months after hire date, you will be able to see how much each new hire class retains and also get a feel for how tweaks to the awareness program impact new groups.</w:t>
+        <w:t xml:space="preserve">After significant collaboration, you decide to use the monthly </w:t>
+      </w:r>
+      <w:commentRangeStart w:id="46"/>
+      <w:r>
+        <w:t xml:space="preserve">new hires </w:t>
+      </w:r>
+      <w:commentRangeEnd w:id="46"/>
+      <w:r>
+        <w:rPr>
+          <w:rStyle w:val="CommentReference"/>
+          <w:snapToGrid/>
+        </w:rPr>
+        <w:commentReference w:id="46"/>
+      </w:r>
+      <w:r>
+        <w:t>as the survey recipients. Most of these individuals are completely unfamiliar with the security awareness program and elements of the security program and there is a full multi-month training program that interleaves security awareness messages throughout this introduction period. By waiting three months after hire date, you will be able to see how much each new hire class retains and also get a feel for how tweaks to the awareness program impact new groups.</w:t>
       </w:r>
     </w:p>
     <w:p>
@@ -3021,21 +3392,50 @@
         <w:pStyle w:val="Para"/>
       </w:pPr>
       <w:r>
-        <w:t xml:space="preserve">You only get one measure for the CISO dashboard, so you opt for the summary </w:t>
+        <w:t xml:space="preserve">You only get one measure for the CISO dashboard, so you opt for the </w:t>
+      </w:r>
+      <w:commentRangeStart w:id="47"/>
+      <w:r>
+        <w:t xml:space="preserve">summary </w:t>
       </w:r>
       <w:r>
         <w:t xml:space="preserve">effectiveness </w:t>
       </w:r>
       <w:r>
-        <w:t>metric recommended by SANS:</w:t>
+        <w:t xml:space="preserve">metric recommended </w:t>
+      </w:r>
+      <w:commentRangeEnd w:id="47"/>
+      <w:r>
+        <w:rPr>
+          <w:rStyle w:val="CommentReference"/>
+          <w:snapToGrid/>
+        </w:rPr>
+        <w:commentReference w:id="47"/>
+      </w:r>
+      <w:r>
+        <w:t>by SANS:</w:t>
       </w:r>
     </w:p>
     <w:p>
       <w:pPr>
         <w:pStyle w:val="TableCaption"/>
       </w:pPr>
-      <w:r>
-        <w:t xml:space="preserve">Security Program Effectiveness Measures </w:t>
+      <w:commentRangeStart w:id="48"/>
+      <w:r>
+        <w:t xml:space="preserve">Security </w:t>
+      </w:r>
+      <w:commentRangeEnd w:id="48"/>
+      <w:r>
+        <w:rPr>
+          <w:rStyle w:val="CommentReference"/>
+          <w:rFonts w:ascii="Times New Roman" w:hAnsi="Times New Roman"/>
+          <w:b w:val="0"/>
+          <w:snapToGrid/>
+        </w:rPr>
+        <w:commentReference w:id="48"/>
+      </w:r>
+      <w:r>
+        <w:t xml:space="preserve">Program Effectiveness Measures </w:t>
       </w:r>
     </w:p>
     <w:tbl>
@@ -3269,7 +3669,20 @@
         <w:pStyle w:val="Slug"/>
       </w:pPr>
       <w:r>
-        <w:t>Figure 10.13</w:t>
+        <w:t xml:space="preserve">Figure </w:t>
+      </w:r>
+      <w:commentRangeStart w:id="49"/>
+      <w:r>
+        <w:t>10.13</w:t>
+      </w:r>
+      <w:commentRangeEnd w:id="49"/>
+      <w:r>
+        <w:rPr>
+          <w:rStyle w:val="CommentReference"/>
+          <w:rFonts w:ascii="Times New Roman" w:hAnsi="Times New Roman"/>
+          <w:b w:val="0"/>
+        </w:rPr>
+        <w:commentReference w:id="49"/>
       </w:r>
       <w:r>
         <w:tab/>
@@ -3308,7 +3721,22 @@
         <w:pStyle w:val="Para"/>
       </w:pPr>
       <w:r>
-        <w:t xml:space="preserve">We wrapped security in quotes in the section title because the definition of “security” lies in the interpretation of the individual. A penetration tester may think of security in a completely different way than a CISO, just as an application developer will likely have a different view of it than a firewall engineer. From a big picture perspective, these interpretations are very complementary as they are all parts of a whole and </w:t>
+        <w:t xml:space="preserve">We wrapped security in quotes in the </w:t>
+      </w:r>
+      <w:commentRangeStart w:id="50"/>
+      <w:r>
+        <w:t xml:space="preserve">section title </w:t>
+      </w:r>
+      <w:commentRangeEnd w:id="50"/>
+      <w:r>
+        <w:rPr>
+          <w:rStyle w:val="CommentReference"/>
+          <w:snapToGrid/>
+        </w:rPr>
+        <w:commentReference w:id="50"/>
+      </w:r>
+      <w:r>
+        <w:t xml:space="preserve">because the definition of “security” lies in the interpretation of the individual. A penetration tester may think of security in a completely different way than a CISO, just as an application developer will likely have a different view of it than a firewall engineer. From a big picture perspective, these interpretations are very complementary as they are all parts of a whole and </w:t>
       </w:r>
       <w:r>
         <w:t xml:space="preserve">each activity is </w:t>
@@ -3322,11 +3750,19 @@
         <w:pStyle w:val="Para"/>
       </w:pPr>
       <w:r>
-        <w:t xml:space="preserve">Perhaps one of the least “security-like” elements that readily lends itself to a dashboard is the venerable “status view”. This could be tracking projects for remediation of internal audit issues or monitoring full-scale, enterprise-wide security programs. Security, IT and business executives need some way to get a quick overview of all these moving </w:t>
+        <w:t xml:space="preserve">Perhaps one of the least “security-like” elements that readily lends itself to a dashboard is the venerable </w:t>
+      </w:r>
+      <w:ins w:id="51" w:author="Jay Jacobs" w:date="2013-09-02T11:27:00Z">
+        <w:r>
+          <w:t xml:space="preserve">project or task </w:t>
+        </w:r>
+      </w:ins>
+      <w:r>
+        <w:t xml:space="preserve">“status view”. This could be tracking projects for remediation of internal audit issues or monitoring full-scale, enterprise-wide security programs. Security, IT and business executives need some way to get a quick </w:t>
       </w:r>
       <w:r>
         <w:lastRenderedPageBreak/>
-        <w:t>parts so they know where resources and attention should potentially be redirected. It may not be sexy, but there would be little happening in “security” without this governance layer.</w:t>
+        <w:t>overview of all these moving parts so they know where resources and attention should potentially be redirected. It may not be sexy, but there would be little happening in “security” without this governance layer.</w:t>
       </w:r>
     </w:p>
     <w:p>
@@ -3382,8 +3818,20 @@
       <w:pPr>
         <w:pStyle w:val="ListBulleted"/>
       </w:pPr>
-      <w:r>
-        <w:t>PCI compliance controls remediation progress.</w:t>
+      <w:commentRangeStart w:id="52"/>
+      <w:r>
+        <w:t xml:space="preserve">PCI </w:t>
+      </w:r>
+      <w:commentRangeEnd w:id="52"/>
+      <w:r>
+        <w:rPr>
+          <w:rStyle w:val="CommentReference"/>
+          <w:snapToGrid/>
+        </w:rPr>
+        <w:commentReference w:id="52"/>
+      </w:r>
+      <w:r>
+        <w:t>compliance controls remediation progress.</w:t>
       </w:r>
     </w:p>
     <w:p>
@@ -3391,7 +3839,22 @@
         <w:pStyle w:val="Para"/>
       </w:pPr>
       <w:r>
-        <w:t>From your discussions with the CISO you know that you are constrained to one quadrant of the executive dashboard and that the items of most importance to her are PCI and customer audits. You’ve verified that all the data you need is available and set off to meet this challenge head on.</w:t>
+        <w:t xml:space="preserve">From your discussions with the CISO you know that you are constrained to one quadrant of the executive dashboard and that the items of most importance to her are PCI and customer audits. You’ve verified that </w:t>
+      </w:r>
+      <w:commentRangeStart w:id="53"/>
+      <w:r>
+        <w:t xml:space="preserve">all the data </w:t>
+      </w:r>
+      <w:commentRangeEnd w:id="53"/>
+      <w:r>
+        <w:rPr>
+          <w:rStyle w:val="CommentReference"/>
+          <w:snapToGrid/>
+        </w:rPr>
+        <w:commentReference w:id="53"/>
+      </w:r>
+      <w:r>
+        <w:t>you need is available and set off to meet this challenge head on.</w:t>
       </w:r>
     </w:p>
     <w:p>
@@ -3439,10 +3902,23 @@
         <w:pStyle w:val="Slug"/>
       </w:pPr>
       <w:r>
-        <w:t>Figure 10.1</w:t>
+        <w:t xml:space="preserve">Figure </w:t>
+      </w:r>
+      <w:commentRangeStart w:id="54"/>
+      <w:r>
+        <w:t>10.1</w:t>
       </w:r>
       <w:r>
         <w:t>4</w:t>
+      </w:r>
+      <w:commentRangeEnd w:id="54"/>
+      <w:r>
+        <w:rPr>
+          <w:rStyle w:val="CommentReference"/>
+          <w:rFonts w:ascii="Times New Roman" w:hAnsi="Times New Roman"/>
+          <w:b w:val="0"/>
+        </w:rPr>
+        <w:commentReference w:id="54"/>
       </w:r>
       <w:r>
         <w:tab/>
@@ -3483,7 +3959,11 @@
       </w:pPr>
       <w:r>
         <w:lastRenderedPageBreak/>
-        <w:t>You work to understand the need and if you have data to support the dashboard or dashboard element</w:t>
+        <w:t xml:space="preserve">You work to understand the need and if you have data to support </w:t>
+      </w:r>
+      <w:commentRangeStart w:id="55"/>
+      <w:r>
+        <w:t>the dashboard or dashboard element</w:t>
       </w:r>
     </w:p>
     <w:p>
@@ -3519,7 +3999,18 @@
         <w:pStyle w:val="ListBulleted"/>
       </w:pPr>
       <w:r>
-        <w:t>You find the most efficient encoding method possible to satisfy the design and frequency requirements</w:t>
+        <w:t xml:space="preserve">You find the most efficient encoding method possible to satisfy the design </w:t>
+      </w:r>
+      <w:commentRangeEnd w:id="55"/>
+      <w:r>
+        <w:rPr>
+          <w:rStyle w:val="CommentReference"/>
+          <w:snapToGrid/>
+        </w:rPr>
+        <w:commentReference w:id="55"/>
+      </w:r>
+      <w:r>
+        <w:t>and frequency requirements</w:t>
       </w:r>
     </w:p>
     <w:p>
@@ -3625,7 +4116,20 @@
         <w:pStyle w:val="Slug"/>
       </w:pPr>
       <w:r>
-        <w:t>Figure 10.15</w:t>
+        <w:t>Figure 10.</w:t>
+      </w:r>
+      <w:commentRangeStart w:id="56"/>
+      <w:r>
+        <w:t>15</w:t>
+      </w:r>
+      <w:commentRangeEnd w:id="56"/>
+      <w:r>
+        <w:rPr>
+          <w:rStyle w:val="CommentReference"/>
+          <w:rFonts w:ascii="Times New Roman" w:hAnsi="Times New Roman"/>
+          <w:b w:val="0"/>
+        </w:rPr>
+        <w:commentReference w:id="56"/>
       </w:r>
       <w:r>
         <w:tab/>
@@ -3642,21 +4146,26 @@
       <w:pPr>
         <w:pStyle w:val="FeatureType"/>
       </w:pPr>
-      <w:proofErr w:type="gramStart"/>
-      <w:r>
-        <w:t>type</w:t>
-      </w:r>
-      <w:proofErr w:type="gramEnd"/>
-      <w:r>
-        <w:t>="note"</w:t>
+      <w:r>
+        <w:t>type="note"</w:t>
       </w:r>
     </w:p>
     <w:p>
       <w:pPr>
         <w:pStyle w:val="FeatureTitle"/>
       </w:pPr>
+      <w:commentRangeStart w:id="57"/>
       <w:r>
         <w:t>Don’t Be Mean</w:t>
+      </w:r>
+      <w:commentRangeEnd w:id="57"/>
+      <w:r>
+        <w:rPr>
+          <w:rStyle w:val="CommentReference"/>
+          <w:rFonts w:ascii="Times New Roman" w:hAnsi="Times New Roman"/>
+          <w:b w:val="0"/>
+        </w:rPr>
+        <w:commentReference w:id="57"/>
       </w:r>
     </w:p>
     <w:p>
@@ -3677,66 +4186,41 @@
       <w:pPr>
         <w:pStyle w:val="FeatureListBulleted"/>
       </w:pPr>
-      <w:proofErr w:type="gramStart"/>
-      <w:r>
-        <w:t>the</w:t>
-      </w:r>
-      <w:proofErr w:type="gramEnd"/>
-      <w:r>
-        <w:t xml:space="preserve"> minimum (smallest observation)</w:t>
+      <w:r>
+        <w:t>the minimum (smallest observation)</w:t>
       </w:r>
     </w:p>
     <w:p>
       <w:pPr>
         <w:pStyle w:val="FeatureListBulleted"/>
       </w:pPr>
-      <w:proofErr w:type="gramStart"/>
       <w:r>
         <w:lastRenderedPageBreak/>
-        <w:t>the</w:t>
-      </w:r>
-      <w:proofErr w:type="gramEnd"/>
-      <w:r>
-        <w:t xml:space="preserve"> lower quartile or first quartile</w:t>
+        <w:t>the lower quartile or first quartile</w:t>
       </w:r>
     </w:p>
     <w:p>
       <w:pPr>
         <w:pStyle w:val="FeatureListBulleted"/>
       </w:pPr>
-      <w:proofErr w:type="gramStart"/>
-      <w:r>
-        <w:t>the</w:t>
-      </w:r>
-      <w:proofErr w:type="gramEnd"/>
-      <w:r>
-        <w:t xml:space="preserve"> median (middle value)</w:t>
+      <w:r>
+        <w:t>the median (middle value)</w:t>
       </w:r>
     </w:p>
     <w:p>
       <w:pPr>
         <w:pStyle w:val="FeatureListBulleted"/>
       </w:pPr>
-      <w:proofErr w:type="gramStart"/>
-      <w:r>
-        <w:t>the</w:t>
-      </w:r>
-      <w:proofErr w:type="gramEnd"/>
-      <w:r>
-        <w:t xml:space="preserve"> upper quartile or third quartile</w:t>
+      <w:r>
+        <w:t>the upper quartile or third quartile</w:t>
       </w:r>
     </w:p>
     <w:p>
       <w:pPr>
         <w:pStyle w:val="FeatureListBulleted"/>
       </w:pPr>
-      <w:proofErr w:type="gramStart"/>
-      <w:r>
-        <w:t>the</w:t>
-      </w:r>
-      <w:proofErr w:type="gramEnd"/>
-      <w:r>
-        <w:t xml:space="preserve"> maximum (largest observation)</w:t>
+      <w:r>
+        <w:t>the maximum (largest observation)</w:t>
       </w:r>
     </w:p>
     <w:p>
@@ -3854,15 +4338,7 @@
         <w:t>by the consumer of the measure</w:t>
       </w:r>
       <w:r>
-        <w:t xml:space="preserve">. A quick space-saving method would be to use the technique shown in Figure 10.16 and provide a visual clue on the measure itself (bold font or color change) and a </w:t>
-      </w:r>
-      <w:proofErr w:type="spellStart"/>
-      <w:r>
-        <w:t>sparkline</w:t>
-      </w:r>
-      <w:proofErr w:type="spellEnd"/>
-      <w:r>
-        <w:t xml:space="preserve"> of the entire series next to it (either a bar chart, line graph or even box plots, depending on the data being encoded) to give the consumers all the context they need to make a decision.</w:t>
+        <w:t>. A quick space-saving method would be to use the technique shown in Figure 10.16 and provide a visual clue on the measure itself (bold font or color change) and a sparkline of the entire series next to it (either a bar chart, line graph or even box plots, depending on the data being encoded) to give the consumers all the context they need to make a decision.</w:t>
       </w:r>
     </w:p>
     <w:p>
@@ -3969,15 +4445,7 @@
         <w:t xml:space="preserve"> and critiques/makeovers of actual dashboards found in the wild.</w:t>
       </w:r>
       <w:r>
-        <w:t xml:space="preserve"> Innovative encodings (i.e. bullet graphs, </w:t>
-      </w:r>
-      <w:proofErr w:type="spellStart"/>
-      <w:r>
-        <w:t>sparklines</w:t>
-      </w:r>
-      <w:proofErr w:type="spellEnd"/>
-      <w:r>
-        <w:t xml:space="preserve">) were </w:t>
+        <w:t xml:space="preserve"> Innovative encodings (i.e. bullet graphs, sparklines) were </w:t>
       </w:r>
       <w:r>
         <w:lastRenderedPageBreak/>
@@ -4036,6 +4504,738 @@
     </w:sectPr>
   </w:body>
 </w:document>
+</file>
+
+<file path=word/comments.xml><?xml version="1.0" encoding="utf-8"?>
+<w:comments xmlns:wpc="http://schemas.microsoft.com/office/word/2010/wordprocessingCanvas" xmlns:mo="http://schemas.microsoft.com/office/mac/office/2008/main" xmlns:mc="http://schemas.openxmlformats.org/markup-compatibility/2006" xmlns:mv="urn:schemas-microsoft-com:mac:vml" xmlns:o="urn:schemas-microsoft-com:office:office" xmlns:r="http://schemas.openxmlformats.org/officeDocument/2006/relationships" xmlns:m="http://schemas.openxmlformats.org/officeDocument/2006/math" xmlns:v="urn:schemas-microsoft-com:vml" xmlns:wp14="http://schemas.microsoft.com/office/word/2010/wordprocessingDrawing" xmlns:wp="http://schemas.openxmlformats.org/drawingml/2006/wordprocessingDrawing" xmlns:w10="urn:schemas-microsoft-com:office:word" xmlns:w="http://schemas.openxmlformats.org/wordprocessingml/2006/main" xmlns:w14="http://schemas.microsoft.com/office/word/2010/wordml" xmlns:wpg="http://schemas.microsoft.com/office/word/2010/wordprocessingGroup" xmlns:wpi="http://schemas.microsoft.com/office/word/2010/wordprocessingInk" xmlns:wne="http://schemas.microsoft.com/office/word/2006/wordml" xmlns:wps="http://schemas.microsoft.com/office/word/2010/wordprocessingShape" mc:Ignorable="w14 wp14">
+  <w:comment w:id="4" w:author="Jay Jacobs" w:date="2013-09-02T09:39:00Z" w:initials="JJ">
+    <w:p>
+      <w:pPr>
+        <w:pStyle w:val="CommentText"/>
+      </w:pPr>
+      <w:r>
+        <w:rPr>
+          <w:rStyle w:val="CommentReference"/>
+        </w:rPr>
+        <w:annotationRef/>
+      </w:r>
+      <w:r>
+        <w:t>confusing and long sentance</w:t>
+      </w:r>
+    </w:p>
+  </w:comment>
+  <w:comment w:id="7" w:author="Jay Jacobs" w:date="2013-09-02T09:43:00Z" w:initials="JJ">
+    <w:p>
+      <w:pPr>
+        <w:pStyle w:val="CommentText"/>
+      </w:pPr>
+      <w:r>
+        <w:rPr>
+          <w:rStyle w:val="CommentReference"/>
+        </w:rPr>
+        <w:annotationRef/>
+      </w:r>
+      <w:r>
+        <w:t>combine a few basic plots to make what's known as a bullet graph.</w:t>
+      </w:r>
+    </w:p>
+  </w:comment>
+  <w:comment w:id="8" w:author="Jay Jacobs" w:date="2013-09-02T09:47:00Z" w:initials="JJ">
+    <w:p>
+      <w:pPr>
+        <w:pStyle w:val="CommentText"/>
+      </w:pPr>
+      <w:r>
+        <w:rPr>
+          <w:rStyle w:val="CommentReference"/>
+        </w:rPr>
+        <w:annotationRef/>
+      </w:r>
+      <w:r>
+        <w:t xml:space="preserve">These should either map directly to the image with placehoders ("A", "B", etc) or use the exact same terms and bold/highlight those words. e.g. (At least one marker with a </w:t>
+      </w:r>
+      <w:r>
+        <w:rPr>
+          <w:b/>
+        </w:rPr>
+        <w:t>comparitive measure</w:t>
+      </w:r>
+      <w:r>
+        <w:t xml:space="preserve">) and then put the </w:t>
+      </w:r>
+      <w:r>
+        <w:rPr>
+          <w:b/>
+          <w:i/>
+        </w:rPr>
+        <w:t>exact</w:t>
+      </w:r>
+      <w:r>
+        <w:t xml:space="preserve"> words of "comparitive measure" on the graphic.</w:t>
+      </w:r>
+    </w:p>
+  </w:comment>
+  <w:comment w:id="9" w:author="Jay Jacobs" w:date="2013-09-02T10:09:00Z" w:initials="JJ">
+    <w:p>
+      <w:pPr>
+        <w:pStyle w:val="CommentText"/>
+      </w:pPr>
+      <w:r>
+        <w:rPr>
+          <w:rStyle w:val="CommentReference"/>
+        </w:rPr>
+        <w:annotationRef/>
+      </w:r>
+      <w:r>
+        <w:t>Note to self: I used the term "reader" but "Consumer" is a much better term, I want to change this in chapter 6.</w:t>
+      </w:r>
+    </w:p>
+    <w:p>
+      <w:pPr>
+        <w:pStyle w:val="CommentText"/>
+      </w:pPr>
+    </w:p>
+  </w:comment>
+  <w:comment w:id="10" w:author="Jay Jacobs" w:date="2013-09-02T10:12:00Z" w:initials="JJ">
+    <w:p>
+      <w:pPr>
+        <w:pStyle w:val="CommentText"/>
+      </w:pPr>
+      <w:r>
+        <w:rPr>
+          <w:rStyle w:val="CommentReference"/>
+        </w:rPr>
+        <w:annotationRef/>
+      </w:r>
+      <w:r>
+        <w:t>what's this and is this detail necessary?</w:t>
+      </w:r>
+    </w:p>
+  </w:comment>
+  <w:comment w:id="11" w:author="Jay Jacobs" w:date="2013-09-02T10:12:00Z" w:initials="JJ">
+    <w:p>
+      <w:pPr>
+        <w:pStyle w:val="CommentText"/>
+      </w:pPr>
+      <w:r>
+        <w:rPr>
+          <w:rStyle w:val="CommentReference"/>
+        </w:rPr>
+        <w:annotationRef/>
+      </w:r>
+      <w:r>
+        <w:t>Very important point, wonder if we should expand on it a bit.</w:t>
+      </w:r>
+    </w:p>
+  </w:comment>
+  <w:comment w:id="12" w:author="Jay Jacobs" w:date="2013-09-02T10:38:00Z" w:initials="JJ">
+    <w:p>
+      <w:pPr>
+        <w:pStyle w:val="CommentText"/>
+      </w:pPr>
+      <w:r>
+        <w:rPr>
+          <w:rStyle w:val="CommentReference"/>
+        </w:rPr>
+        <w:annotationRef/>
+      </w:r>
+      <w:r>
+        <w:t xml:space="preserve">I was confused by this graphic... why would we show the same variable in so many ways?  But then it dawned on me that it was four </w:t>
+      </w:r>
+      <w:r>
+        <w:rPr>
+          <w:i/>
+        </w:rPr>
+        <w:t>variations</w:t>
+      </w:r>
+      <w:r>
+        <w:t xml:space="preserve"> on the same visual... I had even just read the text saying that.  Perhaps apply some lines or a light gray text saying "Variation 1" "Variation 2", etc?</w:t>
+      </w:r>
+    </w:p>
+  </w:comment>
+  <w:comment w:id="13" w:author="Jay Jacobs" w:date="2013-09-02T10:39:00Z" w:initials="JJ">
+    <w:p>
+      <w:pPr>
+        <w:pStyle w:val="CommentText"/>
+      </w:pPr>
+      <w:r>
+        <w:rPr>
+          <w:rStyle w:val="CommentReference"/>
+        </w:rPr>
+        <w:annotationRef/>
+      </w:r>
+      <w:r>
+        <w:t>Because numbers and text always require attention, shapes and colors can draw attention preattentively.</w:t>
+      </w:r>
+    </w:p>
+  </w:comment>
+  <w:comment w:id="14" w:author="Jay Jacobs" w:date="2013-09-02T10:44:00Z" w:initials="JJ">
+    <w:p>
+      <w:pPr>
+        <w:pStyle w:val="CommentText"/>
+      </w:pPr>
+      <w:r>
+        <w:rPr>
+          <w:rStyle w:val="CommentReference"/>
+        </w:rPr>
+        <w:annotationRef/>
+      </w:r>
+      <w:r>
+        <w:t>why is this a feature, the other topic titles are in line with this one.</w:t>
+      </w:r>
+    </w:p>
+  </w:comment>
+  <w:comment w:id="15" w:author="Jay Jacobs" w:date="2013-09-02T10:43:00Z" w:initials="JJ">
+    <w:p>
+      <w:pPr>
+        <w:pStyle w:val="CommentText"/>
+      </w:pPr>
+      <w:r>
+        <w:rPr>
+          <w:rStyle w:val="CommentReference"/>
+        </w:rPr>
+        <w:annotationRef/>
+      </w:r>
+      <w:r>
+        <w:t>this section is confusing and not quite nailing the point</w:t>
+      </w:r>
+    </w:p>
+  </w:comment>
+  <w:comment w:id="16" w:author="Jay Jacobs" w:date="2013-09-02T10:47:00Z" w:initials="JJ">
+    <w:p>
+      <w:pPr>
+        <w:pStyle w:val="CommentText"/>
+      </w:pPr>
+      <w:r>
+        <w:rPr>
+          <w:rStyle w:val="CommentReference"/>
+        </w:rPr>
+        <w:annotationRef/>
+      </w:r>
+      <w:r>
+        <w:t>Wow. impressive work here.  I am concerned about how this will fit into the printed page.  On this also, my eye goes to the red and orange.  Is the "Attack sources" for US the most important?</w:t>
+      </w:r>
+    </w:p>
+  </w:comment>
+  <w:comment w:id="17" w:author="Jay Jacobs" w:date="2013-09-02T10:50:00Z" w:initials="JJ">
+    <w:p>
+      <w:pPr>
+        <w:pStyle w:val="CommentText"/>
+      </w:pPr>
+      <w:r>
+        <w:rPr>
+          <w:rStyle w:val="CommentReference"/>
+        </w:rPr>
+        <w:annotationRef/>
+      </w:r>
+      <w:r>
+        <w:t xml:space="preserve">I am confused by this.  Why are we talking about a 3x3 grid at all?  I think back to the design-through-HTML-table days... same concept?  </w:t>
+      </w:r>
+    </w:p>
+  </w:comment>
+  <w:comment w:id="18" w:author="Jay Jacobs" w:date="2013-09-02T10:52:00Z" w:initials="JJ">
+    <w:p>
+      <w:pPr>
+        <w:pStyle w:val="CommentText"/>
+      </w:pPr>
+      <w:r>
+        <w:rPr>
+          <w:rStyle w:val="CommentReference"/>
+        </w:rPr>
+        <w:annotationRef/>
+      </w:r>
+      <w:r>
+        <w:t>Should be much smaller (of course), but it might be kind of fun to give them silly names, "the tic-tac-toe", "the up and over", the "look at me", the "swim lane" and the "ribbons".  :)</w:t>
+      </w:r>
+    </w:p>
+  </w:comment>
+  <w:comment w:id="19" w:author="Jay Jacobs" w:date="2013-09-02T10:56:00Z" w:initials="JJ">
+    <w:p>
+      <w:pPr>
+        <w:pStyle w:val="CommentText"/>
+      </w:pPr>
+      <w:r>
+        <w:rPr>
+          <w:rStyle w:val="CommentReference"/>
+        </w:rPr>
+        <w:annotationRef/>
+      </w:r>
+      <w:r>
+        <w:t>can we refer back to figure 10.7?  Talk about this concept while looking at this one.</w:t>
+      </w:r>
+    </w:p>
+  </w:comment>
+  <w:comment w:id="20" w:author="Jay Jacobs" w:date="2013-09-02T10:57:00Z" w:initials="JJ">
+    <w:p>
+      <w:pPr>
+        <w:pStyle w:val="CommentText"/>
+      </w:pPr>
+      <w:r>
+        <w:rPr>
+          <w:rStyle w:val="CommentReference"/>
+        </w:rPr>
+        <w:annotationRef/>
+      </w:r>
+      <w:r>
+        <w:t>gotta include this (along with color blind)</w:t>
+      </w:r>
+    </w:p>
+  </w:comment>
+  <w:comment w:id="23" w:author="Jay Jacobs" w:date="2013-09-02T10:59:00Z" w:initials="JJ">
+    <w:p>
+      <w:pPr>
+        <w:pStyle w:val="CommentText"/>
+      </w:pPr>
+      <w:r>
+        <w:rPr>
+          <w:rStyle w:val="CommentReference"/>
+        </w:rPr>
+        <w:annotationRef/>
+      </w:r>
+      <w:r>
+        <w:t>Switching gears here.</w:t>
+      </w:r>
+    </w:p>
+  </w:comment>
+  <w:comment w:id="24" w:author="Jay Jacobs" w:date="2013-09-02T11:00:00Z" w:initials="JJ">
+    <w:p>
+      <w:pPr>
+        <w:pStyle w:val="CommentText"/>
+      </w:pPr>
+      <w:r>
+        <w:rPr>
+          <w:rStyle w:val="CommentReference"/>
+        </w:rPr>
+        <w:annotationRef/>
+      </w:r>
+      <w:r>
+        <w:t>dunno what this is.</w:t>
+      </w:r>
+    </w:p>
+  </w:comment>
+  <w:comment w:id="26" w:author="Jay Jacobs" w:date="2013-09-02T11:00:00Z" w:initials="JJ">
+    <w:p>
+      <w:pPr>
+        <w:pStyle w:val="CommentText"/>
+      </w:pPr>
+      <w:r>
+        <w:rPr>
+          <w:rStyle w:val="CommentReference"/>
+        </w:rPr>
+        <w:annotationRef/>
+      </w:r>
+      <w:r>
+        <w:t>so what?  Can we tie each of these to their purpose and action associated with them?</w:t>
+      </w:r>
+    </w:p>
+  </w:comment>
+  <w:comment w:id="27" w:author="Jay Jacobs" w:date="2013-09-02T11:01:00Z" w:initials="JJ">
+    <w:p>
+      <w:pPr>
+        <w:pStyle w:val="CommentText"/>
+      </w:pPr>
+      <w:r>
+        <w:rPr>
+          <w:rStyle w:val="CommentReference"/>
+        </w:rPr>
+        <w:annotationRef/>
+      </w:r>
+      <w:r>
+        <w:t>I think this can be simplified to a flowing narrative better.  "eventually other things were added to the dashboard out of both need and convenience.</w:t>
+      </w:r>
+    </w:p>
+  </w:comment>
+  <w:comment w:id="29" w:author="Jay Jacobs" w:date="2013-09-02T11:02:00Z" w:initials="JJ">
+    <w:p>
+      <w:pPr>
+        <w:pStyle w:val="CommentText"/>
+      </w:pPr>
+      <w:r>
+        <w:rPr>
+          <w:rStyle w:val="CommentReference"/>
+        </w:rPr>
+        <w:annotationRef/>
+      </w:r>
+      <w:r>
+        <w:t>new section. new heading?</w:t>
+      </w:r>
+    </w:p>
+  </w:comment>
+  <w:comment w:id="30" w:author="Jay Jacobs" w:date="2013-09-02T11:03:00Z" w:initials="JJ">
+    <w:p>
+      <w:pPr>
+        <w:pStyle w:val="CommentText"/>
+      </w:pPr>
+      <w:r>
+        <w:rPr>
+          <w:rStyle w:val="CommentReference"/>
+        </w:rPr>
+        <w:annotationRef/>
+      </w:r>
+      <w:r>
+        <w:t>I touch on "knowing your audience" in ch 6, but it's worth calling out here again like you are.</w:t>
+      </w:r>
+    </w:p>
+  </w:comment>
+  <w:comment w:id="31" w:author="Jay Jacobs" w:date="2013-09-02T11:04:00Z" w:initials="JJ">
+    <w:p>
+      <w:pPr>
+        <w:pStyle w:val="CommentText"/>
+      </w:pPr>
+      <w:r>
+        <w:rPr>
+          <w:rStyle w:val="CommentReference"/>
+        </w:rPr>
+        <w:annotationRef/>
+      </w:r>
+      <w:r>
+        <w:t>important point, emphasize?</w:t>
+      </w:r>
+    </w:p>
+  </w:comment>
+  <w:comment w:id="32" w:author="Jay Jacobs" w:date="2013-09-02T11:05:00Z" w:initials="JJ">
+    <w:p>
+      <w:pPr>
+        <w:pStyle w:val="CommentText"/>
+      </w:pPr>
+      <w:r>
+        <w:rPr>
+          <w:rStyle w:val="CommentReference"/>
+        </w:rPr>
+        <w:annotationRef/>
+      </w:r>
+      <w:r>
+        <w:t>is there a chicken-an-egg problem?  People aren't quite sure what can be answered so they don't know what to ask?</w:t>
+      </w:r>
+    </w:p>
+  </w:comment>
+  <w:comment w:id="33" w:author="Jay Jacobs" w:date="2013-09-02T11:05:00Z" w:initials="JJ">
+    <w:p>
+      <w:pPr>
+        <w:pStyle w:val="CommentText"/>
+      </w:pPr>
+      <w:r>
+        <w:rPr>
+          <w:rStyle w:val="CommentReference"/>
+        </w:rPr>
+        <w:annotationRef/>
+      </w:r>
+      <w:r>
+        <w:t>what objectives?  Whose objectives?</w:t>
+      </w:r>
+    </w:p>
+  </w:comment>
+  <w:comment w:id="36" w:author="Jay Jacobs" w:date="2013-09-02T11:06:00Z" w:initials="JJ">
+    <w:p>
+      <w:pPr>
+        <w:pStyle w:val="CommentText"/>
+      </w:pPr>
+      <w:r>
+        <w:rPr>
+          <w:rStyle w:val="CommentReference"/>
+        </w:rPr>
+        <w:annotationRef/>
+      </w:r>
+      <w:r>
+        <w:t>brilliant!!</w:t>
+      </w:r>
+    </w:p>
+  </w:comment>
+  <w:comment w:id="39" w:author="Jay Jacobs" w:date="2013-09-02T11:07:00Z" w:initials="JJ">
+    <w:p>
+      <w:pPr>
+        <w:pStyle w:val="CommentText"/>
+      </w:pPr>
+      <w:r>
+        <w:rPr>
+          <w:rStyle w:val="CommentReference"/>
+        </w:rPr>
+        <w:annotationRef/>
+      </w:r>
+      <w:r>
+        <w:t xml:space="preserve">What about simply counting how many? </w:t>
+      </w:r>
+    </w:p>
+  </w:comment>
+  <w:comment w:id="40" w:author="Jay Jacobs" w:date="2013-09-02T11:09:00Z" w:initials="JJ">
+    <w:p>
+      <w:pPr>
+        <w:pStyle w:val="CommentText"/>
+      </w:pPr>
+      <w:r>
+        <w:rPr>
+          <w:rStyle w:val="CommentReference"/>
+        </w:rPr>
+        <w:annotationRef/>
+      </w:r>
+      <w:r>
+        <w:t>I touched on this... If the chart is drastically different, would we have a different response?</w:t>
+      </w:r>
+    </w:p>
+  </w:comment>
+  <w:comment w:id="41" w:author="Jay Jacobs" w:date="2013-09-02T11:11:00Z" w:initials="JJ">
+    <w:p>
+      <w:pPr>
+        <w:pStyle w:val="CommentText"/>
+      </w:pPr>
+      <w:r>
+        <w:rPr>
+          <w:rStyle w:val="CommentReference"/>
+        </w:rPr>
+        <w:annotationRef/>
+      </w:r>
+      <w:r>
+        <w:t>How about negative "difference", what if we see a port drop way off the top 10 list?</w:t>
+      </w:r>
+    </w:p>
+  </w:comment>
+  <w:comment w:id="42" w:author="Jay Jacobs" w:date="2013-09-02T11:12:00Z" w:initials="JJ">
+    <w:p>
+      <w:pPr>
+        <w:pStyle w:val="CommentText"/>
+      </w:pPr>
+      <w:r>
+        <w:rPr>
+          <w:rStyle w:val="CommentReference"/>
+        </w:rPr>
+        <w:annotationRef/>
+      </w:r>
+      <w:r>
+        <w:t>what do they do differently?  go scan for that port after the attacker has?</w:t>
+      </w:r>
+    </w:p>
+  </w:comment>
+  <w:comment w:id="44" w:author="Jay Jacobs" w:date="2013-09-02T11:13:00Z" w:initials="JJ">
+    <w:p>
+      <w:pPr>
+        <w:pStyle w:val="CommentText"/>
+      </w:pPr>
+      <w:r>
+        <w:rPr>
+          <w:rStyle w:val="CommentReference"/>
+        </w:rPr>
+        <w:annotationRef/>
+      </w:r>
+      <w:r>
+        <w:t>define the population... Fisher's design of experiments.</w:t>
+      </w:r>
+    </w:p>
+  </w:comment>
+  <w:comment w:id="45" w:author="Jay Jacobs" w:date="2013-09-02T11:14:00Z" w:initials="JJ">
+    <w:p>
+      <w:pPr>
+        <w:pStyle w:val="CommentText"/>
+      </w:pPr>
+      <w:r>
+        <w:rPr>
+          <w:rStyle w:val="CommentReference"/>
+        </w:rPr>
+        <w:annotationRef/>
+      </w:r>
+      <w:r>
+        <w:t>benchmark / longitudinal survey</w:t>
+      </w:r>
+    </w:p>
+  </w:comment>
+  <w:comment w:id="46" w:author="Jay Jacobs" w:date="2013-09-02T11:15:00Z" w:initials="JJ">
+    <w:p>
+      <w:pPr>
+        <w:pStyle w:val="CommentText"/>
+      </w:pPr>
+      <w:r>
+        <w:rPr>
+          <w:rStyle w:val="CommentReference"/>
+        </w:rPr>
+        <w:annotationRef/>
+      </w:r>
+      <w:r>
+        <w:t>defines the populations right here... slightly a weird jump.</w:t>
+      </w:r>
+    </w:p>
+  </w:comment>
+  <w:comment w:id="47" w:author="Jay Jacobs" w:date="2013-09-02T11:21:00Z" w:initials="JJ">
+    <w:p>
+      <w:pPr>
+        <w:pStyle w:val="CommentText"/>
+      </w:pPr>
+      <w:r>
+        <w:rPr>
+          <w:rStyle w:val="CommentReference"/>
+        </w:rPr>
+        <w:annotationRef/>
+      </w:r>
+      <w:r>
+        <w:t>I find myself asking, how is this calculated?  How do we go from "effectiveness" to a scale of 0 to 100?</w:t>
+      </w:r>
+    </w:p>
+  </w:comment>
+  <w:comment w:id="48" w:author="Jay Jacobs" w:date="2013-09-02T11:16:00Z" w:initials="JJ">
+    <w:p>
+      <w:pPr>
+        <w:pStyle w:val="CommentText"/>
+      </w:pPr>
+      <w:r>
+        <w:rPr>
+          <w:rStyle w:val="CommentReference"/>
+        </w:rPr>
+        <w:annotationRef/>
+      </w:r>
+      <w:r>
+        <w:t>do we need to number the Table?  (e.g table 10.1) -- I have a table in chpater 6 too</w:t>
+      </w:r>
+    </w:p>
+  </w:comment>
+  <w:comment w:id="49" w:author="Jay Jacobs" w:date="2013-09-02T11:20:00Z" w:initials="JJ">
+    <w:p>
+      <w:pPr>
+        <w:pStyle w:val="CommentText"/>
+      </w:pPr>
+      <w:r>
+        <w:rPr>
+          <w:rStyle w:val="CommentReference"/>
+        </w:rPr>
+        <w:annotationRef/>
+      </w:r>
+      <w:r>
+        <w:t>Error bars, with varying sample size, the confidence in each reading will be different.  I think we'd want to communicate the fluctuating sample size.  ---- Also, the y-scale here,  why not add breaks and just label the categories themselves?  The score should be hidden.</w:t>
+      </w:r>
+    </w:p>
+  </w:comment>
+  <w:comment w:id="50" w:author="Jay Jacobs" w:date="2013-09-02T11:25:00Z" w:initials="JJ">
+    <w:p>
+      <w:pPr>
+        <w:pStyle w:val="CommentText"/>
+      </w:pPr>
+      <w:r>
+        <w:rPr>
+          <w:rStyle w:val="CommentReference"/>
+        </w:rPr>
+        <w:annotationRef/>
+      </w:r>
+      <w:r>
+        <w:t>it's not.</w:t>
+      </w:r>
+    </w:p>
+    <w:p>
+      <w:pPr>
+        <w:pStyle w:val="CommentText"/>
+      </w:pPr>
+    </w:p>
+  </w:comment>
+  <w:comment w:id="52" w:author="Jay Jacobs" w:date="2013-09-02T11:29:00Z" w:initials="JJ">
+    <w:p>
+      <w:pPr>
+        <w:pStyle w:val="CommentText"/>
+      </w:pPr>
+      <w:r>
+        <w:rPr>
+          <w:rStyle w:val="CommentReference"/>
+        </w:rPr>
+        <w:annotationRef/>
+      </w:r>
+      <w:r>
+        <w:t>maybe not specific to PCI, but generic "compliance" or "regulation"</w:t>
+      </w:r>
+    </w:p>
+  </w:comment>
+  <w:comment w:id="53" w:author="Jay Jacobs" w:date="2013-09-02T11:29:00Z" w:initials="JJ">
+    <w:p>
+      <w:pPr>
+        <w:pStyle w:val="CommentText"/>
+      </w:pPr>
+      <w:r>
+        <w:rPr>
+          <w:rStyle w:val="CommentReference"/>
+        </w:rPr>
+        <w:annotationRef/>
+      </w:r>
+      <w:r>
+        <w:t>This is very vague</w:t>
+      </w:r>
+    </w:p>
+  </w:comment>
+  <w:comment w:id="54" w:author="Jay Jacobs" w:date="2013-09-02T11:30:00Z" w:initials="JJ">
+    <w:p>
+      <w:pPr>
+        <w:pStyle w:val="CommentText"/>
+      </w:pPr>
+      <w:r>
+        <w:rPr>
+          <w:rStyle w:val="CommentReference"/>
+        </w:rPr>
+        <w:annotationRef/>
+      </w:r>
+      <w:r>
+        <w:t>drop shadow?  what the?!</w:t>
+      </w:r>
+    </w:p>
+  </w:comment>
+  <w:comment w:id="55" w:author="Jay Jacobs" w:date="2013-09-02T11:31:00Z" w:initials="JJ">
+    <w:p>
+      <w:pPr>
+        <w:pStyle w:val="CommentText"/>
+      </w:pPr>
+      <w:r>
+        <w:rPr>
+          <w:rStyle w:val="CommentReference"/>
+        </w:rPr>
+        <w:annotationRef/>
+      </w:r>
+      <w:r>
+        <w:t>want to talk through this, I am not sure I agree with the wireframe process, as I see that as a half-done project.</w:t>
+      </w:r>
+    </w:p>
+  </w:comment>
+  <w:comment w:id="56" w:author="Jay Jacobs" w:date="2013-09-02T11:35:00Z" w:initials="JJ">
+    <w:p>
+      <w:pPr>
+        <w:pStyle w:val="CommentText"/>
+      </w:pPr>
+      <w:r>
+        <w:rPr>
+          <w:rStyle w:val="CommentReference"/>
+        </w:rPr>
+        <w:annotationRef/>
+      </w:r>
+      <w:r>
+        <w:t xml:space="preserve">highlight the excel part.  But I am very curious what </w:t>
+      </w:r>
+      <w:r>
+        <w:rPr>
+          <w:i/>
+        </w:rPr>
+        <w:t>exactly</w:t>
+      </w:r>
+      <w:r>
+        <w:t xml:space="preserve"> we are measuring here.  Is it a task and/or project or are we simply showing a proportion of compliance?   If we are talking about a task or project view, I wonder if we shouldn't have some indication </w:t>
+      </w:r>
+      <w:r>
+        <w:t>of project stress and/or milestones.  The leader will want to know what they can do to help.  If a project is held up, they may want to greease the wheels as it were.</w:t>
+      </w:r>
+    </w:p>
+  </w:comment>
+  <w:comment w:id="57" w:author="Jay Jacobs" w:date="2013-09-02T11:37:00Z" w:initials="JJ">
+    <w:p>
+      <w:pPr>
+        <w:pStyle w:val="CommentText"/>
+      </w:pPr>
+      <w:r>
+        <w:rPr>
+          <w:rStyle w:val="CommentReference"/>
+        </w:rPr>
+        <w:annotationRef/>
+      </w:r>
+      <w:r>
+        <w:t>is this note-worthy?  (I see these a</w:t>
+      </w:r>
+      <w:r>
+        <w:t>s being shorter and more of a tangent.)  I wonder if this shouldn't be up with the description of what a dashboard is not. It just seems like an afterthought to the chapter.</w:t>
+      </w:r>
+      <w:bookmarkStart w:id="58" w:name="_GoBack"/>
+      <w:bookmarkEnd w:id="58"/>
+    </w:p>
+  </w:comment>
+</w:comments>
 </file>
 
 <file path=word/endnotes.xml><?xml version="1.0" encoding="utf-8"?>
@@ -6923,8 +8123,9 @@
   </w:style>
   <w:style w:type="character" w:default="1" w:styleId="DefaultParagraphFont">
     <w:name w:val="Default Paragraph Font"/>
+    <w:uiPriority w:val="1"/>
     <w:semiHidden/>
-    <w:rsid w:val="000A3619"/>
+    <w:unhideWhenUsed/>
   </w:style>
   <w:style w:type="table" w:default="1" w:styleId="TableNormal">
     <w:name w:val="Normal Table"/>
@@ -6943,8 +8144,9 @@
   </w:style>
   <w:style w:type="numbering" w:default="1" w:styleId="NoList">
     <w:name w:val="No List"/>
+    <w:uiPriority w:val="99"/>
     <w:semiHidden/>
-    <w:rsid w:val="000A3619"/>
+    <w:unhideWhenUsed/>
   </w:style>
   <w:style w:type="paragraph" w:customStyle="1" w:styleId="Para">
     <w:name w:val="Para"/>
@@ -26359,6 +27561,17 @@
       <w:color w:val="345A8A" w:themeColor="accent1" w:themeShade="B5"/>
       <w:sz w:val="32"/>
       <w:szCs w:val="32"/>
+    </w:rPr>
+  </w:style>
+  <w:style w:type="paragraph" w:styleId="Revision">
+    <w:name w:val="Revision"/>
+    <w:hidden/>
+    <w:uiPriority w:val="99"/>
+    <w:semiHidden/>
+    <w:rsid w:val="000A74B3"/>
+    <w:rPr>
+      <w:sz w:val="24"/>
+      <w:szCs w:val="24"/>
     </w:rPr>
   </w:style>
 </w:styles>
@@ -26704,8 +27917,9 @@
   </w:style>
   <w:style w:type="character" w:default="1" w:styleId="DefaultParagraphFont">
     <w:name w:val="Default Paragraph Font"/>
+    <w:uiPriority w:val="1"/>
     <w:semiHidden/>
-    <w:rsid w:val="000A3619"/>
+    <w:unhideWhenUsed/>
   </w:style>
   <w:style w:type="table" w:default="1" w:styleId="TableNormal">
     <w:name w:val="Normal Table"/>
@@ -26724,8 +27938,9 @@
   </w:style>
   <w:style w:type="numbering" w:default="1" w:styleId="NoList">
     <w:name w:val="No List"/>
+    <w:uiPriority w:val="99"/>
     <w:semiHidden/>
-    <w:rsid w:val="000A3619"/>
+    <w:unhideWhenUsed/>
   </w:style>
   <w:style w:type="paragraph" w:customStyle="1" w:styleId="Para">
     <w:name w:val="Para"/>
@@ -46140,6 +47355,17 @@
       <w:color w:val="345A8A" w:themeColor="accent1" w:themeShade="B5"/>
       <w:sz w:val="32"/>
       <w:szCs w:val="32"/>
+    </w:rPr>
+  </w:style>
+  <w:style w:type="paragraph" w:styleId="Revision">
+    <w:name w:val="Revision"/>
+    <w:hidden/>
+    <w:uiPriority w:val="99"/>
+    <w:semiHidden/>
+    <w:rsid w:val="000A74B3"/>
+    <w:rPr>
+      <w:sz w:val="24"/>
+      <w:szCs w:val="24"/>
     </w:rPr>
   </w:style>
 </w:styles>

</xml_diff>

<commit_message>
Putting slight changes to ch10 up there after discussion.
</commit_message>
<xml_diff>
--- a/chapters/ch10/ch10.docx
+++ b/chapters/ch10/ch10.docx
@@ -29,7 +29,15 @@
         <w:pStyle w:val="EpigraphSource"/>
       </w:pPr>
       <w:r>
-        <w:t>Antoine de Saint-Exupéry, Airman's Odyssey</w:t>
+        <w:t>Antoine de Saint-</w:t>
+      </w:r>
+      <w:proofErr w:type="spellStart"/>
+      <w:r>
+        <w:t>Exupéry</w:t>
+      </w:r>
+      <w:proofErr w:type="spellEnd"/>
+      <w:r>
+        <w:t>, Airman's Odyssey</w:t>
       </w:r>
     </w:p>
     <w:p>
@@ -63,7 +71,12 @@
         <w:t>that</w:t>
       </w:r>
       <w:r>
-        <w:t xml:space="preserve"> sentence did not cause even a flicker of your own fight-or-flight response, you may not truly understand the difficulty and complexity of designing succinct, meaningful displays of quantitative information in order to drive some type of action. This chapter will </w:t>
+        <w:t xml:space="preserve"> sentence did not cause even a flicker of your own fight-or-flight response, you may not truly understand the difficulty and complexity of design</w:t>
+      </w:r>
+      <w:bookmarkStart w:id="1" w:name="_GoBack"/>
+      <w:bookmarkEnd w:id="1"/>
+      <w:r>
+        <w:t xml:space="preserve">ing succinct, meaningful displays of quantitative information in order to drive some type of action. This chapter will </w:t>
       </w:r>
       <w:r>
         <w:t xml:space="preserve">present techniques and advice that will enable you </w:t>
@@ -217,7 +230,15 @@
       </w:pPr>
       <w:r>
         <w:lastRenderedPageBreak/>
-        <w:t xml:space="preserve">We can make Few’s definition a bit more </w:t>
+        <w:t xml:space="preserve">We can make </w:t>
+      </w:r>
+      <w:proofErr w:type="spellStart"/>
+      <w:r>
+        <w:t>Few’s</w:t>
+      </w:r>
+      <w:proofErr w:type="spellEnd"/>
+      <w:r>
+        <w:t xml:space="preserve"> definition a bit more </w:t>
       </w:r>
       <w:r>
         <w:t>real by phrasing it another way: a</w:t>
@@ -259,36 +280,29 @@
         <w:t xml:space="preserve">truly </w:t>
       </w:r>
       <w:r>
-        <w:rPr>
-          <w:highlight w:val="green"/>
-          <w:rPrChange w:id="1" w:author="Jay Jacobs" w:date="2013-09-02T09:33:00Z">
-            <w:rPr/>
-          </w:rPrChange>
-        </w:rPr>
         <w:t xml:space="preserve">is </w:t>
       </w:r>
       <w:r>
-        <w:rPr>
-          <w:highlight w:val="green"/>
-          <w:rPrChange w:id="2" w:author="Jay Jacobs" w:date="2013-09-02T09:33:00Z">
-            <w:rPr/>
-          </w:rPrChange>
-        </w:rPr>
-        <w:t>a daunting endeavor</w:t>
-      </w:r>
-      <w:r>
-        <w:t xml:space="preserve">. </w:t>
+        <w:t xml:space="preserve">a daunting endeavor. </w:t>
       </w:r>
       <w:r>
         <w:t>To</w:t>
       </w:r>
-      <w:del w:id="3" w:author="Jay Jacobs" w:date="2013-09-02T09:26:00Z">
+      <w:del w:id="2" w:author="Jay Jacobs" w:date="2013-09-02T09:26:00Z">
         <w:r>
           <w:delText>o</w:delText>
         </w:r>
       </w:del>
       <w:r>
-        <w:t xml:space="preserve"> fully grasp the nuances of what a dashboard </w:t>
+        <w:t xml:space="preserve"> fully grasp the nuances of what a </w:t>
+      </w:r>
+      <w:proofErr w:type="gramStart"/>
+      <w:r>
+        <w:t>dashboard</w:t>
+      </w:r>
+      <w:proofErr w:type="gramEnd"/>
+      <w:r>
+        <w:t xml:space="preserve"> </w:t>
       </w:r>
       <w:r>
         <w:rPr>
@@ -372,7 +386,7 @@
       <w:r>
         <w:t xml:space="preserve">performance indicators available to a driver during a road trip. </w:t>
       </w:r>
-      <w:commentRangeStart w:id="4"/>
+      <w:commentRangeStart w:id="3"/>
       <w:r>
         <w:t xml:space="preserve">It was this familiarity (almost everyone knows what an automobile dashboard is) that caused the computer industry to associate the term to the summary displays in executive </w:t>
       </w:r>
@@ -382,13 +396,13 @@
       <w:r>
         <w:t>where the hacking stopped, leaving gaping vulnerabilities that have been exploited by the most insidious parts of the metaphor.</w:t>
       </w:r>
-      <w:commentRangeEnd w:id="4"/>
+      <w:commentRangeEnd w:id="3"/>
       <w:r>
         <w:rPr>
           <w:rStyle w:val="CommentReference"/>
           <w:snapToGrid/>
         </w:rPr>
-        <w:commentReference w:id="4"/>
+        <w:commentReference w:id="3"/>
       </w:r>
     </w:p>
     <w:p>
@@ -421,9 +435,11 @@
       <w:r>
         <w:t xml:space="preserve"> and other </w:t>
       </w:r>
+      <w:proofErr w:type="spellStart"/>
       <w:r>
         <w:t>skeuomorphic</w:t>
       </w:r>
+      <w:proofErr w:type="spellEnd"/>
       <w:r>
         <w:t xml:space="preserve"> </w:t>
       </w:r>
@@ -476,6 +492,25 @@
       </w:pPr>
       <w:r>
         <w:t xml:space="preserve">Current value of </w:t>
+      </w:r>
+      <w:del w:id="4" w:author="Jay Jacobs" w:date="2013-09-02T09:42:00Z">
+        <w:r>
+          <w:delText xml:space="preserve">some </w:delText>
+        </w:r>
+      </w:del>
+      <w:r>
+        <w:t>key measure</w:t>
+      </w:r>
+      <w:r>
+        <w:t>(s)</w:t>
+      </w:r>
+    </w:p>
+    <w:p>
+      <w:pPr>
+        <w:pStyle w:val="ListBulleted"/>
+      </w:pPr>
+      <w:r>
+        <w:t xml:space="preserve">Comparison to </w:t>
       </w:r>
       <w:del w:id="5" w:author="Jay Jacobs" w:date="2013-09-02T09:42:00Z">
         <w:r>
@@ -483,10 +518,7 @@
         </w:r>
       </w:del>
       <w:r>
-        <w:t>key measure</w:t>
-      </w:r>
-      <w:r>
-        <w:t>(s)</w:t>
+        <w:t>target measure(s)</w:t>
       </w:r>
     </w:p>
     <w:p>
@@ -494,47 +526,56 @@
         <w:pStyle w:val="ListBulleted"/>
       </w:pPr>
       <w:r>
-        <w:t xml:space="preserve">Comparison to </w:t>
-      </w:r>
-      <w:del w:id="6" w:author="Jay Jacobs" w:date="2013-09-02T09:42:00Z">
-        <w:r>
-          <w:delText xml:space="preserve">some </w:delText>
-        </w:r>
-      </w:del>
-      <w:r>
-        <w:t>target measure(s)</w:t>
+        <w:lastRenderedPageBreak/>
+        <w:t>A range of possible values of the measure</w:t>
+      </w:r>
+      <w:r>
+        <w:t>(</w:t>
+      </w:r>
+      <w:r>
+        <w:t>s</w:t>
+      </w:r>
+      <w:r>
+        <w:t>)</w:t>
+      </w:r>
+      <w:r>
+        <w:t xml:space="preserve"> with a qualitative association</w:t>
       </w:r>
     </w:p>
     <w:p>
       <w:pPr>
-        <w:pStyle w:val="ListBulleted"/>
-      </w:pPr>
-      <w:r>
-        <w:lastRenderedPageBreak/>
-        <w:t>A range of possible values of the measure</w:t>
-      </w:r>
-      <w:r>
-        <w:t>(</w:t>
-      </w:r>
-      <w:r>
-        <w:t>s</w:t>
-      </w:r>
-      <w:r>
-        <w:t>)</w:t>
-      </w:r>
-      <w:r>
-        <w:t xml:space="preserve"> with a qualitative association</w:t>
+        <w:pStyle w:val="Para"/>
+      </w:pPr>
+      <w:r>
+        <w:t xml:space="preserve">Consider </w:t>
+      </w:r>
+      <w:proofErr w:type="spellStart"/>
+      <w:r>
+        <w:t>Splunk’s</w:t>
+      </w:r>
+      <w:proofErr w:type="spellEnd"/>
+      <w:r>
+        <w:t xml:space="preserve"> dashboard example for </w:t>
+      </w:r>
+      <w:r>
+        <w:t xml:space="preserve">“Notable Events by Security Domain” gauges in Figure </w:t>
+      </w:r>
+      <w:r>
+        <w:t>10.</w:t>
+      </w:r>
+      <w:r>
+        <w:t>1</w:t>
+      </w:r>
+      <w:r>
+        <w:t>:</w:t>
       </w:r>
     </w:p>
     <w:p>
       <w:pPr>
-        <w:pStyle w:val="Para"/>
-      </w:pPr>
-      <w:r>
-        <w:t xml:space="preserve">Consider Splunk’s dashboard example for </w:t>
-      </w:r>
-      <w:r>
-        <w:t xml:space="preserve">“Notable Events by Security Domain” gauges in Figure </w:t>
+        <w:pStyle w:val="Slug"/>
+      </w:pPr>
+      <w:r>
+        <w:t xml:space="preserve">Figure </w:t>
       </w:r>
       <w:r>
         <w:t>10.</w:t>
@@ -543,41 +584,24 @@
         <w:t>1</w:t>
       </w:r>
       <w:r>
-        <w:t>:</w:t>
+        <w:tab/>
+        <w:t>[</w:t>
+      </w:r>
+      <w:r>
+        <w:t>793725c10</w:t>
+      </w:r>
+      <w:r>
+        <w:t>f0</w:t>
+      </w:r>
+      <w:r>
+        <w:t>1</w:t>
+      </w:r>
+      <w:r>
+        <w:t>.jpg]</w:t>
       </w:r>
     </w:p>
     <w:p>
       <w:pPr>
-        <w:pStyle w:val="Slug"/>
-      </w:pPr>
-      <w:r>
-        <w:t xml:space="preserve">Figure </w:t>
-      </w:r>
-      <w:r>
-        <w:t>10.</w:t>
-      </w:r>
-      <w:r>
-        <w:t>1</w:t>
-      </w:r>
-      <w:r>
-        <w:tab/>
-        <w:t>[</w:t>
-      </w:r>
-      <w:r>
-        <w:t>793725c10</w:t>
-      </w:r>
-      <w:r>
-        <w:t>f0</w:t>
-      </w:r>
-      <w:r>
-        <w:t>1</w:t>
-      </w:r>
-      <w:r>
-        <w:t>.jpg]</w:t>
-      </w:r>
-    </w:p>
-    <w:p>
-      <w:pPr>
         <w:pStyle w:val="ParaContinued"/>
       </w:pPr>
       <w:r>
@@ -589,17 +613,17 @@
       <w:r>
         <w:t xml:space="preserve">gained from Chapter 6, we can </w:t>
       </w:r>
-      <w:commentRangeStart w:id="7"/>
+      <w:commentRangeStart w:id="6"/>
       <w:r>
         <w:t xml:space="preserve">reimagine this set of gauges as a more compact set </w:t>
       </w:r>
-      <w:commentRangeEnd w:id="7"/>
+      <w:commentRangeEnd w:id="6"/>
       <w:r>
         <w:rPr>
           <w:rStyle w:val="CommentReference"/>
           <w:snapToGrid/>
         </w:rPr>
-        <w:commentReference w:id="7"/>
+        <w:commentReference w:id="6"/>
       </w:r>
       <w:r>
         <w:t xml:space="preserve">of bullet graphs (Figure </w:t>
@@ -657,8 +681,13 @@
       <w:pPr>
         <w:pStyle w:val="FeatureType"/>
       </w:pPr>
-      <w:r>
-        <w:t>type="general"</w:t>
+      <w:proofErr w:type="gramStart"/>
+      <w:r>
+        <w:t>type</w:t>
+      </w:r>
+      <w:proofErr w:type="gramEnd"/>
+      <w:r>
+        <w:t>="general"</w:t>
       </w:r>
     </w:p>
     <w:p>
@@ -734,7 +763,7 @@
       <w:pPr>
         <w:pStyle w:val="FeatureListBulleted"/>
       </w:pPr>
-      <w:commentRangeStart w:id="8"/>
+      <w:commentRangeStart w:id="7"/>
       <w:r>
         <w:t>A bar that encodes the actual item you are measuring and trying to communicate the value of</w:t>
       </w:r>
@@ -771,11 +800,41 @@
         <w:t>A label for the bullet graph</w:t>
       </w:r>
     </w:p>
-    <w:commentRangeEnd w:id="8"/>
+    <w:commentRangeEnd w:id="7"/>
     <w:p>
       <w:pPr>
         <w:pStyle w:val="FeaturePara"/>
       </w:pPr>
+      <w:r>
+        <w:rPr>
+          <w:rStyle w:val="CommentReference"/>
+          <w:rFonts w:ascii="Times New Roman" w:hAnsi="Times New Roman"/>
+        </w:rPr>
+        <w:commentReference w:id="7"/>
+      </w:r>
+      <w:r>
+        <w:t>The sixth component—t</w:t>
+      </w:r>
+      <w:r>
+        <w:t xml:space="preserve">he actual value of the SIEM events per second on the right hand side </w:t>
+      </w:r>
+      <w:r>
+        <w:t xml:space="preserve">in Figure </w:t>
+      </w:r>
+      <w:r>
+        <w:t>10.</w:t>
+      </w:r>
+      <w:r>
+        <w:t>3—</w:t>
+      </w:r>
+      <w:r>
+        <w:t xml:space="preserve">is optional, but useful if your </w:t>
+      </w:r>
+      <w:commentRangeStart w:id="8"/>
+      <w:r>
+        <w:t xml:space="preserve">consumers </w:t>
+      </w:r>
+      <w:commentRangeEnd w:id="8"/>
       <w:r>
         <w:rPr>
           <w:rStyle w:val="CommentReference"/>
@@ -784,36 +843,6 @@
         <w:commentReference w:id="8"/>
       </w:r>
       <w:r>
-        <w:t>The sixth component—t</w:t>
-      </w:r>
-      <w:r>
-        <w:t xml:space="preserve">he actual value of the SIEM events per second on the right hand side </w:t>
-      </w:r>
-      <w:r>
-        <w:t xml:space="preserve">in Figure </w:t>
-      </w:r>
-      <w:r>
-        <w:t>10.</w:t>
-      </w:r>
-      <w:r>
-        <w:t>3—</w:t>
-      </w:r>
-      <w:r>
-        <w:t xml:space="preserve">is optional, but useful if your </w:t>
-      </w:r>
-      <w:commentRangeStart w:id="9"/>
-      <w:r>
-        <w:t xml:space="preserve">consumers </w:t>
-      </w:r>
-      <w:commentRangeEnd w:id="9"/>
-      <w:r>
-        <w:rPr>
-          <w:rStyle w:val="CommentReference"/>
-          <w:rFonts w:ascii="Times New Roman" w:hAnsi="Times New Roman"/>
-        </w:rPr>
-        <w:commentReference w:id="9"/>
-      </w:r>
-      <w:r>
         <w:t>would benefit from the precision.</w:t>
       </w:r>
     </w:p>
@@ -846,10 +875,18 @@
         <w:t>an accurate</w:t>
       </w:r>
       <w:r>
-        <w:t xml:space="preserve"> story. We can augment the bullet graph with paired spa</w:t>
-      </w:r>
-      <w:r>
-        <w:t>rklines—“</w:t>
+        <w:t xml:space="preserve"> story. We can augment the bullet graph with paired </w:t>
+      </w:r>
+      <w:proofErr w:type="spellStart"/>
+      <w:r>
+        <w:t>spa</w:t>
+      </w:r>
+      <w:r>
+        <w:t>rklines</w:t>
+      </w:r>
+      <w:proofErr w:type="spellEnd"/>
+      <w:r>
+        <w:t>—“</w:t>
       </w:r>
       <w:r>
         <w:t>data-intense, des</w:t>
@@ -857,12 +894,14 @@
       <w:r>
         <w:t>ign-simple, word-sized graphics” (</w:t>
       </w:r>
+      <w:proofErr w:type="spellStart"/>
       <w:r>
         <w:rPr>
           <w:i/>
         </w:rPr>
         <w:t>Tufte</w:t>
       </w:r>
+      <w:proofErr w:type="spellEnd"/>
       <w:r>
         <w:t>)—</w:t>
       </w:r>
@@ -923,8 +962,21 @@
         <w:t xml:space="preserve">and with Google Charts </w:t>
       </w:r>
       <w:r>
-        <w:t>are provided on the book’s web site. Ironically, Splunk has a rich visualization library that includes bullet graphs and sparklines</w:t>
-      </w:r>
+        <w:t xml:space="preserve">are provided on the book’s web site. Ironically, </w:t>
+      </w:r>
+      <w:proofErr w:type="spellStart"/>
+      <w:r>
+        <w:t>Splunk</w:t>
+      </w:r>
+      <w:proofErr w:type="spellEnd"/>
+      <w:r>
+        <w:t xml:space="preserve"> has a rich visualization library that includes bullet graphs and </w:t>
+      </w:r>
+      <w:proofErr w:type="spellStart"/>
+      <w:r>
+        <w:t>sparklines</w:t>
+      </w:r>
+      <w:proofErr w:type="spellEnd"/>
       <w:r>
         <w:t>, so if you’re building your dashboards in that tool, ditch the gauges and switch to the more informative options.</w:t>
       </w:r>
@@ -983,15 +1035,60 @@
       <w:r>
         <w:t xml:space="preserve">to give the consumer situational awareness for the desired task. Just because </w:t>
       </w:r>
+      <w:commentRangeStart w:id="9"/>
+      <w:r>
+        <w:t>an automobile</w:t>
+      </w:r>
+      <w:r>
+        <w:t>’s</w:t>
+      </w:r>
+      <w:r>
+        <w:t xml:space="preserve"> OBD-II </w:t>
+      </w:r>
+      <w:commentRangeEnd w:id="9"/>
+      <w:r>
+        <w:rPr>
+          <w:rStyle w:val="CommentReference"/>
+          <w:snapToGrid/>
+        </w:rPr>
+        <w:commentReference w:id="9"/>
+      </w:r>
+      <w:r>
+        <w:t xml:space="preserve">system </w:t>
+      </w:r>
+      <w:r>
+        <w:rPr>
+          <w:i/>
+        </w:rPr>
+        <w:t>can</w:t>
+      </w:r>
+      <w:r>
+        <w:t xml:space="preserve"> tell you the value of the “</w:t>
+      </w:r>
+      <w:r>
+        <w:rPr>
+          <w:i/>
+        </w:rPr>
+        <w:t>Bank 2, Sensor 3: Oxygen sensor voltage, Short term fuel trim</w:t>
+      </w:r>
+      <w:r>
+        <w:t xml:space="preserve">” does not mean that </w:t>
+      </w:r>
+      <w:r>
+        <w:t>we need another ga</w:t>
+      </w:r>
+      <w:r>
+        <w:t>uge in our car that displays this</w:t>
+      </w:r>
+      <w:r>
+        <w:t xml:space="preserve"> value while we’re driving. </w:t>
+      </w:r>
       <w:commentRangeStart w:id="10"/>
       <w:r>
-        <w:t>an automobile</w:t>
-      </w:r>
-      <w:r>
-        <w:t>’s</w:t>
-      </w:r>
-      <w:r>
-        <w:t xml:space="preserve"> OBD-II </w:t>
+        <w:t>The “check engine” light is enough for us to know that something requires more deliberate att</w:t>
+      </w:r>
+      <w:r>
+        <w:t>ention and detailed examination.</w:t>
       </w:r>
       <w:commentRangeEnd w:id="10"/>
       <w:r>
@@ -1001,42 +1098,55 @@
         </w:rPr>
         <w:commentReference w:id="10"/>
       </w:r>
-      <w:r>
-        <w:t xml:space="preserve">system </w:t>
-      </w:r>
-      <w:r>
-        <w:rPr>
-          <w:i/>
-        </w:rPr>
-        <w:t>can</w:t>
-      </w:r>
-      <w:r>
-        <w:t xml:space="preserve"> tell you the value of the “</w:t>
-      </w:r>
-      <w:r>
-        <w:rPr>
-          <w:i/>
-        </w:rPr>
-        <w:t>Bank 2, Sensor 3: Oxygen sensor voltage, Short term fuel trim</w:t>
-      </w:r>
-      <w:r>
-        <w:t xml:space="preserve">” does not mean that </w:t>
-      </w:r>
-      <w:r>
-        <w:t>we need another ga</w:t>
-      </w:r>
-      <w:r>
-        <w:t>uge in our car that displays this</w:t>
-      </w:r>
-      <w:r>
-        <w:t xml:space="preserve"> value while we’re driving. </w:t>
+    </w:p>
+    <w:p>
+      <w:pPr>
+        <w:pStyle w:val="Para"/>
+      </w:pPr>
+      <w:r>
+        <w:t>Do not take this caution to mean that</w:t>
+      </w:r>
+      <w:r>
+        <w:t xml:space="preserve"> </w:t>
+      </w:r>
+      <w:proofErr w:type="gramStart"/>
+      <w:r>
+        <w:t>text,</w:t>
+      </w:r>
+      <w:proofErr w:type="gramEnd"/>
+      <w:r>
+        <w:t xml:space="preserve"> lists and tables </w:t>
+      </w:r>
+      <w:r>
+        <w:t xml:space="preserve">should not be used in a dashboard. Those elements are valid to include where precision </w:t>
+      </w:r>
+      <w:r>
+        <w:t>is necessary</w:t>
+      </w:r>
+      <w:r>
+        <w:t>,</w:t>
+      </w:r>
+      <w:r>
+        <w:t xml:space="preserve"> provided they support quick perception, comprehension and a call to action. If we wanted to communicate the SIEM events per second from Figure </w:t>
+      </w:r>
+      <w:r>
+        <w:t>10.</w:t>
+      </w:r>
+      <w:r>
+        <w:t>3 with just straight text, th</w:t>
+      </w:r>
+      <w:r>
+        <w:t>ere are multiple possibilities</w:t>
+      </w:r>
+      <w:r>
+        <w:t xml:space="preserve"> as shown in </w:t>
       </w:r>
       <w:commentRangeStart w:id="11"/>
       <w:r>
-        <w:t>The “check engine” light is enough for us to know that something requires more deliberate att</w:t>
-      </w:r>
-      <w:r>
-        <w:t>ention and detailed examination.</w:t>
+        <w:t xml:space="preserve">Figure </w:t>
+      </w:r>
+      <w:r>
+        <w:t>10.</w:t>
       </w:r>
       <w:commentRangeEnd w:id="11"/>
       <w:r>
@@ -1046,47 +1156,54 @@
         </w:rPr>
         <w:commentReference w:id="11"/>
       </w:r>
+      <w:r>
+        <w:t>5</w:t>
+      </w:r>
+      <w:r>
+        <w:t>.</w:t>
+      </w:r>
     </w:p>
     <w:p>
       <w:pPr>
+        <w:pStyle w:val="Slug"/>
+      </w:pPr>
+      <w:r>
+        <w:lastRenderedPageBreak/>
+        <w:t xml:space="preserve">Figure </w:t>
+      </w:r>
+      <w:r>
+        <w:t>10.</w:t>
+      </w:r>
+      <w:r>
+        <w:t>5</w:t>
+      </w:r>
+      <w:r>
+        <w:tab/>
+        <w:t>[</w:t>
+      </w:r>
+      <w:r>
+        <w:t>793725c10</w:t>
+      </w:r>
+      <w:r>
+        <w:t>f05.pdf]</w:t>
+      </w:r>
+    </w:p>
+    <w:p>
+      <w:pPr>
         <w:pStyle w:val="Para"/>
       </w:pPr>
-      <w:r>
-        <w:t>Do not take this caution to mean that</w:t>
-      </w:r>
-      <w:r>
-        <w:t xml:space="preserve"> text, lists and tables </w:t>
-      </w:r>
-      <w:r>
-        <w:t xml:space="preserve">should not be used in a dashboard. Those elements are valid to include where precision </w:t>
-      </w:r>
-      <w:r>
-        <w:t>is necessary</w:t>
-      </w:r>
-      <w:r>
-        <w:t>,</w:t>
-      </w:r>
-      <w:r>
-        <w:t xml:space="preserve"> provided they support quick perception, comprehension and a call to action. If we wanted to communicate the SIEM events per second from Figure </w:t>
-      </w:r>
-      <w:r>
-        <w:t>10.</w:t>
-      </w:r>
-      <w:r>
-        <w:t>3 with just straight text, th</w:t>
-      </w:r>
-      <w:r>
-        <w:t>ere are multiple possibilities</w:t>
-      </w:r>
-      <w:r>
-        <w:t xml:space="preserve"> as shown in </w:t>
-      </w:r>
       <w:commentRangeStart w:id="12"/>
       <w:r>
-        <w:t xml:space="preserve">Figure </w:t>
-      </w:r>
-      <w:r>
-        <w:t>10.</w:t>
+        <w:t>In most cases, i</w:t>
+      </w:r>
+      <w:r>
+        <w:t>t’s best to display a graphic versu</w:t>
+      </w:r>
+      <w:r>
+        <w:t>s large amounts of tabular data;</w:t>
+      </w:r>
+      <w:r>
+        <w:t xml:space="preserve"> </w:t>
       </w:r>
       <w:commentRangeEnd w:id="12"/>
       <w:r>
@@ -1097,129 +1214,77 @@
         <w:commentReference w:id="12"/>
       </w:r>
       <w:r>
-        <w:t>5</w:t>
-      </w:r>
-      <w:r>
-        <w:t>.</w:t>
+        <w:t xml:space="preserve">just be ready to </w:t>
+      </w:r>
+      <w:r>
+        <w:t>call up</w:t>
+      </w:r>
+      <w:r>
+        <w:t xml:space="preserve"> specific values or provide the </w:t>
+      </w:r>
+      <w:r>
+        <w:t xml:space="preserve">data </w:t>
+      </w:r>
+      <w:r>
+        <w:t>table if there is a call to action that requires a detailed review before making a decision.</w:t>
+      </w:r>
+      <w:r>
+        <w:t xml:space="preserve"> This can be </w:t>
+      </w:r>
+      <w:r>
+        <w:t xml:space="preserve">easily done online, since most </w:t>
+      </w:r>
+      <w:r>
+        <w:t>dashboard</w:t>
+      </w:r>
+      <w:r>
+        <w:t xml:space="preserve"> creation</w:t>
+      </w:r>
+      <w:r>
+        <w:t xml:space="preserve"> tools provide some sort of drill-down capability. For printed or non-interactive dashboards, you can </w:t>
+      </w:r>
+      <w:r>
+        <w:t>provide</w:t>
+      </w:r>
+      <w:r>
+        <w:t xml:space="preserve"> a standalone, supplemental report or a link to an online resource that support</w:t>
+      </w:r>
+      <w:r>
+        <w:t>s</w:t>
+      </w:r>
+      <w:r>
+        <w:t xml:space="preserve"> further investigation.</w:t>
       </w:r>
     </w:p>
     <w:p>
       <w:pPr>
-        <w:pStyle w:val="Slug"/>
-      </w:pPr>
-      <w:r>
-        <w:lastRenderedPageBreak/>
-        <w:t xml:space="preserve">Figure </w:t>
-      </w:r>
-      <w:r>
-        <w:t>10.</w:t>
-      </w:r>
-      <w:r>
-        <w:t>5</w:t>
-      </w:r>
-      <w:r>
-        <w:tab/>
-        <w:t>[</w:t>
-      </w:r>
-      <w:r>
-        <w:t>793725c10</w:t>
-      </w:r>
-      <w:r>
-        <w:t>f05.pdf]</w:t>
+        <w:pStyle w:val="FeatureType"/>
+      </w:pPr>
+      <w:proofErr w:type="gramStart"/>
+      <w:r>
+        <w:t>type</w:t>
+      </w:r>
+      <w:proofErr w:type="gramEnd"/>
+      <w:r>
+        <w:t>="note"</w:t>
       </w:r>
     </w:p>
     <w:p>
       <w:pPr>
-        <w:pStyle w:val="Para"/>
+        <w:pStyle w:val="FeatureTitle"/>
       </w:pPr>
       <w:commentRangeStart w:id="13"/>
       <w:r>
-        <w:t>In most cases, i</w:t>
-      </w:r>
-      <w:r>
-        <w:t>t’s best to display a graphic versu</w:t>
-      </w:r>
-      <w:r>
-        <w:t>s large amounts of tabular data;</w:t>
-      </w:r>
-      <w:r>
-        <w:t xml:space="preserve"> </w:t>
+        <w:t>A Dashboard As A “Trust Contract”</w:t>
       </w:r>
       <w:commentRangeEnd w:id="13"/>
-      <w:r>
-        <w:rPr>
-          <w:rStyle w:val="CommentReference"/>
-          <w:snapToGrid/>
-        </w:rPr>
-        <w:commentReference w:id="13"/>
-      </w:r>
-      <w:r>
-        <w:t xml:space="preserve">just be ready to </w:t>
-      </w:r>
-      <w:r>
-        <w:t>call up</w:t>
-      </w:r>
-      <w:r>
-        <w:t xml:space="preserve"> specific values or provide the </w:t>
-      </w:r>
-      <w:r>
-        <w:t xml:space="preserve">data </w:t>
-      </w:r>
-      <w:r>
-        <w:t>table if there is a call to action that requires a detailed review before making a decision.</w:t>
-      </w:r>
-      <w:r>
-        <w:t xml:space="preserve"> This can be </w:t>
-      </w:r>
-      <w:r>
-        <w:t xml:space="preserve">easily done online, since most </w:t>
-      </w:r>
-      <w:r>
-        <w:t>dashboard</w:t>
-      </w:r>
-      <w:r>
-        <w:t xml:space="preserve"> creation</w:t>
-      </w:r>
-      <w:r>
-        <w:t xml:space="preserve"> tools provide some sort of drill-down capability. For printed or non-interactive dashboards, you can </w:t>
-      </w:r>
-      <w:r>
-        <w:t>provide</w:t>
-      </w:r>
-      <w:r>
-        <w:t xml:space="preserve"> a standalone, supplemental report or a link to an online resource that support</w:t>
-      </w:r>
-      <w:r>
-        <w:t>s</w:t>
-      </w:r>
-      <w:r>
-        <w:t xml:space="preserve"> further investigation.</w:t>
-      </w:r>
-    </w:p>
-    <w:p>
-      <w:pPr>
-        <w:pStyle w:val="FeatureType"/>
-      </w:pPr>
-      <w:r>
-        <w:t>type="note"</w:t>
-      </w:r>
-    </w:p>
-    <w:p>
-      <w:pPr>
-        <w:pStyle w:val="FeatureTitle"/>
-      </w:pPr>
-      <w:commentRangeStart w:id="14"/>
-      <w:r>
-        <w:t>A Dashboard As A “Trust Contract”</w:t>
-      </w:r>
-      <w:commentRangeEnd w:id="14"/>
       <w:r>
         <w:rPr>
           <w:rStyle w:val="CommentReference"/>
           <w:rFonts w:ascii="Times New Roman" w:hAnsi="Times New Roman"/>
           <w:b w:val="0"/>
         </w:rPr>
-        <w:commentReference w:id="14"/>
+        <w:commentReference w:id="13"/>
       </w:r>
     </w:p>
     <w:p>
@@ -1273,24 +1338,32 @@
         <w:pStyle w:val="FeaturePara"/>
       </w:pPr>
       <w:r>
-        <w:t>The other major sign of a broken trust contract lies at the heart of why most dashboards either miscommunicate or over-communicate information. It’s a far easier task to take a swag at something and put a green stoplight in a PowerPoint document than it is to admit you don’t have enough real data to back the analysis and quantification of an important measure. Similarly, constant requests by consumers to “show the work” for every measure on a dashboard have been a major contributing factor to most dashboards becoming multi-screen, glorified reports.</w:t>
+        <w:t xml:space="preserve">The other major sign of a broken trust contract lies at the heart of why most dashboards either miscommunicate or over-communicate information. It’s a far easier task to take </w:t>
+      </w:r>
+      <w:proofErr w:type="gramStart"/>
+      <w:r>
+        <w:t>a swag</w:t>
+      </w:r>
+      <w:proofErr w:type="gramEnd"/>
+      <w:r>
+        <w:t xml:space="preserve"> at something and put a green stoplight in a PowerPoint document than it is to admit you don’t have enough real data to back the analysis and quantification of an important measure. Similarly, constant requests by consumers to “show the work” for every measure on a dashboard have been a major contributing factor to most dashboards becoming multi-screen, glorified reports.</w:t>
       </w:r>
     </w:p>
     <w:p>
       <w:pPr>
         <w:pStyle w:val="FeaturePara"/>
       </w:pPr>
-      <w:commentRangeStart w:id="15"/>
+      <w:commentRangeStart w:id="14"/>
       <w:r>
         <w:t>It’s vital to establish and maintain this trust contract if dashboards will become or continue to be an effective management tool at your organization.</w:t>
       </w:r>
-      <w:commentRangeEnd w:id="15"/>
+      <w:commentRangeEnd w:id="14"/>
       <w:r>
         <w:rPr>
           <w:rStyle w:val="CommentReference"/>
           <w:rFonts w:ascii="Times New Roman" w:hAnsi="Times New Roman"/>
         </w:rPr>
-        <w:commentReference w:id="15"/>
+        <w:commentReference w:id="14"/>
       </w:r>
     </w:p>
     <w:p>
@@ -1435,21 +1508,21 @@
       <w:r>
         <w:t xml:space="preserve">Figure </w:t>
       </w:r>
-      <w:commentRangeStart w:id="16"/>
+      <w:commentRangeStart w:id="15"/>
       <w:r>
         <w:t>10.</w:t>
       </w:r>
       <w:r>
         <w:t>7</w:t>
       </w:r>
-      <w:commentRangeEnd w:id="16"/>
+      <w:commentRangeEnd w:id="15"/>
       <w:r>
         <w:rPr>
           <w:rStyle w:val="CommentReference"/>
           <w:rFonts w:ascii="Times New Roman" w:hAnsi="Times New Roman"/>
           <w:b w:val="0"/>
         </w:rPr>
-        <w:commentReference w:id="16"/>
+        <w:commentReference w:id="15"/>
       </w:r>
       <w:r>
         <w:tab/>
@@ -1528,7 +1601,7 @@
       <w:r>
         <w:t xml:space="preserve">It’s important to note that the single-cell, fixed-grid is not your only option. </w:t>
       </w:r>
-      <w:commentRangeStart w:id="17"/>
+      <w:commentRangeStart w:id="16"/>
       <w:r>
         <w:t xml:space="preserve">Figure </w:t>
       </w:r>
@@ -1541,13 +1614,13 @@
       <w:r>
         <w:t xml:space="preserve"> </w:t>
       </w:r>
-      <w:commentRangeEnd w:id="17"/>
+      <w:commentRangeEnd w:id="16"/>
       <w:r>
         <w:rPr>
           <w:rStyle w:val="CommentReference"/>
           <w:snapToGrid/>
         </w:rPr>
-        <w:commentReference w:id="17"/>
+        <w:commentReference w:id="16"/>
       </w:r>
       <w:r>
         <w:t xml:space="preserve">You must take your output medium into consideration when planning your dashboard elements and layout. Your dashboard may look wonderful on the 27-inch “retina” display where you designed it, but it may be unintelligible on a standard resolution, 15” laptop screen. There may also be times when </w:t>
@@ -1578,21 +1651,21 @@
       <w:r>
         <w:t xml:space="preserve">Figure </w:t>
       </w:r>
-      <w:commentRangeStart w:id="18"/>
+      <w:commentRangeStart w:id="17"/>
       <w:r>
         <w:t>10.</w:t>
       </w:r>
       <w:r>
         <w:t>8</w:t>
       </w:r>
-      <w:commentRangeEnd w:id="18"/>
+      <w:commentRangeEnd w:id="17"/>
       <w:r>
         <w:rPr>
           <w:rStyle w:val="CommentReference"/>
           <w:rFonts w:ascii="Times New Roman" w:hAnsi="Times New Roman"/>
           <w:b w:val="0"/>
         </w:rPr>
-        <w:commentReference w:id="18"/>
+        <w:commentReference w:id="17"/>
       </w:r>
       <w:r>
         <w:tab/>
@@ -1695,7 +1768,15 @@
         <w:t>management</w:t>
       </w:r>
       <w:r>
-        <w:t>-level dashboard in AlienVault’s OSSIM.</w:t>
+        <w:t xml:space="preserve">-level dashboard in </w:t>
+      </w:r>
+      <w:proofErr w:type="spellStart"/>
+      <w:r>
+        <w:t>AlienVault’s</w:t>
+      </w:r>
+      <w:proofErr w:type="spellEnd"/>
+      <w:r>
+        <w:t xml:space="preserve"> OSSIM.</w:t>
       </w:r>
       <w:r>
         <w:t xml:space="preserve"> It does a great job showcasing various esoteric chart types </w:t>
@@ -1813,7 +1894,15 @@
         <w:t>, s</w:t>
       </w:r>
       <w:r>
-        <w:t>uch as haiku or a Shakesperian sonnet where c</w:t>
+        <w:t xml:space="preserve">uch as haiku or a </w:t>
+      </w:r>
+      <w:proofErr w:type="spellStart"/>
+      <w:r>
+        <w:t>Shakesperian</w:t>
+      </w:r>
+      <w:proofErr w:type="spellEnd"/>
+      <w:r>
+        <w:t xml:space="preserve"> sonnet where c</w:t>
       </w:r>
       <w:r>
         <w:t>on</w:t>
@@ -1872,8 +1961,13 @@
         <w:pStyle w:val="ListBulleted"/>
       </w:pPr>
       <w:r>
-        <w:t>Line Graphs/Sparklines</w:t>
-      </w:r>
+        <w:t>Line Graphs/</w:t>
+      </w:r>
+      <w:proofErr w:type="spellStart"/>
+      <w:r>
+        <w:t>Sparklines</w:t>
+      </w:r>
+      <w:proofErr w:type="spellEnd"/>
     </w:p>
     <w:p>
       <w:pPr>
@@ -1995,15 +2089,42 @@
       <w:r>
         <w:t xml:space="preserve">en they are separated on screen. </w:t>
       </w:r>
+      <w:commentRangeStart w:id="18"/>
+      <w:r>
+        <w:t>Y</w:t>
+      </w:r>
+      <w:r>
+        <w:t>our consumers may draw erroneous correlations if yo</w:t>
+      </w:r>
+      <w:r>
+        <w:t>ur dashboard lacks color consistency.</w:t>
+      </w:r>
+      <w:commentRangeEnd w:id="18"/>
+      <w:r>
+        <w:rPr>
+          <w:rStyle w:val="CommentReference"/>
+          <w:snapToGrid/>
+        </w:rPr>
+        <w:commentReference w:id="18"/>
+      </w:r>
+    </w:p>
+    <w:p>
+      <w:pPr>
+        <w:pStyle w:val="Para"/>
+      </w:pPr>
+      <w:r>
+        <w:t xml:space="preserve">Remember the lessons of Chapter 6 and also consider that your digital creations may </w:t>
+      </w:r>
       <w:commentRangeStart w:id="19"/>
       <w:r>
-        <w:t>Y</w:t>
-      </w:r>
-      <w:r>
-        <w:t>our consumers may draw erroneous correlations if yo</w:t>
-      </w:r>
-      <w:r>
-        <w:t>ur dashboard lacks color consistency.</w:t>
+        <w:t xml:space="preserve">find their way to a black and white laser printer </w:t>
+      </w:r>
+      <w:r>
+        <w:lastRenderedPageBreak/>
+        <w:t xml:space="preserve">more often than you </w:t>
+      </w:r>
+      <w:r>
+        <w:t>would like to admit</w:t>
       </w:r>
       <w:commentRangeEnd w:id="19"/>
       <w:r>
@@ -2013,33 +2134,6 @@
         </w:rPr>
         <w:commentReference w:id="19"/>
       </w:r>
-    </w:p>
-    <w:p>
-      <w:pPr>
-        <w:pStyle w:val="Para"/>
-      </w:pPr>
-      <w:r>
-        <w:t xml:space="preserve">Remember the lessons of Chapter 6 and also consider that your digital creations may </w:t>
-      </w:r>
-      <w:commentRangeStart w:id="20"/>
-      <w:r>
-        <w:t xml:space="preserve">find their way to a black and white laser printer </w:t>
-      </w:r>
-      <w:r>
-        <w:lastRenderedPageBreak/>
-        <w:t xml:space="preserve">more often than you </w:t>
-      </w:r>
-      <w:r>
-        <w:t>would like to admit</w:t>
-      </w:r>
-      <w:commentRangeEnd w:id="20"/>
-      <w:r>
-        <w:rPr>
-          <w:rStyle w:val="CommentReference"/>
-          <w:snapToGrid/>
-        </w:rPr>
-        <w:commentReference w:id="20"/>
-      </w:r>
       <w:r>
         <w:t>. Make sure your creations can withstand such a transformation without completely losing their meaning.</w:t>
       </w:r>
@@ -2072,7 +2166,15 @@
         <w:t>Palatino</w:t>
       </w:r>
       <w:r>
-        <w:t xml:space="preserve"> or Times New Roman) or sans-serif (e.g. </w:t>
+        <w:t xml:space="preserve"> or Times New Roman) or </w:t>
+      </w:r>
+      <w:proofErr w:type="gramStart"/>
+      <w:r>
+        <w:t>sans-serif</w:t>
+      </w:r>
+      <w:proofErr w:type="gramEnd"/>
+      <w:r>
+        <w:t xml:space="preserve"> (e.g. </w:t>
       </w:r>
       <w:r>
         <w:rPr>
@@ -2132,7 +2234,7 @@
       <w:r>
         <w:t xml:space="preserve"> </w:t>
       </w:r>
-      <w:ins w:id="21" w:author="Jay Jacobs" w:date="2013-09-02T10:57:00Z">
+      <w:ins w:id="20" w:author="Jay Jacobs" w:date="2013-09-02T10:57:00Z">
         <w:r>
           <w:t xml:space="preserve">sparingly </w:t>
         </w:r>
@@ -2140,7 +2242,7 @@
       <w:r>
         <w:t xml:space="preserve">with fonts to highlight </w:t>
       </w:r>
-      <w:ins w:id="22" w:author="Jay Jacobs" w:date="2013-09-02T10:57:00Z">
+      <w:ins w:id="21" w:author="Jay Jacobs" w:date="2013-09-02T10:57:00Z">
         <w:r>
           <w:t xml:space="preserve">only the most </w:t>
         </w:r>
@@ -2153,8 +2255,20 @@
       <w:pPr>
         <w:pStyle w:val="H2"/>
       </w:pPr>
+      <w:commentRangeStart w:id="22"/>
       <w:r>
         <w:t>There Is No One Dashboard To Rule Them All</w:t>
+      </w:r>
+      <w:commentRangeEnd w:id="22"/>
+      <w:r>
+        <w:rPr>
+          <w:rStyle w:val="CommentReference"/>
+          <w:rFonts w:ascii="Times New Roman" w:hAnsi="Times New Roman"/>
+          <w:b w:val="0"/>
+          <w:snapToGrid/>
+          <w:u w:val="none"/>
+        </w:rPr>
+        <w:commentReference w:id="22"/>
       </w:r>
     </w:p>
     <w:p>
@@ -2301,7 +2415,15 @@
         <w:t>c</w:t>
       </w:r>
       <w:r>
-        <w:t xml:space="preserve">ap with a “motometer”, </w:t>
+        <w:t>ap with a “</w:t>
+      </w:r>
+      <w:proofErr w:type="spellStart"/>
+      <w:r>
+        <w:t>motometer</w:t>
+      </w:r>
+      <w:proofErr w:type="spellEnd"/>
+      <w:r>
+        <w:t xml:space="preserve">”, </w:t>
       </w:r>
       <w:r>
         <w:t>a very fancy and expensive temperature</w:t>
@@ -2430,9 +2552,11 @@
       <w:r>
         <w:t xml:space="preserve">h dashboard must be </w:t>
       </w:r>
+      <w:proofErr w:type="gramStart"/>
       <w:r>
         <w:t>tailored to:</w:t>
       </w:r>
+      <w:proofErr w:type="gramEnd"/>
     </w:p>
     <w:p>
       <w:pPr>
@@ -2444,8 +2568,18 @@
       <w:r>
         <w:t xml:space="preserve"> specific </w:t>
       </w:r>
-      <w:r>
-        <w:t>process(es) being monitored</w:t>
+      <w:proofErr w:type="gramStart"/>
+      <w:r>
+        <w:t>process(</w:t>
+      </w:r>
+      <w:proofErr w:type="spellStart"/>
+      <w:proofErr w:type="gramEnd"/>
+      <w:r>
+        <w:t>es</w:t>
+      </w:r>
+      <w:proofErr w:type="spellEnd"/>
+      <w:r>
+        <w:t>) being monitored</w:t>
       </w:r>
     </w:p>
     <w:p>
@@ -2808,11 +2942,128 @@
         </w:r>
       </w:ins>
       <w:r>
-        <w:t xml:space="preserve"> measures, we are usually identifying a set of elements that provide useful information (e.g. which incident handlers are primary for the </w:t>
+        <w:t xml:space="preserve"> measures, we are usually identifying a set of elements that provide useful information (e.g. which incident handlers are primary for the day), require the most attention (e.g. which PCI controls are slipping) or follow up (e.g. what are the top expedited firewall port open requests).</w:t>
+      </w:r>
+    </w:p>
+    <w:p>
+      <w:pPr>
+        <w:pStyle w:val="Para"/>
+      </w:pPr>
+      <w:r>
+        <w:t>Let’s take a look at these measures through some examples.</w:t>
+      </w:r>
+    </w:p>
+    <w:p>
+      <w:pPr>
+        <w:pStyle w:val="H2"/>
+      </w:pPr>
+      <w:r>
+        <w:t>Lending A Hand To Handlers</w:t>
+      </w:r>
+    </w:p>
+    <w:p>
+      <w:pPr>
+        <w:pStyle w:val="Para"/>
+      </w:pPr>
+      <w:r>
+        <w:t>The</w:t>
+      </w:r>
+      <w:r>
+        <w:t xml:space="preserve"> incident respon</w:t>
+      </w:r>
+      <w:r>
+        <w:t xml:space="preserve">se team </w:t>
+      </w:r>
+      <w:r>
+        <w:t xml:space="preserve">has asked for help creating an </w:t>
+      </w:r>
+      <w:r>
+        <w:t xml:space="preserve">incident response dashboard and—among other items—would </w:t>
+      </w:r>
+      <w:r>
+        <w:t>like</w:t>
+      </w:r>
+      <w:r>
+        <w:t xml:space="preserve"> </w:t>
+      </w:r>
+      <w:r>
+        <w:t>a view of “bad port activity”. You decide, without probing any further, that “what’s going on” is the number of den</w:t>
+      </w:r>
+      <w:r>
+        <w:t xml:space="preserve">ied firewall transactions for a </w:t>
+      </w:r>
+      <w:r>
+        <w:t xml:space="preserve">port </w:t>
+      </w:r>
+      <w:r>
+        <w:t xml:space="preserve">for the month-to-date </w:t>
+      </w:r>
+      <w:r>
+        <w:t xml:space="preserve">and </w:t>
+      </w:r>
+      <w:r>
+        <w:t>whip up the following graphic (Figure 1</w:t>
+      </w:r>
+      <w:r>
+        <w:t>0</w:t>
+      </w:r>
+      <w:r>
+        <w:t>.11):</w:t>
+      </w:r>
+    </w:p>
+    <w:p>
+      <w:pPr>
+        <w:pStyle w:val="Slug"/>
+      </w:pPr>
+      <w:r>
+        <w:t>Figure 10.11</w:t>
+      </w:r>
+      <w:r>
+        <w:tab/>
+        <w:t>[793725c10f11.png]</w:t>
+      </w:r>
+    </w:p>
+    <w:p>
+      <w:pPr>
+        <w:pStyle w:val="Para"/>
+      </w:pPr>
+      <w:r>
+        <w:t xml:space="preserve">While the chart answers </w:t>
+      </w:r>
+      <w:r>
+        <w:rPr>
+          <w:i/>
+        </w:rPr>
+        <w:t>a</w:t>
+      </w:r>
+      <w:r>
+        <w:t xml:space="preserve"> “what’s going on?” question, it may not fully answer </w:t>
+      </w:r>
+      <w:r>
+        <w:rPr>
+          <w:i/>
+        </w:rPr>
+        <w:t>the</w:t>
+      </w:r>
+      <w:r>
+        <w:t xml:space="preserve"> “what’s going on” question for the incident response team </w:t>
+      </w:r>
+      <w:r>
+        <w:t xml:space="preserve">and definitely lacks an answer to the “so what?” question; so it’s back to the drawing </w:t>
       </w:r>
       <w:commentRangeStart w:id="39"/>
       <w:r>
-        <w:t>day), require the most attention (e.g. which PCI controls are slipping) or follow up (e.g. what are the top expedited firewall port open requests).</w:t>
+        <w:t xml:space="preserve">board and </w:t>
+      </w:r>
+      <w:r>
+        <w:t xml:space="preserve">back </w:t>
+      </w:r>
+      <w:r>
+        <w:t xml:space="preserve">to the incident </w:t>
+      </w:r>
+      <w:r>
+        <w:lastRenderedPageBreak/>
+        <w:t>response team to see if you can glean more about what they are looking for and if you have the data to support it.</w:t>
       </w:r>
       <w:commentRangeEnd w:id="39"/>
       <w:r>
@@ -2828,120 +3079,199 @@
         <w:pStyle w:val="Para"/>
       </w:pPr>
       <w:r>
-        <w:t>Let’s take a look at these measures through some examples.</w:t>
-      </w:r>
-    </w:p>
-    <w:p>
-      <w:pPr>
-        <w:pStyle w:val="H2"/>
-      </w:pPr>
-      <w:r>
-        <w:t>Lending A Hand To Handlers</w:t>
-      </w:r>
-    </w:p>
-    <w:p>
-      <w:pPr>
-        <w:pStyle w:val="Para"/>
-      </w:pPr>
-      <w:r>
-        <w:t>The</w:t>
-      </w:r>
-      <w:r>
-        <w:t xml:space="preserve"> incident respon</w:t>
-      </w:r>
-      <w:r>
-        <w:t xml:space="preserve">se team </w:t>
-      </w:r>
-      <w:r>
-        <w:t xml:space="preserve">has asked for help creating an </w:t>
-      </w:r>
-      <w:r>
-        <w:t xml:space="preserve">incident response dashboard and—among other items—would </w:t>
-      </w:r>
-      <w:r>
-        <w:t>like</w:t>
-      </w:r>
-      <w:r>
-        <w:t xml:space="preserve"> </w:t>
-      </w:r>
-      <w:r>
-        <w:t>a view of “bad port activity”. You decide, without probing any further, that “what’s going on” is the number of den</w:t>
-      </w:r>
-      <w:r>
-        <w:t xml:space="preserve">ied firewall transactions for a </w:t>
-      </w:r>
-      <w:r>
-        <w:t xml:space="preserve">port </w:t>
-      </w:r>
-      <w:r>
-        <w:t xml:space="preserve">for the month-to-date </w:t>
-      </w:r>
-      <w:r>
-        <w:t xml:space="preserve">and </w:t>
-      </w:r>
-      <w:r>
-        <w:t>whip up the following graphic (Figure 1</w:t>
-      </w:r>
-      <w:r>
-        <w:t>0</w:t>
-      </w:r>
-      <w:r>
-        <w:t>.11):</w:t>
-      </w:r>
-    </w:p>
-    <w:p>
-      <w:pPr>
-        <w:pStyle w:val="Slug"/>
-      </w:pPr>
-      <w:r>
-        <w:t>Figure 10.11</w:t>
-      </w:r>
-      <w:r>
-        <w:tab/>
-        <w:t>[793725c10f11.png]</w:t>
-      </w:r>
-    </w:p>
-    <w:p>
-      <w:pPr>
-        <w:pStyle w:val="Para"/>
-      </w:pPr>
-      <w:r>
-        <w:t xml:space="preserve">While the chart answers </w:t>
+        <w:t xml:space="preserve">Through your investigation, you learn that the team really wants a view of top five ports with </w:t>
       </w:r>
       <w:r>
         <w:rPr>
           <w:i/>
         </w:rPr>
-        <w:t>a</w:t>
-      </w:r>
-      <w:r>
-        <w:t xml:space="preserve"> “what’s going on?” question, it may not fully answer </w:t>
+        <w:t>anomalous</w:t>
+      </w:r>
+      <w:r>
+        <w:t xml:space="preserve"> activity. This is quite a different measure than just a raw port count and requires answering </w:t>
+      </w:r>
+      <w:r>
+        <w:t xml:space="preserve">both </w:t>
+      </w:r>
+      <w:r>
+        <w:t xml:space="preserve">“what’s going on” </w:t>
       </w:r>
       <w:r>
         <w:rPr>
           <w:i/>
         </w:rPr>
-        <w:t>the</w:t>
-      </w:r>
-      <w:r>
-        <w:t xml:space="preserve"> “what’s going on” question for the incident response team </w:t>
-      </w:r>
-      <w:r>
-        <w:t xml:space="preserve">and definitely lacks an answer to the “so what?” question; so it’s back to the drawing </w:t>
+        <w:t>and</w:t>
+      </w:r>
+      <w:r>
+        <w:t xml:space="preserve"> “so what?” to provide the view they are looking for.</w:t>
+      </w:r>
+    </w:p>
+    <w:p>
+      <w:pPr>
+        <w:pStyle w:val="Para"/>
+      </w:pPr>
+      <w:r>
+        <w:t>In g</w:t>
+      </w:r>
+      <w:r>
+        <w:t xml:space="preserve">eneral, “what’s going on?” will </w:t>
+      </w:r>
+      <w:r>
+        <w:t xml:space="preserve">be a count of some kind (it’s a quantitative value, after all). For the anomalous port measure, what will you count? </w:t>
+      </w:r>
+      <w:r>
+        <w:t xml:space="preserve">Session attempts and/or bytes transferred? What time frame will you count over? </w:t>
+      </w:r>
+      <w:proofErr w:type="gramStart"/>
+      <w:r>
+        <w:t>The past hour, intra-day to now or the past week/month?</w:t>
+      </w:r>
+      <w:proofErr w:type="gramEnd"/>
+      <w:r>
+        <w:t xml:space="preserve"> Will you focus on denies and accepts or just denies (which will shape the answers to some of the previous questions)?</w:t>
+      </w:r>
+    </w:p>
+    <w:p>
+      <w:pPr>
+        <w:pStyle w:val="Para"/>
+      </w:pPr>
+      <w:r>
+        <w:t>After further consultation with the team</w:t>
+      </w:r>
+      <w:r>
+        <w:t xml:space="preserve"> </w:t>
+      </w:r>
+      <w:r>
+        <w:t xml:space="preserve">you </w:t>
+      </w:r>
+      <w:r>
+        <w:t>agree that “what’s going on” is answered by</w:t>
+      </w:r>
+      <w:r>
+        <w:t xml:space="preserve"> counting denied attempts over the past twenty-four hours.</w:t>
+      </w:r>
+      <w:r>
+        <w:t xml:space="preserve">  But…</w:t>
+      </w:r>
+      <w:r>
+        <w:t>so what? This measure alone has little value. It requires context or comparison to be useful</w:t>
+      </w:r>
+      <w:r>
+        <w:t xml:space="preserve"> and c</w:t>
+      </w:r>
+      <w:r>
+        <w:t xml:space="preserve">omparisons are </w:t>
+      </w:r>
+      <w:r>
+        <w:t>trickier</w:t>
+      </w:r>
+      <w:r>
+        <w:t xml:space="preserve"> than you might expect at first glance.</w:t>
+      </w:r>
+      <w:r>
+        <w:t xml:space="preserve"> For the </w:t>
+      </w:r>
+      <w:r>
+        <w:t xml:space="preserve">port activity do you compare the measure </w:t>
+      </w:r>
+      <w:proofErr w:type="gramStart"/>
+      <w:r>
+        <w:t>against:</w:t>
+      </w:r>
+      <w:proofErr w:type="gramEnd"/>
+    </w:p>
+    <w:p>
+      <w:pPr>
+        <w:pStyle w:val="ListBulleted"/>
+      </w:pPr>
+      <w:r>
+        <w:t>The same port’s position in SANS trending port list for that time period? (</w:t>
+      </w:r>
+      <w:proofErr w:type="gramStart"/>
+      <w:r>
+        <w:t>i</w:t>
+      </w:r>
+      <w:proofErr w:type="gramEnd"/>
+      <w:r>
+        <w:t>.e. same measure but from a different source)</w:t>
+      </w:r>
+    </w:p>
+    <w:p>
+      <w:pPr>
+        <w:pStyle w:val="ListBulleted"/>
+      </w:pPr>
+      <w:r>
+        <w:t>The same value against the same twenty-four hour period (i.e. same day of the week) at one or more points in the past?</w:t>
+      </w:r>
+    </w:p>
+    <w:p>
+      <w:pPr>
+        <w:pStyle w:val="ListBulleted"/>
+      </w:pPr>
+      <w:r>
+        <w:t>The same value against a different twenty-four hour period (i.e. a different day of the week)</w:t>
+      </w:r>
+    </w:p>
+    <w:p>
+      <w:pPr>
+        <w:pStyle w:val="ListBulleted"/>
+      </w:pPr>
+      <w:r>
+        <w:t>The same value as it relates to daily activity across the previous week or month?</w:t>
+      </w:r>
+    </w:p>
+    <w:p>
+      <w:pPr>
+        <w:pStyle w:val="Para"/>
+      </w:pPr>
+      <w:r>
+        <w:t xml:space="preserve">If we choose </w:t>
+      </w:r>
+      <w:r>
+        <w:t xml:space="preserve">to compare it against </w:t>
+      </w:r>
+      <w:r>
+        <w:t>the same value for the same day the previous week</w:t>
+      </w:r>
+      <w:r>
+        <w:t xml:space="preserve"> (</w:t>
+      </w:r>
+      <w:r>
+        <w:t xml:space="preserve">in this case, </w:t>
+      </w:r>
+      <w:r>
+        <w:t>percentage change</w:t>
+      </w:r>
+      <w:r>
+        <w:t xml:space="preserve"> from previous week</w:t>
+      </w:r>
+      <w:r>
+        <w:t>)</w:t>
+      </w:r>
+      <w:r>
+        <w:t xml:space="preserve">, we </w:t>
+      </w:r>
+      <w:r>
+        <w:t xml:space="preserve">do </w:t>
+      </w:r>
+      <w:r>
+        <w:t xml:space="preserve">get </w:t>
+      </w:r>
+      <w:r>
+        <w:t xml:space="preserve">a </w:t>
+      </w:r>
+      <w:r>
+        <w:t xml:space="preserve">much </w:t>
       </w:r>
       <w:commentRangeStart w:id="40"/>
       <w:r>
-        <w:t xml:space="preserve">board and </w:t>
-      </w:r>
-      <w:r>
-        <w:t xml:space="preserve">back </w:t>
-      </w:r>
-      <w:r>
-        <w:t xml:space="preserve">to the incident </w:t>
-      </w:r>
-      <w:r>
-        <w:lastRenderedPageBreak/>
-        <w:t>response team to see if you can glean more about what they are looking for and if you have the data to support it.</w:t>
+        <w:t>different view</w:t>
+      </w:r>
+      <w:r>
+        <w:t>/list</w:t>
+      </w:r>
+      <w:r>
+        <w:t xml:space="preserve"> (Figure 10.12):</w:t>
       </w:r>
       <w:commentRangeEnd w:id="40"/>
       <w:r>
@@ -2954,184 +3284,32 @@
     </w:p>
     <w:p>
       <w:pPr>
-        <w:pStyle w:val="Para"/>
-      </w:pPr>
-      <w:r>
-        <w:t xml:space="preserve">Through your investigation, you learn that the team really wants a view of top five ports with </w:t>
-      </w:r>
-      <w:r>
-        <w:rPr>
-          <w:i/>
-        </w:rPr>
-        <w:t>anomalous</w:t>
-      </w:r>
-      <w:r>
-        <w:t xml:space="preserve"> activity. This is quite a different measure than just a raw port count and requires answering </w:t>
-      </w:r>
-      <w:r>
-        <w:t xml:space="preserve">both </w:t>
-      </w:r>
-      <w:r>
-        <w:t xml:space="preserve">“what’s going on” </w:t>
-      </w:r>
-      <w:r>
-        <w:rPr>
-          <w:i/>
-        </w:rPr>
-        <w:t>and</w:t>
-      </w:r>
-      <w:r>
-        <w:t xml:space="preserve"> “so what?” to provide the view they are looking for.</w:t>
+        <w:pStyle w:val="Slug"/>
+      </w:pPr>
+      <w:r>
+        <w:t>Figure 10.12</w:t>
+      </w:r>
+      <w:r>
+        <w:tab/>
+        <w:t>[793725c10f12.png]</w:t>
       </w:r>
     </w:p>
     <w:p>
       <w:pPr>
-        <w:pStyle w:val="Para"/>
-      </w:pPr>
-      <w:r>
-        <w:t>In g</w:t>
-      </w:r>
-      <w:r>
-        <w:t xml:space="preserve">eneral, “what’s going on?” will </w:t>
-      </w:r>
-      <w:r>
-        <w:t xml:space="preserve">be a count of some kind (it’s a quantitative value, after all). For the anomalous port measure, what will you count? </w:t>
-      </w:r>
-      <w:r>
-        <w:t>Session attempts and/or bytes transferred? What time frame will you count over? The past hour, intra-day to now or the past week/month? Will you focus on denies and accepts or just denies (which will shape the answers to some of the previous questions)?</w:t>
-      </w:r>
-    </w:p>
-    <w:p>
-      <w:pPr>
-        <w:pStyle w:val="Para"/>
-      </w:pPr>
-      <w:r>
-        <w:t>After further consultation with the team</w:t>
+        <w:pStyle w:val="ParaContinued"/>
+      </w:pPr>
+      <w:r>
+        <w:t xml:space="preserve">This new measure </w:t>
+      </w:r>
+      <w:r>
+        <w:t xml:space="preserve">is </w:t>
+      </w:r>
+      <w:commentRangeStart w:id="41"/>
+      <w:r>
+        <w:t>definitely more actionable</w:t>
       </w:r>
       <w:r>
         <w:t xml:space="preserve"> </w:t>
-      </w:r>
-      <w:r>
-        <w:t xml:space="preserve">you </w:t>
-      </w:r>
-      <w:r>
-        <w:t>agree that “what’s going on” is answered by</w:t>
-      </w:r>
-      <w:r>
-        <w:t xml:space="preserve"> counting denied attempts over the past twenty-four hours.</w:t>
-      </w:r>
-      <w:r>
-        <w:t xml:space="preserve">  But…</w:t>
-      </w:r>
-      <w:r>
-        <w:t>so what? This measure alone has little value. It requires context or comparison to be useful</w:t>
-      </w:r>
-      <w:r>
-        <w:t xml:space="preserve"> and c</w:t>
-      </w:r>
-      <w:r>
-        <w:t xml:space="preserve">omparisons are </w:t>
-      </w:r>
-      <w:r>
-        <w:t>trickier</w:t>
-      </w:r>
-      <w:r>
-        <w:t xml:space="preserve"> than you might expect at first glance.</w:t>
-      </w:r>
-      <w:r>
-        <w:t xml:space="preserve"> For the </w:t>
-      </w:r>
-      <w:r>
-        <w:t xml:space="preserve">port activity do you compare the measure </w:t>
-      </w:r>
-      <w:r>
-        <w:t>against:</w:t>
-      </w:r>
-    </w:p>
-    <w:p>
-      <w:pPr>
-        <w:pStyle w:val="ListBulleted"/>
-      </w:pPr>
-      <w:r>
-        <w:t>The same port’s position in SANS trending port list for that time period? (i.e. same measure but from a different source)</w:t>
-      </w:r>
-    </w:p>
-    <w:p>
-      <w:pPr>
-        <w:pStyle w:val="ListBulleted"/>
-      </w:pPr>
-      <w:r>
-        <w:t>The same value against the same twenty-four hour period (i.e. same day of the week) at one or more points in the past?</w:t>
-      </w:r>
-    </w:p>
-    <w:p>
-      <w:pPr>
-        <w:pStyle w:val="ListBulleted"/>
-      </w:pPr>
-      <w:r>
-        <w:t>The same value against a different twenty-four hour period (i.e. a different day of the week)</w:t>
-      </w:r>
-    </w:p>
-    <w:p>
-      <w:pPr>
-        <w:pStyle w:val="ListBulleted"/>
-      </w:pPr>
-      <w:r>
-        <w:t>The same value as it relates to daily activity across the previous week or month?</w:t>
-      </w:r>
-    </w:p>
-    <w:p>
-      <w:pPr>
-        <w:pStyle w:val="Para"/>
-      </w:pPr>
-      <w:r>
-        <w:t xml:space="preserve">If we choose </w:t>
-      </w:r>
-      <w:r>
-        <w:t xml:space="preserve">to compare it against </w:t>
-      </w:r>
-      <w:r>
-        <w:t>the same value for the same day the previous week</w:t>
-      </w:r>
-      <w:r>
-        <w:t xml:space="preserve"> (</w:t>
-      </w:r>
-      <w:r>
-        <w:t xml:space="preserve">in this case, </w:t>
-      </w:r>
-      <w:r>
-        <w:t>percentage change</w:t>
-      </w:r>
-      <w:r>
-        <w:t xml:space="preserve"> from previous week</w:t>
-      </w:r>
-      <w:r>
-        <w:t>)</w:t>
-      </w:r>
-      <w:r>
-        <w:t xml:space="preserve">, we </w:t>
-      </w:r>
-      <w:r>
-        <w:t xml:space="preserve">do </w:t>
-      </w:r>
-      <w:r>
-        <w:t xml:space="preserve">get </w:t>
-      </w:r>
-      <w:r>
-        <w:t xml:space="preserve">a </w:t>
-      </w:r>
-      <w:r>
-        <w:t xml:space="preserve">much </w:t>
-      </w:r>
-      <w:commentRangeStart w:id="41"/>
-      <w:r>
-        <w:t>different view</w:t>
-      </w:r>
-      <w:r>
-        <w:t>/list</w:t>
-      </w:r>
-      <w:r>
-        <w:t xml:space="preserve"> (Figure 10.12):</w:t>
       </w:r>
       <w:commentRangeEnd w:id="41"/>
       <w:r>
@@ -3141,290 +3319,409 @@
         </w:rPr>
         <w:commentReference w:id="41"/>
       </w:r>
+      <w:r>
+        <w:t xml:space="preserve">and could work as a starting place for this new dashboard element. As the team uses this data and as you perform additional exploratory data </w:t>
+      </w:r>
+      <w:r>
+        <w:t>analyse</w:t>
+      </w:r>
+      <w:r>
+        <w:t xml:space="preserve">s using the other comparative conditions, you may find that one or more of the other </w:t>
+      </w:r>
+      <w:r>
+        <w:t>measures work better for the team.</w:t>
+      </w:r>
     </w:p>
     <w:p>
       <w:pPr>
-        <w:pStyle w:val="Slug"/>
-      </w:pPr>
-      <w:r>
-        <w:t>Figure 10.12</w:t>
-      </w:r>
-      <w:r>
-        <w:tab/>
-        <w:t>[793725c10f12.png]</w:t>
+        <w:pStyle w:val="H2"/>
+      </w:pPr>
+      <w:r>
+        <w:lastRenderedPageBreak/>
+        <w:t>Raising Dashboard Awareness</w:t>
       </w:r>
     </w:p>
     <w:p>
       <w:pPr>
+        <w:pStyle w:val="Para"/>
+      </w:pPr>
+      <w:r>
+        <w:t xml:space="preserve">Your dashboard prowess is garnering quite a bit of attention with your latest request coming from the </w:t>
+      </w:r>
+      <w:r>
+        <w:t>CISO. She wants a new measure added to the CISO d</w:t>
+      </w:r>
+      <w:r>
+        <w:t>ashboard that shows how well the new security awareness initiatives are working. You can’t say “no” to the CISO, but this request lies far outside your comfort zone of by</w:t>
+      </w:r>
+      <w:ins w:id="42" w:author="Jay Jacobs" w:date="2013-09-02T11:12:00Z">
+        <w:r>
+          <w:t>t</w:t>
+        </w:r>
+      </w:ins>
+      <w:r>
+        <w:t xml:space="preserve">es, sessions and IP addresses. How are you going to measure the effectiveness of </w:t>
+      </w:r>
+      <w:r>
+        <w:t>an</w:t>
+      </w:r>
+      <w:r>
+        <w:t xml:space="preserve"> awareness </w:t>
+      </w:r>
+      <w:r>
+        <w:t>program?</w:t>
+      </w:r>
+    </w:p>
+    <w:p>
+      <w:pPr>
+        <w:pStyle w:val="Para"/>
+      </w:pPr>
+      <w:r>
+        <w:t>After some research (</w:t>
+      </w:r>
+      <w:r>
+        <w:rPr>
+          <w:rStyle w:val="InlineURL"/>
+        </w:rPr>
+        <w:t>http://www.securingthehuman.org/resources/metrics</w:t>
+      </w:r>
+      <w:r>
+        <w:t xml:space="preserve">) you find there are some seemingly “easy” measures that you quickly dismiss, such as </w:t>
+      </w:r>
+      <w:r>
+        <w:rPr>
+          <w:i/>
+        </w:rPr>
+        <w:t>“% completion of annual security awareness training</w:t>
+      </w:r>
+      <w:r>
+        <w:t>”. That one may be good for a compliance dashboard, but it’s not what the CISO is looking for. There are some good candidates</w:t>
+      </w:r>
+      <w:r>
+        <w:t xml:space="preserve"> that you hone in on</w:t>
+      </w:r>
+      <w:r>
+        <w:t>:</w:t>
+      </w:r>
+    </w:p>
+    <w:p>
+      <w:pPr>
+        <w:pStyle w:val="ListBulleted"/>
+      </w:pPr>
+      <w:r>
+        <w:t>Tracking the number of people who fall victim to a phishing attack</w:t>
+      </w:r>
+    </w:p>
+    <w:p>
+      <w:pPr>
+        <w:pStyle w:val="ListBulleted"/>
+      </w:pPr>
+      <w:r>
+        <w:t>Tracking the number of people who detect and report a phishing attack</w:t>
+      </w:r>
+    </w:p>
+    <w:p>
+      <w:pPr>
+        <w:pStyle w:val="ListBulleted"/>
+      </w:pPr>
+      <w:r>
+        <w:t>Tracking the results from a comprehensive security awareness survey</w:t>
+      </w:r>
+    </w:p>
+    <w:p>
+      <w:pPr>
         <w:pStyle w:val="ParaContinued"/>
       </w:pPr>
-      <w:r>
-        <w:t xml:space="preserve">This new measure </w:t>
-      </w:r>
-      <w:r>
-        <w:t xml:space="preserve">is </w:t>
-      </w:r>
-      <w:commentRangeStart w:id="42"/>
-      <w:r>
-        <w:t>definitely more actionable</w:t>
-      </w:r>
-      <w:r>
-        <w:t xml:space="preserve"> </w:t>
-      </w:r>
-      <w:commentRangeEnd w:id="42"/>
+      <w:proofErr w:type="gramStart"/>
+      <w:r>
+        <w:t>and</w:t>
+      </w:r>
+      <w:proofErr w:type="gramEnd"/>
+      <w:r>
+        <w:t xml:space="preserve"> choose to bring to the CISO to see which one(s) may meet her objective. After your discussion, she chooses to go the security awareness survey route. </w:t>
+      </w:r>
+      <w:r>
+        <w:t>For you, t</w:t>
+      </w:r>
+      <w:r>
+        <w:t xml:space="preserve">his means working with the appropriate internal groups to </w:t>
+      </w:r>
+      <w:r>
+        <w:t xml:space="preserve">regularly </w:t>
+      </w:r>
+      <w:r>
+        <w:t xml:space="preserve">setup the survey, </w:t>
+      </w:r>
+      <w:r>
+        <w:t xml:space="preserve">select the recipients, distribute the survey and collect, </w:t>
+      </w:r>
+      <w:r>
+        <w:t>analyze and publish the results. However, dealing with the mechanics of the survey is the easy part.</w:t>
+      </w:r>
+    </w:p>
+    <w:p>
+      <w:pPr>
+        <w:pStyle w:val="Para"/>
+      </w:pPr>
+      <w:r>
+        <w:t>This dashboard request is going a bit more smoothly than the last one, but poses some challenges. Which part of the organization is going to get the survey and when will they receive it? How frequently will you run the survey? What supplemental data will be required if the CISO asks for more information?</w:t>
+      </w:r>
+    </w:p>
+    <w:p>
+      <w:pPr>
+        <w:pStyle w:val="Para"/>
+      </w:pPr>
+      <w:ins w:id="43" w:author="Jay Jacobs" w:date="2013-09-02T17:30:00Z">
+        <w:r>
+          <w:t xml:space="preserve">While it may seem intuitive to </w:t>
+        </w:r>
+      </w:ins>
+      <w:ins w:id="44" w:author="Jay Jacobs" w:date="2013-09-02T17:31:00Z">
+        <w:r>
+          <w:t>decide</w:t>
+        </w:r>
+      </w:ins>
+      <w:ins w:id="45" w:author="Jay Jacobs" w:date="2013-09-02T17:30:00Z">
+        <w:r>
+          <w:t xml:space="preserve"> who will receive the survey, we actually want to step back and define </w:t>
+        </w:r>
+        <w:proofErr w:type="gramStart"/>
+        <w:r>
+          <w:t>who</w:t>
+        </w:r>
+        <w:proofErr w:type="gramEnd"/>
+        <w:r>
+          <w:t xml:space="preserve"> we want to </w:t>
+        </w:r>
+      </w:ins>
+      <w:ins w:id="46" w:author="Jay Jacobs" w:date="2013-09-02T17:31:00Z">
+        <w:r>
+          <w:t xml:space="preserve">describe with the survey.  In </w:t>
+        </w:r>
+      </w:ins>
+      <w:ins w:id="47" w:author="Jay Jacobs" w:date="2013-09-02T17:34:00Z">
+        <w:r>
+          <w:t xml:space="preserve">statistics this is known as defining </w:t>
+        </w:r>
+      </w:ins>
+      <w:ins w:id="48" w:author="Jay Jacobs" w:date="2013-09-02T17:31:00Z">
+        <w:r>
+          <w:t xml:space="preserve">the </w:t>
+        </w:r>
+        <w:r>
+          <w:rPr>
+            <w:i/>
+            <w:rPrChange w:id="49" w:author="Jay Jacobs" w:date="2013-09-02T17:34:00Z">
+              <w:rPr/>
+            </w:rPrChange>
+          </w:rPr>
+          <w:t>population</w:t>
+        </w:r>
+        <w:r>
+          <w:t xml:space="preserve"> </w:t>
+        </w:r>
+      </w:ins>
+      <w:ins w:id="50" w:author="Jay Jacobs" w:date="2013-09-02T17:34:00Z">
+        <w:r>
+          <w:t>from which we want to sample</w:t>
+        </w:r>
+      </w:ins>
+      <w:ins w:id="51" w:author="Jay Jacobs" w:date="2013-09-02T17:31:00Z">
+        <w:r>
+          <w:t>.  For example, if we want to measure all employees, then we should survey a random sample of employees.  If we limit these surveys to one or two department</w:t>
+        </w:r>
+      </w:ins>
+      <w:ins w:id="52" w:author="Jay Jacobs" w:date="2013-09-02T17:33:00Z">
+        <w:r>
+          <w:t>s</w:t>
+        </w:r>
+      </w:ins>
+      <w:ins w:id="53" w:author="Jay Jacobs" w:date="2013-09-02T17:31:00Z">
+        <w:r>
+          <w:t xml:space="preserve">, we </w:t>
+        </w:r>
+        <w:r>
+          <w:lastRenderedPageBreak/>
+          <w:t>could be introducing bias and we may not be able to</w:t>
+        </w:r>
+      </w:ins>
+      <w:ins w:id="54" w:author="Jay Jacobs" w:date="2013-09-02T17:34:00Z">
+        <w:r>
+          <w:t xml:space="preserve"> infer about all employees.  </w:t>
+        </w:r>
+      </w:ins>
+      <w:ins w:id="55" w:author="Jay Jacobs" w:date="2013-09-02T17:31:00Z">
+        <w:r>
+          <w:t xml:space="preserve"> </w:t>
+        </w:r>
+      </w:ins>
+      <w:ins w:id="56" w:author="Jay Jacobs" w:date="2013-09-02T17:35:00Z">
+        <w:r>
+          <w:t xml:space="preserve">We may also want to think about how and if this survey will be repeated.  </w:t>
+        </w:r>
+      </w:ins>
+      <w:ins w:id="57" w:author="Jay Jacobs" w:date="2013-09-02T17:37:00Z">
+        <w:r>
+          <w:t xml:space="preserve">If we know this will be repeated and we want the results comparable (conducting a </w:t>
+        </w:r>
+        <w:r>
+          <w:rPr>
+            <w:i/>
+            <w:rPrChange w:id="58" w:author="Jay Jacobs" w:date="2013-09-02T17:38:00Z">
+              <w:rPr/>
+            </w:rPrChange>
+          </w:rPr>
+          <w:t>benchmark study</w:t>
+        </w:r>
+        <w:r>
+          <w:t>),</w:t>
+        </w:r>
+      </w:ins>
+      <w:ins w:id="59" w:author="Jay Jacobs" w:date="2013-09-02T17:38:00Z">
+        <w:r>
+          <w:t xml:space="preserve"> we will want to focus on standardizing the questions and our long-term goals.  </w:t>
+        </w:r>
+      </w:ins>
+      <w:ins w:id="60" w:author="Jay Jacobs" w:date="2013-09-02T17:37:00Z">
+        <w:r>
+          <w:t xml:space="preserve"> </w:t>
+        </w:r>
+      </w:ins>
+      <w:ins w:id="61" w:author="Jay Jacobs" w:date="2013-09-02T17:38:00Z">
+        <w:r>
+          <w:t xml:space="preserve">Conducting a survey like this has some challenges and pitfalls, but with a little </w:t>
+        </w:r>
+      </w:ins>
+      <w:ins w:id="62" w:author="Jay Jacobs" w:date="2013-09-02T17:39:00Z">
+        <w:r>
+          <w:t>preparation</w:t>
+        </w:r>
+      </w:ins>
+      <w:ins w:id="63" w:author="Jay Jacobs" w:date="2013-09-02T17:38:00Z">
+        <w:r>
+          <w:t xml:space="preserve"> </w:t>
+        </w:r>
+      </w:ins>
+      <w:ins w:id="64" w:author="Jay Jacobs" w:date="2013-09-02T17:39:00Z">
+        <w:r>
+          <w:t xml:space="preserve">we can get some interesting and informative data from surveys. </w:t>
+        </w:r>
+      </w:ins>
+      <w:commentRangeStart w:id="65"/>
+      <w:del w:id="66" w:author="Jay Jacobs" w:date="2013-09-02T17:37:00Z">
+        <w:r>
+          <w:delText xml:space="preserve">Deciding who will receive the survey </w:delText>
+        </w:r>
+        <w:commentRangeEnd w:id="65"/>
+        <w:r>
+          <w:rPr>
+            <w:rStyle w:val="CommentReference"/>
+            <w:snapToGrid/>
+          </w:rPr>
+          <w:commentReference w:id="65"/>
+        </w:r>
+        <w:r>
+          <w:delText>and</w:delText>
+        </w:r>
+      </w:del>
+      <w:del w:id="67" w:author="Jay Jacobs" w:date="2013-09-02T17:39:00Z">
+        <w:r>
+          <w:delText xml:space="preserve"> on what frequency changes the nature of the exercise and the measure. If you target the </w:delText>
+        </w:r>
+        <w:commentRangeStart w:id="68"/>
+        <w:r>
+          <w:delText>same departments twice a year</w:delText>
+        </w:r>
+        <w:commentRangeEnd w:id="68"/>
+        <w:r>
+          <w:rPr>
+            <w:rStyle w:val="CommentReference"/>
+            <w:snapToGrid/>
+          </w:rPr>
+          <w:commentReference w:id="68"/>
+        </w:r>
+        <w:r>
+          <w:delText>, you will be able to track the ebbs and flows of personnel from those parts of the organization, but it will not provide a cross sectional overview of the company as a whole. Individuals will also become familiar with the survey and it will become increasingly difficult to get full participation without incentives or coercion</w:delText>
+        </w:r>
+        <w:r>
+          <w:delText xml:space="preserve">. </w:delText>
+        </w:r>
+      </w:del>
+    </w:p>
+    <w:p>
+      <w:pPr>
+        <w:pStyle w:val="Para"/>
+      </w:pPr>
+      <w:r>
+        <w:t xml:space="preserve">After significant collaboration, you decide to </w:t>
+      </w:r>
+      <w:del w:id="69" w:author="Jay Jacobs" w:date="2013-09-02T17:40:00Z">
+        <w:r>
+          <w:delText xml:space="preserve">use </w:delText>
+        </w:r>
+      </w:del>
+      <w:ins w:id="70" w:author="Jay Jacobs" w:date="2013-09-02T17:40:00Z">
+        <w:r>
+          <w:t xml:space="preserve">focus on new hires as the population and so the samples are defined as </w:t>
+        </w:r>
+      </w:ins>
+      <w:r>
+        <w:t xml:space="preserve">the monthly </w:t>
+      </w:r>
+      <w:commentRangeStart w:id="71"/>
+      <w:r>
+        <w:t xml:space="preserve">new hires </w:t>
+      </w:r>
+      <w:commentRangeEnd w:id="71"/>
       <w:r>
         <w:rPr>
           <w:rStyle w:val="CommentReference"/>
           <w:snapToGrid/>
         </w:rPr>
-        <w:commentReference w:id="42"/>
-      </w:r>
-      <w:r>
-        <w:t xml:space="preserve">and could work as a starting place for this new dashboard element. As the team uses this data and as you perform additional exploratory data </w:t>
-      </w:r>
-      <w:r>
-        <w:t>analyse</w:t>
-      </w:r>
-      <w:r>
-        <w:t xml:space="preserve">s using the other comparative conditions, you may find that one or more of the other </w:t>
-      </w:r>
-      <w:r>
-        <w:t>measures work better for the team.</w:t>
+        <w:commentReference w:id="71"/>
+      </w:r>
+      <w:r>
+        <w:t>as the survey recipients. Most of these individuals are completely unfamiliar with the security awareness program and elements of the security program and there is a full multi-month training program that interleaves security awareness messages throughout this introduction period. By waiting three months after hire date, you will be able to see how much each new hire class retains and also get a feel for how tweaks to the awareness program impact new groups.</w:t>
       </w:r>
     </w:p>
     <w:p>
       <w:pPr>
-        <w:pStyle w:val="H2"/>
-      </w:pPr>
-      <w:r>
-        <w:lastRenderedPageBreak/>
-        <w:t>Raising Dashboard Awareness</w:t>
-      </w:r>
-    </w:p>
-    <w:p>
-      <w:pPr>
         <w:pStyle w:val="Para"/>
       </w:pPr>
       <w:r>
-        <w:t xml:space="preserve">Your dashboard prowess is garnering quite a bit of attention with your latest request coming from the </w:t>
-      </w:r>
-      <w:r>
-        <w:t>CISO. She wants a new measure added to the CISO d</w:t>
-      </w:r>
-      <w:r>
-        <w:t>ashboard that shows how well the new security awareness initiatives are working. You can’t say “no” to the CISO, but this request lies far outside your comfort zone of by</w:t>
-      </w:r>
-      <w:ins w:id="43" w:author="Jay Jacobs" w:date="2013-09-02T11:12:00Z">
-        <w:r>
-          <w:t>t</w:t>
-        </w:r>
-      </w:ins>
-      <w:r>
-        <w:t xml:space="preserve">es, sessions and IP addresses. How are you going to measure the effectiveness of </w:t>
-      </w:r>
-      <w:r>
-        <w:t>an</w:t>
-      </w:r>
-      <w:r>
-        <w:t xml:space="preserve"> awareness </w:t>
-      </w:r>
-      <w:r>
-        <w:t>program?</w:t>
-      </w:r>
-    </w:p>
-    <w:p>
-      <w:pPr>
-        <w:pStyle w:val="Para"/>
-      </w:pPr>
-      <w:r>
-        <w:t>After some research (</w:t>
-      </w:r>
-      <w:r>
-        <w:rPr>
-          <w:rStyle w:val="InlineURL"/>
-        </w:rPr>
-        <w:t>http://www.securingthehuman.org/resources/metrics</w:t>
-      </w:r>
-      <w:r>
-        <w:t xml:space="preserve">) you find there are some seemingly “easy” measures that you quickly dismiss, such as </w:t>
-      </w:r>
-      <w:r>
-        <w:rPr>
-          <w:i/>
-        </w:rPr>
-        <w:t>“% completion of annual security awareness training</w:t>
-      </w:r>
-      <w:r>
-        <w:t>”. That one may be good for a compliance dashboard, but it’s not what the CISO is looking for. There are some good candidates</w:t>
-      </w:r>
-      <w:r>
-        <w:t xml:space="preserve"> that you hone in on</w:t>
-      </w:r>
-      <w:r>
-        <w:t>:</w:t>
-      </w:r>
-    </w:p>
-    <w:p>
-      <w:pPr>
-        <w:pStyle w:val="ListBulleted"/>
-      </w:pPr>
-      <w:r>
-        <w:t>Tracking the number of people who fall victim to a phishing attack</w:t>
-      </w:r>
-    </w:p>
-    <w:p>
-      <w:pPr>
-        <w:pStyle w:val="ListBulleted"/>
-      </w:pPr>
-      <w:r>
-        <w:t>Tracking the number of people who detect and report a phishing attack</w:t>
-      </w:r>
-    </w:p>
-    <w:p>
-      <w:pPr>
-        <w:pStyle w:val="ListBulleted"/>
-      </w:pPr>
-      <w:r>
-        <w:t>Tracking the results from a comprehensive security awareness survey</w:t>
-      </w:r>
-    </w:p>
-    <w:p>
-      <w:pPr>
-        <w:pStyle w:val="ParaContinued"/>
-      </w:pPr>
-      <w:r>
-        <w:t xml:space="preserve">and choose to bring to the CISO to see which one(s) may meet her objective. After your discussion, she chooses to go the security awareness survey route. </w:t>
-      </w:r>
-      <w:r>
-        <w:t>For you, t</w:t>
-      </w:r>
-      <w:r>
-        <w:t xml:space="preserve">his means working with the appropriate internal groups to </w:t>
-      </w:r>
-      <w:r>
-        <w:t xml:space="preserve">regularly </w:t>
-      </w:r>
-      <w:r>
-        <w:t xml:space="preserve">setup the survey, </w:t>
-      </w:r>
-      <w:r>
-        <w:t xml:space="preserve">select the recipients, distribute the survey and collect, </w:t>
-      </w:r>
-      <w:r>
-        <w:t>analyze and publish the results. However, dealing with the mechanics of the survey is the easy part.</w:t>
-      </w:r>
-    </w:p>
-    <w:p>
-      <w:pPr>
-        <w:pStyle w:val="Para"/>
-      </w:pPr>
-      <w:r>
-        <w:t>This dashboard request is going a bit more smoothly than the last one, but poses some challenges. Which part of the organization is going to get the survey and when will they receive it? How frequently will you run the survey? What supplemental data will be required if the CISO asks for more information?</w:t>
-      </w:r>
-    </w:p>
-    <w:p>
-      <w:pPr>
-        <w:pStyle w:val="Para"/>
-      </w:pPr>
-      <w:commentRangeStart w:id="44"/>
-      <w:r>
-        <w:t xml:space="preserve">Deciding who will receive the survey </w:t>
-      </w:r>
-      <w:commentRangeEnd w:id="44"/>
+        <w:t xml:space="preserve">You only get one measure for the CISO dashboard, so you opt for the </w:t>
+      </w:r>
+      <w:commentRangeStart w:id="72"/>
+      <w:r>
+        <w:t xml:space="preserve">summary </w:t>
+      </w:r>
+      <w:r>
+        <w:t xml:space="preserve">effectiveness </w:t>
+      </w:r>
+      <w:r>
+        <w:t xml:space="preserve">metric recommended </w:t>
+      </w:r>
+      <w:commentRangeEnd w:id="72"/>
       <w:r>
         <w:rPr>
           <w:rStyle w:val="CommentReference"/>
           <w:snapToGrid/>
         </w:rPr>
-        <w:commentReference w:id="44"/>
-      </w:r>
-      <w:r>
-        <w:t xml:space="preserve">and on what frequency changes the nature of the exercise and the measure. If you target the </w:t>
-      </w:r>
-      <w:commentRangeStart w:id="45"/>
-      <w:r>
-        <w:t>same departments twice a year</w:t>
-      </w:r>
-      <w:commentRangeEnd w:id="45"/>
-      <w:r>
-        <w:rPr>
-          <w:rStyle w:val="CommentReference"/>
-          <w:snapToGrid/>
-        </w:rPr>
-        <w:commentReference w:id="45"/>
-      </w:r>
-      <w:r>
-        <w:t xml:space="preserve">, you will be able to track the ebbs and flows of personnel from those parts of the organization, but it will not provide a cross sectional overview of the company as a whole. Individuals will also become familiar with the survey and it will </w:t>
-      </w:r>
-      <w:r>
-        <w:lastRenderedPageBreak/>
-        <w:t>become increasingly difficult to get full participation without incentives or coercion</w:t>
-      </w:r>
-      <w:r>
-        <w:t xml:space="preserve">. </w:t>
+        <w:commentReference w:id="72"/>
+      </w:r>
+      <w:r>
+        <w:t>by SANS:</w:t>
       </w:r>
     </w:p>
     <w:p>
       <w:pPr>
-        <w:pStyle w:val="Para"/>
-      </w:pPr>
-      <w:r>
-        <w:t xml:space="preserve">After significant collaboration, you decide to use the monthly </w:t>
-      </w:r>
-      <w:commentRangeStart w:id="46"/>
-      <w:r>
-        <w:t xml:space="preserve">new hires </w:t>
-      </w:r>
-      <w:commentRangeEnd w:id="46"/>
-      <w:r>
-        <w:rPr>
-          <w:rStyle w:val="CommentReference"/>
-          <w:snapToGrid/>
-        </w:rPr>
-        <w:commentReference w:id="46"/>
-      </w:r>
-      <w:r>
-        <w:t>as the survey recipients. Most of these individuals are completely unfamiliar with the security awareness program and elements of the security program and there is a full multi-month training program that interleaves security awareness messages throughout this introduction period. By waiting three months after hire date, you will be able to see how much each new hire class retains and also get a feel for how tweaks to the awareness program impact new groups.</w:t>
-      </w:r>
-    </w:p>
-    <w:p>
-      <w:pPr>
-        <w:pStyle w:val="Para"/>
-      </w:pPr>
-      <w:r>
-        <w:t xml:space="preserve">You only get one measure for the CISO dashboard, so you opt for the </w:t>
-      </w:r>
-      <w:commentRangeStart w:id="47"/>
-      <w:r>
-        <w:t xml:space="preserve">summary </w:t>
-      </w:r>
-      <w:r>
-        <w:t xml:space="preserve">effectiveness </w:t>
-      </w:r>
-      <w:r>
-        <w:t xml:space="preserve">metric recommended </w:t>
-      </w:r>
-      <w:commentRangeEnd w:id="47"/>
-      <w:r>
-        <w:rPr>
-          <w:rStyle w:val="CommentReference"/>
-          <w:snapToGrid/>
-        </w:rPr>
-        <w:commentReference w:id="47"/>
-      </w:r>
-      <w:r>
-        <w:t>by SANS:</w:t>
-      </w:r>
-    </w:p>
-    <w:p>
-      <w:pPr>
         <w:pStyle w:val="TableCaption"/>
       </w:pPr>
-      <w:commentRangeStart w:id="48"/>
+      <w:commentRangeStart w:id="73"/>
       <w:r>
         <w:t xml:space="preserve">Security </w:t>
       </w:r>
-      <w:commentRangeEnd w:id="48"/>
+      <w:commentRangeEnd w:id="73"/>
       <w:r>
         <w:rPr>
           <w:rStyle w:val="CommentReference"/>
@@ -3432,7 +3729,7 @@
           <w:b w:val="0"/>
           <w:snapToGrid/>
         </w:rPr>
-        <w:commentReference w:id="48"/>
+        <w:commentReference w:id="73"/>
       </w:r>
       <w:r>
         <w:t xml:space="preserve">Program Effectiveness Measures </w:t>
@@ -3639,8 +3936,47 @@
       <w:pPr>
         <w:pStyle w:val="Para"/>
       </w:pPr>
-      <w:r>
-        <w:t xml:space="preserve">This should provide a good measure for the CISO and you can refer to the individual responses to the survey questions when asked for more details. You also opt to track the number of new hires per survey, the primary </w:t>
+      <w:ins w:id="74" w:author="Jay Jacobs" w:date="2013-09-02T17:41:00Z">
+        <w:r>
+          <w:t xml:space="preserve">The benefit to </w:t>
+        </w:r>
+      </w:ins>
+      <w:ins w:id="75" w:author="Jay Jacobs" w:date="2013-09-02T17:42:00Z">
+        <w:r>
+          <w:t>the SANS</w:t>
+        </w:r>
+      </w:ins>
+      <w:ins w:id="76" w:author="Jay Jacobs" w:date="2013-09-02T17:41:00Z">
+        <w:r>
+          <w:t xml:space="preserve"> approach is </w:t>
+        </w:r>
+      </w:ins>
+      <w:ins w:id="77" w:author="Jay Jacobs" w:date="2013-09-02T17:42:00Z">
+        <w:r>
+          <w:t>that we get</w:t>
+        </w:r>
+      </w:ins>
+      <w:ins w:id="78" w:author="Jay Jacobs" w:date="2013-09-02T17:41:00Z">
+        <w:r>
+          <w:t xml:space="preserve"> standardized questions and</w:t>
+        </w:r>
+      </w:ins>
+      <w:ins w:id="79" w:author="Jay Jacobs" w:date="2013-09-02T17:42:00Z">
+        <w:r>
+          <w:t xml:space="preserve"> a defined and open</w:t>
+        </w:r>
+      </w:ins>
+      <w:ins w:id="80" w:author="Jay Jacobs" w:date="2013-09-02T17:41:00Z">
+        <w:r>
+          <w:t xml:space="preserve"> metric computation method. </w:t>
+        </w:r>
+      </w:ins>
+      <w:r>
+        <w:t xml:space="preserve">This </w:t>
+      </w:r>
+      <w:r>
+        <w:lastRenderedPageBreak/>
+        <w:t xml:space="preserve">should provide a good measure for the CISO and you can refer to the individual responses to the survey questions when asked for more details. You also opt to track the number of new hires per survey, the primary </w:t>
       </w:r>
       <w:r>
         <w:t>“handlers”</w:t>
@@ -3654,7 +3990,6 @@
         <w:pStyle w:val="Para"/>
       </w:pPr>
       <w:r>
-        <w:lastRenderedPageBreak/>
         <w:t>As this new process runs, data is accumulated and the awareness performance measure begins to become populated. As seen in Figure 10.13, the measure begins to trend in the wrong direction</w:t>
       </w:r>
       <w:r>
@@ -3671,18 +4006,18 @@
       <w:r>
         <w:t xml:space="preserve">Figure </w:t>
       </w:r>
-      <w:commentRangeStart w:id="49"/>
+      <w:commentRangeStart w:id="81"/>
       <w:r>
         <w:t>10.13</w:t>
       </w:r>
-      <w:commentRangeEnd w:id="49"/>
+      <w:commentRangeEnd w:id="81"/>
       <w:r>
         <w:rPr>
           <w:rStyle w:val="CommentReference"/>
           <w:rFonts w:ascii="Times New Roman" w:hAnsi="Times New Roman"/>
           <w:b w:val="0"/>
         </w:rPr>
-        <w:commentReference w:id="49"/>
+        <w:commentReference w:id="81"/>
       </w:r>
       <w:r>
         <w:tab/>
@@ -3723,20 +4058,24 @@
       <w:r>
         <w:t xml:space="preserve">We wrapped security in quotes in the </w:t>
       </w:r>
-      <w:commentRangeStart w:id="50"/>
+      <w:commentRangeStart w:id="82"/>
       <w:r>
         <w:t xml:space="preserve">section title </w:t>
       </w:r>
-      <w:commentRangeEnd w:id="50"/>
+      <w:commentRangeEnd w:id="82"/>
       <w:r>
         <w:rPr>
           <w:rStyle w:val="CommentReference"/>
           <w:snapToGrid/>
         </w:rPr>
-        <w:commentReference w:id="50"/>
-      </w:r>
-      <w:r>
-        <w:t xml:space="preserve">because the definition of “security” lies in the interpretation of the individual. A penetration tester may think of security in a completely different way than a CISO, just as an application developer will likely have a different view of it than a firewall engineer. From a big picture perspective, these interpretations are very complementary as they are all parts of a whole and </w:t>
+        <w:commentReference w:id="82"/>
+      </w:r>
+      <w:r>
+        <w:t xml:space="preserve">because the definition of “security” lies in the interpretation of the individual. A penetration tester may think of security in a completely different way than a CISO, just as an application developer will likely have a different view of it than a firewall engineer. From a big picture </w:t>
+      </w:r>
+      <w:r>
+        <w:lastRenderedPageBreak/>
+        <w:t xml:space="preserve">perspective, these interpretations are very complementary as they are all parts of a whole and </w:t>
       </w:r>
       <w:r>
         <w:t xml:space="preserve">each activity is </w:t>
@@ -3750,19 +4089,23 @@
         <w:pStyle w:val="Para"/>
       </w:pPr>
       <w:r>
-        <w:t xml:space="preserve">Perhaps one of the least “security-like” elements that readily lends itself to a dashboard is the venerable </w:t>
-      </w:r>
-      <w:ins w:id="51" w:author="Jay Jacobs" w:date="2013-09-02T11:27:00Z">
+        <w:t xml:space="preserve">Perhaps one of the least “security-like” elements that readily </w:t>
+      </w:r>
+      <w:proofErr w:type="gramStart"/>
+      <w:r>
+        <w:t>lends</w:t>
+      </w:r>
+      <w:proofErr w:type="gramEnd"/>
+      <w:r>
+        <w:t xml:space="preserve"> itself to a dashboard is the venerable </w:t>
+      </w:r>
+      <w:ins w:id="83" w:author="Jay Jacobs" w:date="2013-09-02T11:27:00Z">
         <w:r>
           <w:t xml:space="preserve">project or task </w:t>
         </w:r>
       </w:ins>
       <w:r>
-        <w:t xml:space="preserve">“status view”. This could be tracking projects for remediation of internal audit issues or monitoring full-scale, enterprise-wide security programs. Security, IT and business executives need some way to get a quick </w:t>
-      </w:r>
-      <w:r>
-        <w:lastRenderedPageBreak/>
-        <w:t>overview of all these moving parts so they know where resources and attention should potentially be redirected. It may not be sexy, but there would be little happening in “security” without this governance layer.</w:t>
+        <w:t>“status view”. This could be tracking projects for remediation of internal audit issues or monitoring full-scale, enterprise-wide security programs. Security, IT and business executives need some way to get a quick overview of all these moving parts so they know where resources and attention should potentially be redirected. It may not be sexy, but there would be little happening in “security” without this governance layer.</w:t>
       </w:r>
     </w:p>
     <w:p>
@@ -3818,17 +4161,17 @@
       <w:pPr>
         <w:pStyle w:val="ListBulleted"/>
       </w:pPr>
-      <w:commentRangeStart w:id="52"/>
+      <w:commentRangeStart w:id="84"/>
       <w:r>
         <w:t xml:space="preserve">PCI </w:t>
       </w:r>
-      <w:commentRangeEnd w:id="52"/>
+      <w:commentRangeEnd w:id="84"/>
       <w:r>
         <w:rPr>
           <w:rStyle w:val="CommentReference"/>
           <w:snapToGrid/>
         </w:rPr>
-        <w:commentReference w:id="52"/>
+        <w:commentReference w:id="84"/>
       </w:r>
       <w:r>
         <w:t>compliance controls remediation progress.</w:t>
@@ -3841,17 +4184,17 @@
       <w:r>
         <w:t xml:space="preserve">From your discussions with the CISO you know that you are constrained to one quadrant of the executive dashboard and that the items of most importance to her are PCI and customer audits. You’ve verified that </w:t>
       </w:r>
-      <w:commentRangeStart w:id="53"/>
+      <w:commentRangeStart w:id="85"/>
       <w:r>
         <w:t xml:space="preserve">all the data </w:t>
       </w:r>
-      <w:commentRangeEnd w:id="53"/>
+      <w:commentRangeEnd w:id="85"/>
       <w:r>
         <w:rPr>
           <w:rStyle w:val="CommentReference"/>
           <w:snapToGrid/>
         </w:rPr>
-        <w:commentReference w:id="53"/>
+        <w:commentReference w:id="85"/>
       </w:r>
       <w:r>
         <w:t>you need is available and set off to meet this challenge head on.</w:t>
@@ -3888,6 +4231,7 @@
         <w:pStyle w:val="Para"/>
       </w:pPr>
       <w:r>
+        <w:lastRenderedPageBreak/>
         <w:t>After reviewing the data, you settle on four sections</w:t>
       </w:r>
       <w:r>
@@ -3904,21 +4248,21 @@
       <w:r>
         <w:t xml:space="preserve">Figure </w:t>
       </w:r>
-      <w:commentRangeStart w:id="54"/>
+      <w:commentRangeStart w:id="86"/>
       <w:r>
         <w:t>10.1</w:t>
       </w:r>
       <w:r>
         <w:t>4</w:t>
       </w:r>
-      <w:commentRangeEnd w:id="54"/>
+      <w:commentRangeEnd w:id="86"/>
       <w:r>
         <w:rPr>
           <w:rStyle w:val="CommentReference"/>
           <w:rFonts w:ascii="Times New Roman" w:hAnsi="Times New Roman"/>
           <w:b w:val="0"/>
         </w:rPr>
-        <w:commentReference w:id="54"/>
+        <w:commentReference w:id="86"/>
       </w:r>
       <w:r>
         <w:tab/>
@@ -3958,10 +4302,9 @@
         <w:pStyle w:val="ListBulleted"/>
       </w:pPr>
       <w:r>
-        <w:lastRenderedPageBreak/>
         <w:t xml:space="preserve">You work to understand the need and if you have data to support </w:t>
       </w:r>
-      <w:commentRangeStart w:id="55"/>
+      <w:commentRangeStart w:id="87"/>
       <w:r>
         <w:t>the dashboard or dashboard element</w:t>
       </w:r>
@@ -4001,13 +4344,13 @@
       <w:r>
         <w:t xml:space="preserve">You find the most efficient encoding method possible to satisfy the design </w:t>
       </w:r>
-      <w:commentRangeEnd w:id="55"/>
+      <w:commentRangeEnd w:id="87"/>
       <w:r>
         <w:rPr>
           <w:rStyle w:val="CommentReference"/>
           <w:snapToGrid/>
         </w:rPr>
-        <w:commentReference w:id="55"/>
+        <w:commentReference w:id="87"/>
       </w:r>
       <w:r>
         <w:t>and frequency requirements</w:t>
@@ -4116,20 +4459,21 @@
         <w:pStyle w:val="Slug"/>
       </w:pPr>
       <w:r>
+        <w:lastRenderedPageBreak/>
         <w:t>Figure 10.</w:t>
       </w:r>
-      <w:commentRangeStart w:id="56"/>
+      <w:commentRangeStart w:id="88"/>
       <w:r>
         <w:t>15</w:t>
       </w:r>
-      <w:commentRangeEnd w:id="56"/>
+      <w:commentRangeEnd w:id="88"/>
       <w:r>
         <w:rPr>
           <w:rStyle w:val="CommentReference"/>
           <w:rFonts w:ascii="Times New Roman" w:hAnsi="Times New Roman"/>
           <w:b w:val="0"/>
         </w:rPr>
-        <w:commentReference w:id="56"/>
+        <w:commentReference w:id="88"/>
       </w:r>
       <w:r>
         <w:tab/>
@@ -4146,26 +4490,31 @@
       <w:pPr>
         <w:pStyle w:val="FeatureType"/>
       </w:pPr>
-      <w:r>
-        <w:t>type="note"</w:t>
+      <w:proofErr w:type="gramStart"/>
+      <w:r>
+        <w:t>type</w:t>
+      </w:r>
+      <w:proofErr w:type="gramEnd"/>
+      <w:r>
+        <w:t>="note"</w:t>
       </w:r>
     </w:p>
     <w:p>
       <w:pPr>
         <w:pStyle w:val="FeatureTitle"/>
       </w:pPr>
-      <w:commentRangeStart w:id="57"/>
+      <w:commentRangeStart w:id="89"/>
       <w:r>
         <w:t>Don’t Be Mean</w:t>
       </w:r>
-      <w:commentRangeEnd w:id="57"/>
+      <w:commentRangeEnd w:id="89"/>
       <w:r>
         <w:rPr>
           <w:rStyle w:val="CommentReference"/>
           <w:rFonts w:ascii="Times New Roman" w:hAnsi="Times New Roman"/>
           <w:b w:val="0"/>
         </w:rPr>
-        <w:commentReference w:id="57"/>
+        <w:commentReference w:id="89"/>
       </w:r>
     </w:p>
     <w:p>
@@ -4186,41 +4535,65 @@
       <w:pPr>
         <w:pStyle w:val="FeatureListBulleted"/>
       </w:pPr>
-      <w:r>
-        <w:t>the minimum (smallest observation)</w:t>
+      <w:proofErr w:type="gramStart"/>
+      <w:r>
+        <w:t>the</w:t>
+      </w:r>
+      <w:proofErr w:type="gramEnd"/>
+      <w:r>
+        <w:t xml:space="preserve"> minimum (smallest observation)</w:t>
       </w:r>
     </w:p>
     <w:p>
       <w:pPr>
         <w:pStyle w:val="FeatureListBulleted"/>
       </w:pPr>
-      <w:r>
-        <w:lastRenderedPageBreak/>
-        <w:t>the lower quartile or first quartile</w:t>
+      <w:proofErr w:type="gramStart"/>
+      <w:r>
+        <w:t>the</w:t>
+      </w:r>
+      <w:proofErr w:type="gramEnd"/>
+      <w:r>
+        <w:t xml:space="preserve"> lower quartile or first quartile</w:t>
       </w:r>
     </w:p>
     <w:p>
       <w:pPr>
         <w:pStyle w:val="FeatureListBulleted"/>
       </w:pPr>
-      <w:r>
-        <w:t>the median (middle value)</w:t>
+      <w:proofErr w:type="gramStart"/>
+      <w:r>
+        <w:t>the</w:t>
+      </w:r>
+      <w:proofErr w:type="gramEnd"/>
+      <w:r>
+        <w:t xml:space="preserve"> median (middle value)</w:t>
       </w:r>
     </w:p>
     <w:p>
       <w:pPr>
         <w:pStyle w:val="FeatureListBulleted"/>
       </w:pPr>
-      <w:r>
-        <w:t>the upper quartile or third quartile</w:t>
+      <w:proofErr w:type="gramStart"/>
+      <w:r>
+        <w:t>the</w:t>
+      </w:r>
+      <w:proofErr w:type="gramEnd"/>
+      <w:r>
+        <w:t xml:space="preserve"> upper quartile or third quartile</w:t>
       </w:r>
     </w:p>
     <w:p>
       <w:pPr>
         <w:pStyle w:val="FeatureListBulleted"/>
       </w:pPr>
-      <w:r>
-        <w:t>the maximum (largest observation)</w:t>
+      <w:proofErr w:type="gramStart"/>
+      <w:r>
+        <w:t>the</w:t>
+      </w:r>
+      <w:proofErr w:type="gramEnd"/>
+      <w:r>
+        <w:t xml:space="preserve"> maximum (largest observation)</w:t>
       </w:r>
     </w:p>
     <w:p>
@@ -4338,7 +4711,15 @@
         <w:t>by the consumer of the measure</w:t>
       </w:r>
       <w:r>
-        <w:t>. A quick space-saving method would be to use the technique shown in Figure 10.16 and provide a visual clue on the measure itself (bold font or color change) and a sparkline of the entire series next to it (either a bar chart, line graph or even box plots, depending on the data being encoded) to give the consumers all the context they need to make a decision.</w:t>
+        <w:t xml:space="preserve">. A quick space-saving method would be to use the technique shown in Figure 10.16 and provide a visual clue on the measure itself (bold font or color change) and a </w:t>
+      </w:r>
+      <w:proofErr w:type="spellStart"/>
+      <w:r>
+        <w:t>sparkline</w:t>
+      </w:r>
+      <w:proofErr w:type="spellEnd"/>
+      <w:r>
+        <w:t xml:space="preserve"> of the entire series next to it (either a bar chart, line graph or even box plots, depending on the data being encoded) to give the consumers all the context they need to make a decision.</w:t>
       </w:r>
     </w:p>
     <w:p>
@@ -4381,6 +4762,7 @@
         <w:pStyle w:val="H1"/>
       </w:pPr>
       <w:r>
+        <w:lastRenderedPageBreak/>
         <w:t>In Summary</w:t>
       </w:r>
     </w:p>
@@ -4445,11 +4827,15 @@
         <w:t xml:space="preserve"> and critiques/makeovers of actual dashboards found in the wild.</w:t>
       </w:r>
       <w:r>
-        <w:t xml:space="preserve"> Innovative encodings (i.e. bullet graphs, sparklines) were </w:t>
-      </w:r>
-      <w:r>
-        <w:lastRenderedPageBreak/>
-        <w:t>presented along with design techniques that can be replicated in Excel and R using materials provided on the companion web site.</w:t>
+        <w:t xml:space="preserve"> Innovative encodings (i.e. bullet graphs, </w:t>
+      </w:r>
+      <w:proofErr w:type="spellStart"/>
+      <w:r>
+        <w:t>sparklines</w:t>
+      </w:r>
+      <w:proofErr w:type="spellEnd"/>
+      <w:r>
+        <w:t>) were presented along with design techniques that can be replicated in Excel and R using materials provided on the companion web site.</w:t>
       </w:r>
     </w:p>
     <w:p>
@@ -4508,7 +4894,7 @@
 
 <file path=word/comments.xml><?xml version="1.0" encoding="utf-8"?>
 <w:comments xmlns:wpc="http://schemas.microsoft.com/office/word/2010/wordprocessingCanvas" xmlns:mo="http://schemas.microsoft.com/office/mac/office/2008/main" xmlns:mc="http://schemas.openxmlformats.org/markup-compatibility/2006" xmlns:mv="urn:schemas-microsoft-com:mac:vml" xmlns:o="urn:schemas-microsoft-com:office:office" xmlns:r="http://schemas.openxmlformats.org/officeDocument/2006/relationships" xmlns:m="http://schemas.openxmlformats.org/officeDocument/2006/math" xmlns:v="urn:schemas-microsoft-com:vml" xmlns:wp14="http://schemas.microsoft.com/office/word/2010/wordprocessingDrawing" xmlns:wp="http://schemas.openxmlformats.org/drawingml/2006/wordprocessingDrawing" xmlns:w10="urn:schemas-microsoft-com:office:word" xmlns:w="http://schemas.openxmlformats.org/wordprocessingml/2006/main" xmlns:w14="http://schemas.microsoft.com/office/word/2010/wordml" xmlns:wpg="http://schemas.microsoft.com/office/word/2010/wordprocessingGroup" xmlns:wpi="http://schemas.microsoft.com/office/word/2010/wordprocessingInk" xmlns:wne="http://schemas.microsoft.com/office/word/2006/wordml" xmlns:wps="http://schemas.microsoft.com/office/word/2010/wordprocessingShape" mc:Ignorable="w14 wp14">
-  <w:comment w:id="4" w:author="Jay Jacobs" w:date="2013-09-02T09:39:00Z" w:initials="JJ">
+  <w:comment w:id="3" w:author="Jay Jacobs" w:date="2013-09-02T09:39:00Z" w:initials="JJ">
     <w:p>
       <w:pPr>
         <w:pStyle w:val="CommentText"/>
@@ -4519,12 +4905,22 @@
         </w:rPr>
         <w:annotationRef/>
       </w:r>
-      <w:r>
-        <w:t>confusing and long sentance</w:t>
-      </w:r>
+      <w:proofErr w:type="gramStart"/>
+      <w:r>
+        <w:t>confusing</w:t>
+      </w:r>
+      <w:proofErr w:type="gramEnd"/>
+      <w:r>
+        <w:t xml:space="preserve"> and long </w:t>
+      </w:r>
+      <w:proofErr w:type="spellStart"/>
+      <w:r>
+        <w:t>sentance</w:t>
+      </w:r>
+      <w:proofErr w:type="spellEnd"/>
     </w:p>
   </w:comment>
-  <w:comment w:id="7" w:author="Jay Jacobs" w:date="2013-09-02T09:43:00Z" w:initials="JJ">
+  <w:comment w:id="6" w:author="Jay Jacobs" w:date="2013-09-02T09:43:00Z" w:initials="JJ">
     <w:p>
       <w:pPr>
         <w:pStyle w:val="CommentText"/>
@@ -4535,12 +4931,17 @@
         </w:rPr>
         <w:annotationRef/>
       </w:r>
-      <w:r>
-        <w:t>combine a few basic plots to make what's known as a bullet graph.</w:t>
+      <w:proofErr w:type="gramStart"/>
+      <w:r>
+        <w:t>combine</w:t>
+      </w:r>
+      <w:proofErr w:type="gramEnd"/>
+      <w:r>
+        <w:t xml:space="preserve"> a few basic plots to make what's known as a bullet graph.</w:t>
       </w:r>
     </w:p>
   </w:comment>
-  <w:comment w:id="8" w:author="Jay Jacobs" w:date="2013-09-02T09:47:00Z" w:initials="JJ">
+  <w:comment w:id="7" w:author="Jay Jacobs" w:date="2013-09-02T09:47:00Z" w:initials="JJ">
     <w:p>
       <w:pPr>
         <w:pStyle w:val="CommentText"/>
@@ -4552,13 +4953,45 @@
         <w:annotationRef/>
       </w:r>
       <w:r>
-        <w:t xml:space="preserve">These should either map directly to the image with placehoders ("A", "B", etc) or use the exact same terms and bold/highlight those words. e.g. (At least one marker with a </w:t>
-      </w:r>
+        <w:t xml:space="preserve">These should either map directly to the image with </w:t>
+      </w:r>
+      <w:proofErr w:type="spellStart"/>
+      <w:r>
+        <w:t>placehoders</w:t>
+      </w:r>
+      <w:proofErr w:type="spellEnd"/>
+      <w:r>
+        <w:t xml:space="preserve"> ("A", "B", </w:t>
+      </w:r>
+      <w:proofErr w:type="spellStart"/>
+      <w:r>
+        <w:t>etc</w:t>
+      </w:r>
+      <w:proofErr w:type="spellEnd"/>
+      <w:r>
+        <w:t xml:space="preserve">) or use the exact same terms and bold/highlight those words. </w:t>
+      </w:r>
+      <w:proofErr w:type="gramStart"/>
+      <w:r>
+        <w:t>e</w:t>
+      </w:r>
+      <w:proofErr w:type="gramEnd"/>
+      <w:r>
+        <w:t xml:space="preserve">.g. (At least one marker with a </w:t>
+      </w:r>
+      <w:proofErr w:type="spellStart"/>
       <w:r>
         <w:rPr>
           <w:b/>
         </w:rPr>
-        <w:t>comparitive measure</w:t>
+        <w:t>comparitive</w:t>
+      </w:r>
+      <w:proofErr w:type="spellEnd"/>
+      <w:r>
+        <w:rPr>
+          <w:b/>
+        </w:rPr>
+        <w:t xml:space="preserve"> measure</w:t>
       </w:r>
       <w:r>
         <w:t xml:space="preserve">) and then put the </w:t>
@@ -4571,11 +5004,19 @@
         <w:t>exact</w:t>
       </w:r>
       <w:r>
-        <w:t xml:space="preserve"> words of "comparitive measure" on the graphic.</w:t>
+        <w:t xml:space="preserve"> words of "</w:t>
+      </w:r>
+      <w:proofErr w:type="spellStart"/>
+      <w:r>
+        <w:t>comparitive</w:t>
+      </w:r>
+      <w:proofErr w:type="spellEnd"/>
+      <w:r>
+        <w:t xml:space="preserve"> measure" on the graphic.</w:t>
       </w:r>
     </w:p>
   </w:comment>
-  <w:comment w:id="9" w:author="Jay Jacobs" w:date="2013-09-02T10:09:00Z" w:initials="JJ">
+  <w:comment w:id="8" w:author="Jay Jacobs" w:date="2013-09-02T10:09:00Z" w:initials="JJ">
     <w:p>
       <w:pPr>
         <w:pStyle w:val="CommentText"/>
@@ -4596,7 +5037,7 @@
       </w:pPr>
     </w:p>
   </w:comment>
-  <w:comment w:id="10" w:author="Jay Jacobs" w:date="2013-09-02T10:12:00Z" w:initials="JJ">
+  <w:comment w:id="9" w:author="Jay Jacobs" w:date="2013-09-02T10:12:00Z" w:initials="JJ">
     <w:p>
       <w:pPr>
         <w:pStyle w:val="CommentText"/>
@@ -4607,12 +5048,17 @@
         </w:rPr>
         <w:annotationRef/>
       </w:r>
-      <w:r>
-        <w:t>what's this and is this detail necessary?</w:t>
+      <w:proofErr w:type="gramStart"/>
+      <w:r>
+        <w:t>what's</w:t>
+      </w:r>
+      <w:proofErr w:type="gramEnd"/>
+      <w:r>
+        <w:t xml:space="preserve"> this and is this detail necessary?</w:t>
       </w:r>
     </w:p>
   </w:comment>
-  <w:comment w:id="11" w:author="Jay Jacobs" w:date="2013-09-02T10:12:00Z" w:initials="JJ">
+  <w:comment w:id="10" w:author="Jay Jacobs" w:date="2013-09-02T10:12:00Z" w:initials="JJ">
     <w:p>
       <w:pPr>
         <w:pStyle w:val="CommentText"/>
@@ -4628,7 +5074,7 @@
       </w:r>
     </w:p>
   </w:comment>
-  <w:comment w:id="12" w:author="Jay Jacobs" w:date="2013-09-02T10:38:00Z" w:initials="JJ">
+  <w:comment w:id="11" w:author="Jay Jacobs" w:date="2013-09-02T10:38:00Z" w:initials="JJ">
     <w:p>
       <w:pPr>
         <w:pStyle w:val="CommentText"/>
@@ -4649,11 +5095,19 @@
         <w:t>variations</w:t>
       </w:r>
       <w:r>
-        <w:t xml:space="preserve"> on the same visual... I had even just read the text saying that.  Perhaps apply some lines or a light gray text saying "Variation 1" "Variation 2", etc?</w:t>
+        <w:t xml:space="preserve"> on the same visual... I had even just read the text saying that.  Perhaps apply some lines or a light gray text saying "Variation 1" "Variation 2", </w:t>
+      </w:r>
+      <w:proofErr w:type="spellStart"/>
+      <w:r>
+        <w:t>etc</w:t>
+      </w:r>
+      <w:proofErr w:type="spellEnd"/>
+      <w:r>
+        <w:t>?</w:t>
       </w:r>
     </w:p>
   </w:comment>
-  <w:comment w:id="13" w:author="Jay Jacobs" w:date="2013-09-02T10:39:00Z" w:initials="JJ">
+  <w:comment w:id="12" w:author="Jay Jacobs" w:date="2013-09-02T10:39:00Z" w:initials="JJ">
     <w:p>
       <w:pPr>
         <w:pStyle w:val="CommentText"/>
@@ -4665,11 +5119,19 @@
         <w:annotationRef/>
       </w:r>
       <w:r>
-        <w:t>Because numbers and text always require attention, shapes and colors can draw attention preattentively.</w:t>
+        <w:t xml:space="preserve">Because numbers and text always require attention, shapes and colors can draw attention </w:t>
+      </w:r>
+      <w:proofErr w:type="spellStart"/>
+      <w:r>
+        <w:t>preattentively</w:t>
+      </w:r>
+      <w:proofErr w:type="spellEnd"/>
+      <w:r>
+        <w:t>.</w:t>
       </w:r>
     </w:p>
   </w:comment>
-  <w:comment w:id="14" w:author="Jay Jacobs" w:date="2013-09-02T10:44:00Z" w:initials="JJ">
+  <w:comment w:id="13" w:author="Jay Jacobs" w:date="2013-09-02T10:44:00Z" w:initials="JJ">
     <w:p>
       <w:pPr>
         <w:pStyle w:val="CommentText"/>
@@ -4680,12 +5142,17 @@
         </w:rPr>
         <w:annotationRef/>
       </w:r>
-      <w:r>
-        <w:t>why is this a feature, the other topic titles are in line with this one.</w:t>
+      <w:proofErr w:type="gramStart"/>
+      <w:r>
+        <w:t>why</w:t>
+      </w:r>
+      <w:proofErr w:type="gramEnd"/>
+      <w:r>
+        <w:t xml:space="preserve"> is this a feature, the other topic titles are in line with this one.</w:t>
       </w:r>
     </w:p>
   </w:comment>
-  <w:comment w:id="15" w:author="Jay Jacobs" w:date="2013-09-02T10:43:00Z" w:initials="JJ">
+  <w:comment w:id="14" w:author="Jay Jacobs" w:date="2013-09-02T10:43:00Z" w:initials="JJ">
     <w:p>
       <w:pPr>
         <w:pStyle w:val="CommentText"/>
@@ -4696,12 +5163,17 @@
         </w:rPr>
         <w:annotationRef/>
       </w:r>
-      <w:r>
-        <w:t>this section is confusing and not quite nailing the point</w:t>
+      <w:proofErr w:type="gramStart"/>
+      <w:r>
+        <w:t>this</w:t>
+      </w:r>
+      <w:proofErr w:type="gramEnd"/>
+      <w:r>
+        <w:t xml:space="preserve"> section is confusing and not quite nailing the point</w:t>
       </w:r>
     </w:p>
   </w:comment>
-  <w:comment w:id="16" w:author="Jay Jacobs" w:date="2013-09-02T10:47:00Z" w:initials="JJ">
+  <w:comment w:id="15" w:author="Jay Jacobs" w:date="2013-09-02T10:47:00Z" w:initials="JJ">
     <w:p>
       <w:pPr>
         <w:pStyle w:val="CommentText"/>
@@ -4713,11 +5185,19 @@
         <w:annotationRef/>
       </w:r>
       <w:r>
-        <w:t>Wow. impressive work here.  I am concerned about how this will fit into the printed page.  On this also, my eye goes to the red and orange.  Is the "Attack sources" for US the most important?</w:t>
+        <w:t xml:space="preserve">Wow. </w:t>
+      </w:r>
+      <w:proofErr w:type="gramStart"/>
+      <w:r>
+        <w:t>impressive</w:t>
+      </w:r>
+      <w:proofErr w:type="gramEnd"/>
+      <w:r>
+        <w:t xml:space="preserve"> work here.  I am concerned about how this will fit into the printed page.  On this also, my eye goes to the red and orange.  Is the "Attack sources" for US the most important?</w:t>
       </w:r>
     </w:p>
   </w:comment>
-  <w:comment w:id="17" w:author="Jay Jacobs" w:date="2013-09-02T10:50:00Z" w:initials="JJ">
+  <w:comment w:id="16" w:author="Jay Jacobs" w:date="2013-09-02T10:50:00Z" w:initials="JJ">
     <w:p>
       <w:pPr>
         <w:pStyle w:val="CommentText"/>
@@ -4733,7 +5213,7 @@
       </w:r>
     </w:p>
   </w:comment>
-  <w:comment w:id="18" w:author="Jay Jacobs" w:date="2013-09-02T10:52:00Z" w:initials="JJ">
+  <w:comment w:id="17" w:author="Jay Jacobs" w:date="2013-09-02T10:52:00Z" w:initials="JJ">
     <w:p>
       <w:pPr>
         <w:pStyle w:val="CommentText"/>
@@ -4749,7 +5229,7 @@
       </w:r>
     </w:p>
   </w:comment>
-  <w:comment w:id="19" w:author="Jay Jacobs" w:date="2013-09-02T10:56:00Z" w:initials="JJ">
+  <w:comment w:id="18" w:author="Jay Jacobs" w:date="2013-09-02T10:56:00Z" w:initials="JJ">
     <w:p>
       <w:pPr>
         <w:pStyle w:val="CommentText"/>
@@ -4760,12 +5240,17 @@
         </w:rPr>
         <w:annotationRef/>
       </w:r>
-      <w:r>
-        <w:t>can we refer back to figure 10.7?  Talk about this concept while looking at this one.</w:t>
+      <w:proofErr w:type="gramStart"/>
+      <w:r>
+        <w:t>can</w:t>
+      </w:r>
+      <w:proofErr w:type="gramEnd"/>
+      <w:r>
+        <w:t xml:space="preserve"> we refer back to figure 10.7?  Talk about this concept while looking at this one.</w:t>
       </w:r>
     </w:p>
   </w:comment>
-  <w:comment w:id="20" w:author="Jay Jacobs" w:date="2013-09-02T10:57:00Z" w:initials="JJ">
+  <w:comment w:id="19" w:author="Jay Jacobs" w:date="2013-09-02T10:57:00Z" w:initials="JJ">
     <w:p>
       <w:pPr>
         <w:pStyle w:val="CommentText"/>
@@ -4776,8 +5261,31 @@
         </w:rPr>
         <w:annotationRef/>
       </w:r>
-      <w:r>
-        <w:t>gotta include this (along with color blind)</w:t>
+      <w:proofErr w:type="spellStart"/>
+      <w:proofErr w:type="gramStart"/>
+      <w:r>
+        <w:t>gotta</w:t>
+      </w:r>
+      <w:proofErr w:type="spellEnd"/>
+      <w:proofErr w:type="gramEnd"/>
+      <w:r>
+        <w:t xml:space="preserve"> include this (along with color blind)</w:t>
+      </w:r>
+    </w:p>
+  </w:comment>
+  <w:comment w:id="22" w:author="Jay Jacobs" w:date="2013-09-02T17:43:00Z" w:initials="JJ">
+    <w:p>
+      <w:pPr>
+        <w:pStyle w:val="CommentText"/>
+      </w:pPr>
+      <w:r>
+        <w:rPr>
+          <w:rStyle w:val="CommentReference"/>
+        </w:rPr>
+        <w:annotationRef/>
+      </w:r>
+      <w:r>
+        <w:t>Make the history a feature!</w:t>
       </w:r>
     </w:p>
   </w:comment>
@@ -4808,8 +5316,15 @@
         </w:rPr>
         <w:annotationRef/>
       </w:r>
-      <w:r>
-        <w:t>dunno what this is.</w:t>
+      <w:proofErr w:type="spellStart"/>
+      <w:proofErr w:type="gramStart"/>
+      <w:r>
+        <w:t>dunno</w:t>
+      </w:r>
+      <w:proofErr w:type="spellEnd"/>
+      <w:proofErr w:type="gramEnd"/>
+      <w:r>
+        <w:t xml:space="preserve"> what this is.</w:t>
       </w:r>
     </w:p>
   </w:comment>
@@ -4824,8 +5339,13 @@
         </w:rPr>
         <w:annotationRef/>
       </w:r>
-      <w:r>
-        <w:t>so what?  Can we tie each of these to their purpose and action associated with them?</w:t>
+      <w:proofErr w:type="gramStart"/>
+      <w:r>
+        <w:t>so</w:t>
+      </w:r>
+      <w:proofErr w:type="gramEnd"/>
+      <w:r>
+        <w:t xml:space="preserve"> what?  Can we tie each of these to their purpose and action associated with them?</w:t>
       </w:r>
     </w:p>
   </w:comment>
@@ -4841,7 +5361,15 @@
         <w:annotationRef/>
       </w:r>
       <w:r>
-        <w:t>I think this can be simplified to a flowing narrative better.  "eventually other things were added to the dashboard out of both need and convenience.</w:t>
+        <w:t>I think this can be simplified to a flowing narrative better.  "</w:t>
+      </w:r>
+      <w:proofErr w:type="gramStart"/>
+      <w:r>
+        <w:t>eventually</w:t>
+      </w:r>
+      <w:proofErr w:type="gramEnd"/>
+      <w:r>
+        <w:t xml:space="preserve"> other things were added to the dashboard out of both need and convenience.</w:t>
       </w:r>
     </w:p>
   </w:comment>
@@ -4856,8 +5384,21 @@
         </w:rPr>
         <w:annotationRef/>
       </w:r>
-      <w:r>
-        <w:t>new section. new heading?</w:t>
+      <w:proofErr w:type="gramStart"/>
+      <w:r>
+        <w:t>new</w:t>
+      </w:r>
+      <w:proofErr w:type="gramEnd"/>
+      <w:r>
+        <w:t xml:space="preserve"> section. </w:t>
+      </w:r>
+      <w:proofErr w:type="gramStart"/>
+      <w:r>
+        <w:t>new</w:t>
+      </w:r>
+      <w:proofErr w:type="gramEnd"/>
+      <w:r>
+        <w:t xml:space="preserve"> heading?</w:t>
       </w:r>
     </w:p>
   </w:comment>
@@ -4873,7 +5414,15 @@
         <w:annotationRef/>
       </w:r>
       <w:r>
-        <w:t>I touch on "knowing your audience" in ch 6, but it's worth calling out here again like you are.</w:t>
+        <w:t xml:space="preserve">I touch on "knowing your audience" in </w:t>
+      </w:r>
+      <w:proofErr w:type="spellStart"/>
+      <w:r>
+        <w:t>ch</w:t>
+      </w:r>
+      <w:proofErr w:type="spellEnd"/>
+      <w:r>
+        <w:t xml:space="preserve"> 6, but it's worth calling out here again like you are.</w:t>
       </w:r>
     </w:p>
   </w:comment>
@@ -4888,8 +5437,13 @@
         </w:rPr>
         <w:annotationRef/>
       </w:r>
-      <w:r>
-        <w:t>important point, emphasize?</w:t>
+      <w:proofErr w:type="gramStart"/>
+      <w:r>
+        <w:t>important</w:t>
+      </w:r>
+      <w:proofErr w:type="gramEnd"/>
+      <w:r>
+        <w:t xml:space="preserve"> point, emphasize?</w:t>
       </w:r>
     </w:p>
   </w:comment>
@@ -4904,8 +5458,13 @@
         </w:rPr>
         <w:annotationRef/>
       </w:r>
-      <w:r>
-        <w:t>is there a chicken-an-egg problem?  People aren't quite sure what can be answered so they don't know what to ask?</w:t>
+      <w:proofErr w:type="gramStart"/>
+      <w:r>
+        <w:t>is</w:t>
+      </w:r>
+      <w:proofErr w:type="gramEnd"/>
+      <w:r>
+        <w:t xml:space="preserve"> there a chicken-an-egg problem?  People aren't quite sure what can be answered so they don't know what to ask?</w:t>
       </w:r>
     </w:p>
   </w:comment>
@@ -4920,8 +5479,13 @@
         </w:rPr>
         <w:annotationRef/>
       </w:r>
-      <w:r>
-        <w:t>what objectives?  Whose objectives?</w:t>
+      <w:proofErr w:type="gramStart"/>
+      <w:r>
+        <w:t>what</w:t>
+      </w:r>
+      <w:proofErr w:type="gramEnd"/>
+      <w:r>
+        <w:t xml:space="preserve"> objectives?  Whose objectives?</w:t>
       </w:r>
     </w:p>
   </w:comment>
@@ -4936,12 +5500,17 @@
         </w:rPr>
         <w:annotationRef/>
       </w:r>
-      <w:r>
-        <w:t>brilliant!!</w:t>
+      <w:proofErr w:type="gramStart"/>
+      <w:r>
+        <w:t>brilliant</w:t>
+      </w:r>
+      <w:proofErr w:type="gramEnd"/>
+      <w:r>
+        <w:t>!!</w:t>
       </w:r>
     </w:p>
   </w:comment>
-  <w:comment w:id="39" w:author="Jay Jacobs" w:date="2013-09-02T11:07:00Z" w:initials="JJ">
+  <w:comment w:id="39" w:author="Jay Jacobs" w:date="2013-09-02T11:09:00Z" w:initials="JJ">
     <w:p>
       <w:pPr>
         <w:pStyle w:val="CommentText"/>
@@ -4953,11 +5522,11 @@
         <w:annotationRef/>
       </w:r>
       <w:r>
-        <w:t xml:space="preserve">What about simply counting how many? </w:t>
+        <w:t>I touched on this... If the chart is drastically different, would we have a different response?</w:t>
       </w:r>
     </w:p>
   </w:comment>
-  <w:comment w:id="40" w:author="Jay Jacobs" w:date="2013-09-02T11:09:00Z" w:initials="JJ">
+  <w:comment w:id="40" w:author="Jay Jacobs" w:date="2013-09-02T11:11:00Z" w:initials="JJ">
     <w:p>
       <w:pPr>
         <w:pStyle w:val="CommentText"/>
@@ -4969,11 +5538,11 @@
         <w:annotationRef/>
       </w:r>
       <w:r>
-        <w:t>I touched on this... If the chart is drastically different, would we have a different response?</w:t>
+        <w:t>How about negative "difference", what if we see a port drop way off the top 10 list?</w:t>
       </w:r>
     </w:p>
   </w:comment>
-  <w:comment w:id="41" w:author="Jay Jacobs" w:date="2013-09-02T11:11:00Z" w:initials="JJ">
+  <w:comment w:id="41" w:author="Jay Jacobs" w:date="2013-09-02T11:12:00Z" w:initials="JJ">
     <w:p>
       <w:pPr>
         <w:pStyle w:val="CommentText"/>
@@ -4984,12 +5553,25 @@
         </w:rPr>
         <w:annotationRef/>
       </w:r>
-      <w:r>
-        <w:t>How about negative "difference", what if we see a port drop way off the top 10 list?</w:t>
+      <w:proofErr w:type="gramStart"/>
+      <w:r>
+        <w:t>what</w:t>
+      </w:r>
+      <w:proofErr w:type="gramEnd"/>
+      <w:r>
+        <w:t xml:space="preserve"> do they do differently?  </w:t>
+      </w:r>
+      <w:proofErr w:type="gramStart"/>
+      <w:r>
+        <w:t>go</w:t>
+      </w:r>
+      <w:proofErr w:type="gramEnd"/>
+      <w:r>
+        <w:t xml:space="preserve"> scan for that port after the attacker has?</w:t>
       </w:r>
     </w:p>
   </w:comment>
-  <w:comment w:id="42" w:author="Jay Jacobs" w:date="2013-09-02T11:12:00Z" w:initials="JJ">
+  <w:comment w:id="65" w:author="Jay Jacobs" w:date="2013-09-02T11:13:00Z" w:initials="JJ">
     <w:p>
       <w:pPr>
         <w:pStyle w:val="CommentText"/>
@@ -5000,12 +5582,17 @@
         </w:rPr>
         <w:annotationRef/>
       </w:r>
-      <w:r>
-        <w:t>what do they do differently?  go scan for that port after the attacker has?</w:t>
+      <w:proofErr w:type="gramStart"/>
+      <w:r>
+        <w:t>define</w:t>
+      </w:r>
+      <w:proofErr w:type="gramEnd"/>
+      <w:r>
+        <w:t xml:space="preserve"> the population... Fisher's design of experiments.</w:t>
       </w:r>
     </w:p>
   </w:comment>
-  <w:comment w:id="44" w:author="Jay Jacobs" w:date="2013-09-02T11:13:00Z" w:initials="JJ">
+  <w:comment w:id="68" w:author="Jay Jacobs" w:date="2013-09-02T11:14:00Z" w:initials="JJ">
     <w:p>
       <w:pPr>
         <w:pStyle w:val="CommentText"/>
@@ -5016,12 +5603,17 @@
         </w:rPr>
         <w:annotationRef/>
       </w:r>
-      <w:r>
-        <w:t>define the population... Fisher's design of experiments.</w:t>
+      <w:proofErr w:type="gramStart"/>
+      <w:r>
+        <w:t>benchmark</w:t>
+      </w:r>
+      <w:proofErr w:type="gramEnd"/>
+      <w:r>
+        <w:t xml:space="preserve"> / longitudinal survey</w:t>
       </w:r>
     </w:p>
   </w:comment>
-  <w:comment w:id="45" w:author="Jay Jacobs" w:date="2013-09-02T11:14:00Z" w:initials="JJ">
+  <w:comment w:id="71" w:author="Jay Jacobs" w:date="2013-09-02T11:15:00Z" w:initials="JJ">
     <w:p>
       <w:pPr>
         <w:pStyle w:val="CommentText"/>
@@ -5032,12 +5624,17 @@
         </w:rPr>
         <w:annotationRef/>
       </w:r>
-      <w:r>
-        <w:t>benchmark / longitudinal survey</w:t>
+      <w:proofErr w:type="gramStart"/>
+      <w:r>
+        <w:t>defines</w:t>
+      </w:r>
+      <w:proofErr w:type="gramEnd"/>
+      <w:r>
+        <w:t xml:space="preserve"> the populations right here... slightly a weird jump.</w:t>
       </w:r>
     </w:p>
   </w:comment>
-  <w:comment w:id="46" w:author="Jay Jacobs" w:date="2013-09-02T11:15:00Z" w:initials="JJ">
+  <w:comment w:id="72" w:author="Jay Jacobs" w:date="2013-09-02T11:21:00Z" w:initials="JJ">
     <w:p>
       <w:pPr>
         <w:pStyle w:val="CommentText"/>
@@ -5049,11 +5646,11 @@
         <w:annotationRef/>
       </w:r>
       <w:r>
-        <w:t>defines the populations right here... slightly a weird jump.</w:t>
+        <w:t>I find myself asking, how is this calculated?  How do we go from "effectiveness" to a scale of 0 to 100?</w:t>
       </w:r>
     </w:p>
   </w:comment>
-  <w:comment w:id="47" w:author="Jay Jacobs" w:date="2013-09-02T11:21:00Z" w:initials="JJ">
+  <w:comment w:id="73" w:author="Jay Jacobs" w:date="2013-09-02T11:16:00Z" w:initials="JJ">
     <w:p>
       <w:pPr>
         <w:pStyle w:val="CommentText"/>
@@ -5064,12 +5661,38 @@
         </w:rPr>
         <w:annotationRef/>
       </w:r>
-      <w:r>
-        <w:t>I find myself asking, how is this calculated?  How do we go from "effectiveness" to a scale of 0 to 100?</w:t>
+      <w:proofErr w:type="gramStart"/>
+      <w:r>
+        <w:t>do</w:t>
+      </w:r>
+      <w:proofErr w:type="gramEnd"/>
+      <w:r>
+        <w:t xml:space="preserve"> we need to number the Table?  (</w:t>
+      </w:r>
+      <w:proofErr w:type="spellStart"/>
+      <w:proofErr w:type="gramStart"/>
+      <w:r>
+        <w:t>e</w:t>
+      </w:r>
+      <w:proofErr w:type="gramEnd"/>
+      <w:r>
+        <w:t>.g</w:t>
+      </w:r>
+      <w:proofErr w:type="spellEnd"/>
+      <w:r>
+        <w:t xml:space="preserve"> table 10.1) -- I have a table in </w:t>
+      </w:r>
+      <w:proofErr w:type="spellStart"/>
+      <w:r>
+        <w:t>chpater</w:t>
+      </w:r>
+      <w:proofErr w:type="spellEnd"/>
+      <w:r>
+        <w:t xml:space="preserve"> 6 too</w:t>
       </w:r>
     </w:p>
   </w:comment>
-  <w:comment w:id="48" w:author="Jay Jacobs" w:date="2013-09-02T11:16:00Z" w:initials="JJ">
+  <w:comment w:id="81" w:author="Jay Jacobs" w:date="2013-09-02T11:20:00Z" w:initials="JJ">
     <w:p>
       <w:pPr>
         <w:pStyle w:val="CommentText"/>
@@ -5081,11 +5704,19 @@
         <w:annotationRef/>
       </w:r>
       <w:r>
-        <w:t>do we need to number the Table?  (e.g table 10.1) -- I have a table in chpater 6 too</w:t>
+        <w:t>Error bars, with varying sample size, the confidence in each reading will be different.  I think we'd want to communicate the fluctuating sample size.  ---- Also, the y-scale here</w:t>
+      </w:r>
+      <w:proofErr w:type="gramStart"/>
+      <w:r>
+        <w:t>,  why</w:t>
+      </w:r>
+      <w:proofErr w:type="gramEnd"/>
+      <w:r>
+        <w:t xml:space="preserve"> not add breaks and just label the categories themselves?  The score should be hidden.</w:t>
       </w:r>
     </w:p>
   </w:comment>
-  <w:comment w:id="49" w:author="Jay Jacobs" w:date="2013-09-02T11:20:00Z" w:initials="JJ">
+  <w:comment w:id="82" w:author="Jay Jacobs" w:date="2013-09-02T11:25:00Z" w:initials="JJ">
     <w:p>
       <w:pPr>
         <w:pStyle w:val="CommentText"/>
@@ -5096,12 +5727,22 @@
         </w:rPr>
         <w:annotationRef/>
       </w:r>
-      <w:r>
-        <w:t>Error bars, with varying sample size, the confidence in each reading will be different.  I think we'd want to communicate the fluctuating sample size.  ---- Also, the y-scale here,  why not add breaks and just label the categories themselves?  The score should be hidden.</w:t>
-      </w:r>
+      <w:proofErr w:type="gramStart"/>
+      <w:r>
+        <w:t>it's</w:t>
+      </w:r>
+      <w:proofErr w:type="gramEnd"/>
+      <w:r>
+        <w:t xml:space="preserve"> not.</w:t>
+      </w:r>
+    </w:p>
+    <w:p>
+      <w:pPr>
+        <w:pStyle w:val="CommentText"/>
+      </w:pPr>
     </w:p>
   </w:comment>
-  <w:comment w:id="50" w:author="Jay Jacobs" w:date="2013-09-02T11:25:00Z" w:initials="JJ">
+  <w:comment w:id="84" w:author="Jay Jacobs" w:date="2013-09-02T11:29:00Z" w:initials="JJ">
     <w:p>
       <w:pPr>
         <w:pStyle w:val="CommentText"/>
@@ -5112,17 +5753,17 @@
         </w:rPr>
         <w:annotationRef/>
       </w:r>
-      <w:r>
-        <w:t>it's not.</w:t>
-      </w:r>
-    </w:p>
-    <w:p>
-      <w:pPr>
-        <w:pStyle w:val="CommentText"/>
-      </w:pPr>
+      <w:proofErr w:type="gramStart"/>
+      <w:r>
+        <w:t>maybe</w:t>
+      </w:r>
+      <w:proofErr w:type="gramEnd"/>
+      <w:r>
+        <w:t xml:space="preserve"> not specific to PCI, but generic "compliance" or "regulation"</w:t>
+      </w:r>
     </w:p>
   </w:comment>
-  <w:comment w:id="52" w:author="Jay Jacobs" w:date="2013-09-02T11:29:00Z" w:initials="JJ">
+  <w:comment w:id="85" w:author="Jay Jacobs" w:date="2013-09-02T11:29:00Z" w:initials="JJ">
     <w:p>
       <w:pPr>
         <w:pStyle w:val="CommentText"/>
@@ -5134,11 +5775,11 @@
         <w:annotationRef/>
       </w:r>
       <w:r>
-        <w:t>maybe not specific to PCI, but generic "compliance" or "regulation"</w:t>
+        <w:t>This is very vague</w:t>
       </w:r>
     </w:p>
   </w:comment>
-  <w:comment w:id="53" w:author="Jay Jacobs" w:date="2013-09-02T11:29:00Z" w:initials="JJ">
+  <w:comment w:id="86" w:author="Jay Jacobs" w:date="2013-09-02T11:30:00Z" w:initials="JJ">
     <w:p>
       <w:pPr>
         <w:pStyle w:val="CommentText"/>
@@ -5149,12 +5790,25 @@
         </w:rPr>
         <w:annotationRef/>
       </w:r>
-      <w:r>
-        <w:t>This is very vague</w:t>
+      <w:proofErr w:type="gramStart"/>
+      <w:r>
+        <w:t>drop</w:t>
+      </w:r>
+      <w:proofErr w:type="gramEnd"/>
+      <w:r>
+        <w:t xml:space="preserve"> shadow?  </w:t>
+      </w:r>
+      <w:proofErr w:type="gramStart"/>
+      <w:r>
+        <w:t>what</w:t>
+      </w:r>
+      <w:proofErr w:type="gramEnd"/>
+      <w:r>
+        <w:t xml:space="preserve"> the?!</w:t>
       </w:r>
     </w:p>
   </w:comment>
-  <w:comment w:id="54" w:author="Jay Jacobs" w:date="2013-09-02T11:30:00Z" w:initials="JJ">
+  <w:comment w:id="87" w:author="Jay Jacobs" w:date="2013-09-02T11:31:00Z" w:initials="JJ">
     <w:p>
       <w:pPr>
         <w:pStyle w:val="CommentText"/>
@@ -5165,12 +5819,17 @@
         </w:rPr>
         <w:annotationRef/>
       </w:r>
-      <w:r>
-        <w:t>drop shadow?  what the?!</w:t>
+      <w:proofErr w:type="gramStart"/>
+      <w:r>
+        <w:t>want</w:t>
+      </w:r>
+      <w:proofErr w:type="gramEnd"/>
+      <w:r>
+        <w:t xml:space="preserve"> to talk through this, I am not sure I agree with the wireframe process, as I see that as a half-done project.</w:t>
       </w:r>
     </w:p>
   </w:comment>
-  <w:comment w:id="55" w:author="Jay Jacobs" w:date="2013-09-02T11:31:00Z" w:initials="JJ">
+  <w:comment w:id="88" w:author="Jay Jacobs" w:date="2013-09-02T11:35:00Z" w:initials="JJ">
     <w:p>
       <w:pPr>
         <w:pStyle w:val="CommentText"/>
@@ -5181,12 +5840,34 @@
         </w:rPr>
         <w:annotationRef/>
       </w:r>
-      <w:r>
-        <w:t>want to talk through this, I am not sure I agree with the wireframe process, as I see that as a half-done project.</w:t>
+      <w:proofErr w:type="gramStart"/>
+      <w:r>
+        <w:t>highlight</w:t>
+      </w:r>
+      <w:proofErr w:type="gramEnd"/>
+      <w:r>
+        <w:t xml:space="preserve"> the excel part.  But I am very curious what </w:t>
+      </w:r>
+      <w:r>
+        <w:rPr>
+          <w:i/>
+        </w:rPr>
+        <w:t>exactly</w:t>
+      </w:r>
+      <w:r>
+        <w:t xml:space="preserve"> we are measuring here.  Is it a task and/or project or are we simply showing a proportion of compliance?   If we are talking about a task or project view, I wonder if we shouldn't have some indication of project stress and/or milestones.  The leader will want to know what they can do to help.  If a project is held up, they may want to </w:t>
+      </w:r>
+      <w:proofErr w:type="spellStart"/>
+      <w:r>
+        <w:t>greease</w:t>
+      </w:r>
+      <w:proofErr w:type="spellEnd"/>
+      <w:r>
+        <w:t xml:space="preserve"> the wheels as it were.</w:t>
       </w:r>
     </w:p>
   </w:comment>
-  <w:comment w:id="56" w:author="Jay Jacobs" w:date="2013-09-02T11:35:00Z" w:initials="JJ">
+  <w:comment w:id="89" w:author="Jay Jacobs" w:date="2013-09-02T11:37:00Z" w:initials="JJ">
     <w:p>
       <w:pPr>
         <w:pStyle w:val="CommentText"/>
@@ -5197,42 +5878,14 @@
         </w:rPr>
         <w:annotationRef/>
       </w:r>
-      <w:r>
-        <w:t xml:space="preserve">highlight the excel part.  But I am very curious what </w:t>
-      </w:r>
-      <w:r>
-        <w:rPr>
-          <w:i/>
-        </w:rPr>
-        <w:t>exactly</w:t>
-      </w:r>
-      <w:r>
-        <w:t xml:space="preserve"> we are measuring here.  Is it a task and/or project or are we simply showing a proportion of compliance?   If we are talking about a task or project view, I wonder if we shouldn't have some indication </w:t>
-      </w:r>
-      <w:r>
-        <w:t>of project stress and/or milestones.  The leader will want to know what they can do to help.  If a project is held up, they may want to greease the wheels as it were.</w:t>
-      </w:r>
-    </w:p>
-  </w:comment>
-  <w:comment w:id="57" w:author="Jay Jacobs" w:date="2013-09-02T11:37:00Z" w:initials="JJ">
-    <w:p>
-      <w:pPr>
-        <w:pStyle w:val="CommentText"/>
-      </w:pPr>
-      <w:r>
-        <w:rPr>
-          <w:rStyle w:val="CommentReference"/>
-        </w:rPr>
-        <w:annotationRef/>
-      </w:r>
-      <w:r>
-        <w:t>is this note-worthy?  (I see these a</w:t>
-      </w:r>
-      <w:r>
-        <w:t>s being shorter and more of a tangent.)  I wonder if this shouldn't be up with the description of what a dashboard is not. It just seems like an afterthought to the chapter.</w:t>
-      </w:r>
-      <w:bookmarkStart w:id="58" w:name="_GoBack"/>
-      <w:bookmarkEnd w:id="58"/>
+      <w:proofErr w:type="gramStart"/>
+      <w:r>
+        <w:t>is</w:t>
+      </w:r>
+      <w:proofErr w:type="gramEnd"/>
+      <w:r>
+        <w:t xml:space="preserve"> this note-worthy?  (I see these as being shorter and more of a tangent.)  I wonder if this shouldn't be up with the description of what a dashboard is not. It just seems like an afterthought to the chapter.</w:t>
+      </w:r>
     </w:p>
   </w:comment>
 </w:comments>

</xml_diff>